<commit_message>
Atualização do documento de visão
</commit_message>
<xml_diff>
--- a/requisitos/RT_visão.docx
+++ b/requisitos/RT_visão.docx
@@ -30,16 +30,13 @@
     <w:p>
       <w:pPr>
         <w:pStyle w:val="Ttulododocumento"/>
-        <w:rPr>
-          <w:b w:val="false"/>
-          <w:b w:val="false"/>
-        </w:rPr>
+        <w:rPr/>
       </w:pPr>
       <w:r>
         <w:rPr>
           <w:b w:val="false"/>
         </w:rPr>
-        <w:t>DoadorPe</w:t>
+        <w:t>RecTourist</w:t>
       </w:r>
     </w:p>
     <w:p>
@@ -97,10 +94,10 @@
         <w:jc w:val="both"/>
         <w:rPr/>
       </w:pPr>
-      <w:bookmarkStart w:id="0" w:name="_Toc456598586"/>
-      <w:bookmarkStart w:id="1" w:name="_Toc456600917"/>
-      <w:bookmarkStart w:id="2" w:name="_Toc512930904"/>
-      <w:bookmarkStart w:id="3" w:name="_Toc20715754"/>
+      <w:bookmarkStart w:id="0" w:name="_Toc20715754"/>
+      <w:bookmarkStart w:id="1" w:name="_Toc512930904"/>
+      <w:bookmarkStart w:id="2" w:name="_Toc456600917"/>
+      <w:bookmarkStart w:id="3" w:name="_Toc456598586"/>
       <w:r>
         <w:rPr/>
         <w:t>Introdu</w:t>
@@ -152,10 +149,10 @@
         <w:jc w:val="both"/>
         <w:rPr/>
       </w:pPr>
-      <w:bookmarkStart w:id="4" w:name="_Toc436203377"/>
-      <w:bookmarkStart w:id="5" w:name="_Toc452813577"/>
-      <w:bookmarkStart w:id="6" w:name="_Toc436203377"/>
-      <w:bookmarkStart w:id="7" w:name="_Toc452813577"/>
+      <w:bookmarkStart w:id="4" w:name="_Toc452813577"/>
+      <w:bookmarkStart w:id="5" w:name="_Toc436203377"/>
+      <w:bookmarkStart w:id="6" w:name="_Toc452813577"/>
+      <w:bookmarkStart w:id="7" w:name="_Toc436203377"/>
       <w:bookmarkEnd w:id="6"/>
       <w:bookmarkEnd w:id="7"/>
       <w:r>
@@ -197,10 +194,10 @@
         <w:jc w:val="both"/>
         <w:rPr/>
       </w:pPr>
-      <w:bookmarkStart w:id="8" w:name="_Toc436203379"/>
-      <w:bookmarkStart w:id="9" w:name="_Toc452813579"/>
-      <w:bookmarkStart w:id="10" w:name="_Toc512930907"/>
-      <w:bookmarkStart w:id="11" w:name="_Toc20715756"/>
+      <w:bookmarkStart w:id="8" w:name="_Toc20715756"/>
+      <w:bookmarkStart w:id="9" w:name="_Toc512930907"/>
+      <w:bookmarkStart w:id="10" w:name="_Toc452813579"/>
+      <w:bookmarkStart w:id="11" w:name="_Toc436203379"/>
       <w:bookmarkEnd w:id="8"/>
       <w:bookmarkEnd w:id="9"/>
       <w:bookmarkEnd w:id="10"/>
@@ -225,7 +222,7 @@
         </w:tblBorders>
         <w:tblCellMar>
           <w:top w:w="0" w:type="dxa"/>
-          <w:left w:w="78" w:type="dxa"/>
+          <w:left w:w="63" w:type="dxa"/>
           <w:bottom w:w="0" w:type="dxa"/>
           <w:right w:w="108" w:type="dxa"/>
         </w:tblCellMar>
@@ -250,7 +247,7 @@
             </w:tcBorders>
             <w:shd w:color="auto" w:fill="auto" w:val="pct25"/>
             <w:tcMar>
-              <w:left w:w="78" w:type="dxa"/>
+              <w:left w:w="63" w:type="dxa"/>
             </w:tcMar>
             <w:vAlign w:val="center"/>
           </w:tcPr>
@@ -351,7 +348,7 @@
             </w:tcBorders>
             <w:shd w:color="auto" w:fill="auto" w:val="pct25"/>
             <w:tcMar>
-              <w:left w:w="78" w:type="dxa"/>
+              <w:left w:w="63" w:type="dxa"/>
             </w:tcMar>
             <w:vAlign w:val="center"/>
           </w:tcPr>
@@ -416,7 +413,7 @@
             </w:tcBorders>
             <w:shd w:color="auto" w:fill="auto" w:val="pct25"/>
             <w:tcMar>
-              <w:left w:w="78" w:type="dxa"/>
+              <w:left w:w="63" w:type="dxa"/>
             </w:tcMar>
             <w:vAlign w:val="center"/>
           </w:tcPr>
@@ -481,7 +478,7 @@
             </w:tcBorders>
             <w:shd w:color="auto" w:fill="auto" w:val="pct25"/>
             <w:tcMar>
-              <w:left w:w="78" w:type="dxa"/>
+              <w:left w:w="63" w:type="dxa"/>
             </w:tcMar>
             <w:vAlign w:val="center"/>
           </w:tcPr>
@@ -552,12 +549,12 @@
         <w:jc w:val="both"/>
         <w:rPr/>
       </w:pPr>
-      <w:bookmarkStart w:id="12" w:name="_Toc425054392"/>
-      <w:bookmarkStart w:id="13" w:name="_Toc422186485"/>
-      <w:bookmarkStart w:id="14" w:name="_Toc436203380"/>
-      <w:bookmarkStart w:id="15" w:name="_Toc452813580"/>
-      <w:bookmarkStart w:id="16" w:name="_Toc512930908"/>
-      <w:bookmarkStart w:id="17" w:name="_Toc20715757"/>
+      <w:bookmarkStart w:id="12" w:name="_Toc20715757"/>
+      <w:bookmarkStart w:id="13" w:name="_Toc512930908"/>
+      <w:bookmarkStart w:id="14" w:name="_Toc452813580"/>
+      <w:bookmarkStart w:id="15" w:name="_Toc436203380"/>
+      <w:bookmarkStart w:id="16" w:name="_Toc422186485"/>
+      <w:bookmarkStart w:id="17" w:name="_Toc425054392"/>
       <w:bookmarkEnd w:id="12"/>
       <w:bookmarkEnd w:id="13"/>
       <w:bookmarkEnd w:id="14"/>
@@ -594,7 +591,7 @@
         </w:tblBorders>
         <w:tblCellMar>
           <w:top w:w="0" w:type="dxa"/>
-          <w:left w:w="78" w:type="dxa"/>
+          <w:left w:w="63" w:type="dxa"/>
           <w:bottom w:w="0" w:type="dxa"/>
           <w:right w:w="108" w:type="dxa"/>
         </w:tblCellMar>
@@ -619,7 +616,7 @@
             </w:tcBorders>
             <w:shd w:color="auto" w:fill="auto" w:val="pct25"/>
             <w:tcMar>
-              <w:left w:w="78" w:type="dxa"/>
+              <w:left w:w="63" w:type="dxa"/>
             </w:tcMar>
             <w:vAlign w:val="center"/>
           </w:tcPr>
@@ -684,7 +681,7 @@
             </w:tcBorders>
             <w:shd w:color="auto" w:fill="auto" w:val="pct25"/>
             <w:tcMar>
-              <w:left w:w="78" w:type="dxa"/>
+              <w:left w:w="63" w:type="dxa"/>
             </w:tcMar>
             <w:vAlign w:val="center"/>
           </w:tcPr>
@@ -749,7 +746,7 @@
             </w:tcBorders>
             <w:shd w:color="auto" w:fill="auto" w:val="pct25"/>
             <w:tcMar>
-              <w:left w:w="78" w:type="dxa"/>
+              <w:left w:w="63" w:type="dxa"/>
             </w:tcMar>
             <w:vAlign w:val="center"/>
           </w:tcPr>
@@ -814,7 +811,7 @@
             </w:tcBorders>
             <w:shd w:color="auto" w:fill="auto" w:val="pct25"/>
             <w:tcMar>
-              <w:left w:w="78" w:type="dxa"/>
+              <w:left w:w="63" w:type="dxa"/>
             </w:tcMar>
             <w:vAlign w:val="center"/>
           </w:tcPr>
@@ -879,7 +876,7 @@
             </w:tcBorders>
             <w:shd w:color="auto" w:fill="auto" w:val="pct25"/>
             <w:tcMar>
-              <w:left w:w="78" w:type="dxa"/>
+              <w:left w:w="63" w:type="dxa"/>
             </w:tcMar>
             <w:vAlign w:val="center"/>
           </w:tcPr>
@@ -943,7 +940,7 @@
             </w:tcBorders>
             <w:shd w:color="auto" w:fill="auto" w:val="pct25"/>
             <w:tcMar>
-              <w:left w:w="78" w:type="dxa"/>
+              <w:left w:w="63" w:type="dxa"/>
             </w:tcMar>
             <w:vAlign w:val="center"/>
           </w:tcPr>
@@ -1063,7 +1060,7 @@
         </w:tblBorders>
         <w:tblCellMar>
           <w:top w:w="0" w:type="dxa"/>
-          <w:left w:w="99" w:type="dxa"/>
+          <w:left w:w="91" w:type="dxa"/>
           <w:bottom w:w="0" w:type="dxa"/>
           <w:right w:w="108" w:type="dxa"/>
         </w:tblCellMar>
@@ -1091,7 +1088,7 @@
             </w:tcBorders>
             <w:shd w:color="auto" w:fill="BFBFBF" w:themeFill="background1" w:themeFillShade="bf" w:val="clear"/>
             <w:tcMar>
-              <w:left w:w="99" w:type="dxa"/>
+              <w:left w:w="91" w:type="dxa"/>
             </w:tcMar>
             <w:vAlign w:val="center"/>
           </w:tcPr>
@@ -1127,7 +1124,7 @@
             </w:tcBorders>
             <w:shd w:color="auto" w:fill="BFBFBF" w:themeFill="background1" w:themeFillShade="bf" w:val="clear"/>
             <w:tcMar>
-              <w:left w:w="99" w:type="dxa"/>
+              <w:left w:w="91" w:type="dxa"/>
             </w:tcMar>
             <w:vAlign w:val="center"/>
           </w:tcPr>
@@ -1163,7 +1160,7 @@
             </w:tcBorders>
             <w:shd w:color="auto" w:fill="BFBFBF" w:themeFill="background1" w:themeFillShade="bf" w:val="clear"/>
             <w:tcMar>
-              <w:left w:w="99" w:type="dxa"/>
+              <w:left w:w="91" w:type="dxa"/>
             </w:tcMar>
             <w:vAlign w:val="center"/>
           </w:tcPr>
@@ -1202,7 +1199,7 @@
             </w:tcBorders>
             <w:shd w:fill="auto" w:val="clear"/>
             <w:tcMar>
-              <w:left w:w="99" w:type="dxa"/>
+              <w:left w:w="91" w:type="dxa"/>
             </w:tcMar>
             <w:vAlign w:val="center"/>
           </w:tcPr>
@@ -1240,7 +1237,7 @@
             </w:tcBorders>
             <w:shd w:fill="auto" w:val="clear"/>
             <w:tcMar>
-              <w:left w:w="99" w:type="dxa"/>
+              <w:left w:w="91" w:type="dxa"/>
             </w:tcMar>
           </w:tcPr>
           <w:p>
@@ -1274,7 +1271,7 @@
             </w:tcBorders>
             <w:shd w:fill="auto" w:val="clear"/>
             <w:tcMar>
-              <w:left w:w="99" w:type="dxa"/>
+              <w:left w:w="91" w:type="dxa"/>
             </w:tcMar>
           </w:tcPr>
           <w:p>
@@ -1311,7 +1308,7 @@
             </w:tcBorders>
             <w:shd w:fill="auto" w:val="clear"/>
             <w:tcMar>
-              <w:left w:w="99" w:type="dxa"/>
+              <w:left w:w="91" w:type="dxa"/>
             </w:tcMar>
             <w:vAlign w:val="center"/>
           </w:tcPr>
@@ -1349,7 +1346,7 @@
             </w:tcBorders>
             <w:shd w:fill="auto" w:val="clear"/>
             <w:tcMar>
-              <w:left w:w="99" w:type="dxa"/>
+              <w:left w:w="91" w:type="dxa"/>
             </w:tcMar>
           </w:tcPr>
           <w:p>
@@ -1383,7 +1380,7 @@
             </w:tcBorders>
             <w:shd w:fill="auto" w:val="clear"/>
             <w:tcMar>
-              <w:left w:w="99" w:type="dxa"/>
+              <w:left w:w="91" w:type="dxa"/>
             </w:tcMar>
           </w:tcPr>
           <w:p>
@@ -1425,14 +1422,14 @@
           <w:b w:val="false"/>
         </w:rPr>
       </w:pPr>
-      <w:bookmarkStart w:id="18" w:name="_Toc425054386"/>
-      <w:bookmarkStart w:id="19" w:name="_Toc342757864"/>
-      <w:bookmarkStart w:id="20" w:name="_Toc346297773"/>
-      <w:bookmarkStart w:id="21" w:name="_Toc422186479"/>
-      <w:bookmarkStart w:id="22" w:name="_Toc436203384"/>
-      <w:bookmarkStart w:id="23" w:name="_Toc452813585"/>
-      <w:bookmarkStart w:id="24" w:name="_Toc512930912"/>
-      <w:bookmarkStart w:id="25" w:name="_Toc20715759"/>
+      <w:bookmarkStart w:id="18" w:name="_Toc20715759"/>
+      <w:bookmarkStart w:id="19" w:name="_Toc512930912"/>
+      <w:bookmarkStart w:id="20" w:name="_Toc452813585"/>
+      <w:bookmarkStart w:id="21" w:name="_Toc436203384"/>
+      <w:bookmarkStart w:id="22" w:name="_Toc422186479"/>
+      <w:bookmarkStart w:id="23" w:name="_Toc346297773"/>
+      <w:bookmarkStart w:id="24" w:name="_Toc342757864"/>
+      <w:bookmarkStart w:id="25" w:name="_Toc425054386"/>
       <w:r>
         <w:rPr/>
         <w:t>Ambiente do Usuário</w:t>
@@ -1497,10 +1494,10 @@
         <w:jc w:val="both"/>
         <w:rPr/>
       </w:pPr>
-      <w:bookmarkStart w:id="26" w:name="_Toc436203387"/>
-      <w:bookmarkStart w:id="27" w:name="_Toc452813590"/>
-      <w:bookmarkStart w:id="28" w:name="_Toc512930915"/>
-      <w:bookmarkStart w:id="29" w:name="_Toc20715760"/>
+      <w:bookmarkStart w:id="26" w:name="_Toc20715760"/>
+      <w:bookmarkStart w:id="27" w:name="_Toc512930915"/>
+      <w:bookmarkStart w:id="28" w:name="_Toc452813590"/>
+      <w:bookmarkStart w:id="29" w:name="_Toc436203387"/>
       <w:bookmarkEnd w:id="26"/>
       <w:bookmarkEnd w:id="27"/>
       <w:bookmarkEnd w:id="28"/>
@@ -1520,9 +1517,9 @@
         <w:jc w:val="both"/>
         <w:rPr/>
       </w:pPr>
-      <w:bookmarkStart w:id="30" w:name="_Toc452813588"/>
+      <w:bookmarkStart w:id="30" w:name="_Toc20715763"/>
       <w:bookmarkStart w:id="31" w:name="_Toc512930913"/>
-      <w:bookmarkStart w:id="32" w:name="_Toc20715763"/>
+      <w:bookmarkStart w:id="32" w:name="_Toc452813588"/>
       <w:bookmarkEnd w:id="30"/>
       <w:bookmarkEnd w:id="31"/>
       <w:bookmarkEnd w:id="32"/>
@@ -1556,7 +1553,7 @@
         </w:tblBorders>
         <w:tblCellMar>
           <w:top w:w="0" w:type="dxa"/>
-          <w:left w:w="99" w:type="dxa"/>
+          <w:left w:w="91" w:type="dxa"/>
           <w:bottom w:w="0" w:type="dxa"/>
           <w:right w:w="108" w:type="dxa"/>
         </w:tblCellMar>
@@ -1565,8 +1562,8 @@
       <w:tblGrid>
         <w:gridCol w:w="2802"/>
         <w:gridCol w:w="1275"/>
-        <w:gridCol w:w="3687"/>
-        <w:gridCol w:w="1557"/>
+        <w:gridCol w:w="3688"/>
+        <w:gridCol w:w="1556"/>
       </w:tblGrid>
       <w:tr>
         <w:trPr/>
@@ -1583,7 +1580,7 @@
             </w:tcBorders>
             <w:shd w:color="auto" w:fill="BFBFBF" w:themeFill="background1" w:themeFillShade="bf" w:val="clear"/>
             <w:tcMar>
-              <w:left w:w="99" w:type="dxa"/>
+              <w:left w:w="91" w:type="dxa"/>
             </w:tcMar>
             <w:vAlign w:val="center"/>
           </w:tcPr>
@@ -1621,7 +1618,7 @@
             </w:tcBorders>
             <w:shd w:color="auto" w:fill="BFBFBF" w:themeFill="background1" w:themeFillShade="bf" w:val="clear"/>
             <w:tcMar>
-              <w:left w:w="99" w:type="dxa"/>
+              <w:left w:w="91" w:type="dxa"/>
             </w:tcMar>
             <w:vAlign w:val="center"/>
           </w:tcPr>
@@ -1648,7 +1645,7 @@
         </w:tc>
         <w:tc>
           <w:tcPr>
-            <w:tcW w:w="3687" w:type="dxa"/>
+            <w:tcW w:w="3688" w:type="dxa"/>
             <w:tcBorders>
               <w:top w:val="single" w:sz="6" w:space="0" w:color="000001"/>
               <w:left w:val="single" w:sz="6" w:space="0" w:color="000001"/>
@@ -1659,7 +1656,7 @@
             </w:tcBorders>
             <w:shd w:color="auto" w:fill="BFBFBF" w:themeFill="background1" w:themeFillShade="bf" w:val="clear"/>
             <w:tcMar>
-              <w:left w:w="99" w:type="dxa"/>
+              <w:left w:w="91" w:type="dxa"/>
             </w:tcMar>
             <w:vAlign w:val="center"/>
           </w:tcPr>
@@ -1686,7 +1683,7 @@
         </w:tc>
         <w:tc>
           <w:tcPr>
-            <w:tcW w:w="1557" w:type="dxa"/>
+            <w:tcW w:w="1556" w:type="dxa"/>
             <w:tcBorders>
               <w:top w:val="single" w:sz="6" w:space="0" w:color="000001"/>
               <w:left w:val="single" w:sz="6" w:space="0" w:color="000001"/>
@@ -1697,7 +1694,7 @@
             </w:tcBorders>
             <w:shd w:color="auto" w:fill="BFBFBF" w:themeFill="background1" w:themeFillShade="bf" w:val="clear"/>
             <w:tcMar>
-              <w:left w:w="99" w:type="dxa"/>
+              <w:left w:w="91" w:type="dxa"/>
             </w:tcMar>
             <w:vAlign w:val="center"/>
           </w:tcPr>
@@ -1738,7 +1735,7 @@
             </w:tcBorders>
             <w:shd w:fill="auto" w:val="clear"/>
             <w:tcMar>
-              <w:left w:w="99" w:type="dxa"/>
+              <w:left w:w="91" w:type="dxa"/>
             </w:tcMar>
             <w:vAlign w:val="center"/>
           </w:tcPr>
@@ -1768,7 +1765,7 @@
             </w:tcBorders>
             <w:shd w:fill="auto" w:val="clear"/>
             <w:tcMar>
-              <w:left w:w="99" w:type="dxa"/>
+              <w:left w:w="91" w:type="dxa"/>
             </w:tcMar>
           </w:tcPr>
           <w:p>
@@ -1787,18 +1784,18 @@
         </w:tc>
         <w:tc>
           <w:tcPr>
-            <w:tcW w:w="3687" w:type="dxa"/>
-            <w:tcBorders>
-              <w:top w:val="single" w:sz="6" w:space="0" w:color="000001"/>
-              <w:left w:val="single" w:sz="6" w:space="0" w:color="000001"/>
-              <w:bottom w:val="single" w:sz="6" w:space="0" w:color="000001"/>
-              <w:right w:val="single" w:sz="6" w:space="0" w:color="000001"/>
-              <w:insideH w:val="single" w:sz="6" w:space="0" w:color="000001"/>
-              <w:insideV w:val="single" w:sz="6" w:space="0" w:color="000001"/>
-            </w:tcBorders>
-            <w:shd w:fill="auto" w:val="clear"/>
-            <w:tcMar>
-              <w:left w:w="99" w:type="dxa"/>
+            <w:tcW w:w="3688" w:type="dxa"/>
+            <w:tcBorders>
+              <w:top w:val="single" w:sz="6" w:space="0" w:color="000001"/>
+              <w:left w:val="single" w:sz="6" w:space="0" w:color="000001"/>
+              <w:bottom w:val="single" w:sz="6" w:space="0" w:color="000001"/>
+              <w:right w:val="single" w:sz="6" w:space="0" w:color="000001"/>
+              <w:insideH w:val="single" w:sz="6" w:space="0" w:color="000001"/>
+              <w:insideV w:val="single" w:sz="6" w:space="0" w:color="000001"/>
+            </w:tcBorders>
+            <w:shd w:fill="auto" w:val="clear"/>
+            <w:tcMar>
+              <w:left w:w="91" w:type="dxa"/>
             </w:tcMar>
           </w:tcPr>
           <w:p>
@@ -1817,18 +1814,18 @@
         </w:tc>
         <w:tc>
           <w:tcPr>
-            <w:tcW w:w="1557" w:type="dxa"/>
-            <w:tcBorders>
-              <w:top w:val="single" w:sz="6" w:space="0" w:color="000001"/>
-              <w:left w:val="single" w:sz="6" w:space="0" w:color="000001"/>
-              <w:bottom w:val="single" w:sz="6" w:space="0" w:color="000001"/>
-              <w:right w:val="single" w:sz="6" w:space="0" w:color="000001"/>
-              <w:insideH w:val="single" w:sz="6" w:space="0" w:color="000001"/>
-              <w:insideV w:val="single" w:sz="6" w:space="0" w:color="000001"/>
-            </w:tcBorders>
-            <w:shd w:fill="auto" w:val="clear"/>
-            <w:tcMar>
-              <w:left w:w="99" w:type="dxa"/>
+            <w:tcW w:w="1556" w:type="dxa"/>
+            <w:tcBorders>
+              <w:top w:val="single" w:sz="6" w:space="0" w:color="000001"/>
+              <w:left w:val="single" w:sz="6" w:space="0" w:color="000001"/>
+              <w:bottom w:val="single" w:sz="6" w:space="0" w:color="000001"/>
+              <w:right w:val="single" w:sz="6" w:space="0" w:color="000001"/>
+              <w:insideH w:val="single" w:sz="6" w:space="0" w:color="000001"/>
+              <w:insideV w:val="single" w:sz="6" w:space="0" w:color="000001"/>
+            </w:tcBorders>
+            <w:shd w:fill="auto" w:val="clear"/>
+            <w:tcMar>
+              <w:left w:w="91" w:type="dxa"/>
             </w:tcMar>
           </w:tcPr>
           <w:p>
@@ -1861,7 +1858,7 @@
             </w:tcBorders>
             <w:shd w:fill="auto" w:val="clear"/>
             <w:tcMar>
-              <w:left w:w="99" w:type="dxa"/>
+              <w:left w:w="91" w:type="dxa"/>
             </w:tcMar>
             <w:vAlign w:val="center"/>
           </w:tcPr>
@@ -1891,7 +1888,7 @@
             </w:tcBorders>
             <w:shd w:fill="auto" w:val="clear"/>
             <w:tcMar>
-              <w:left w:w="99" w:type="dxa"/>
+              <w:left w:w="91" w:type="dxa"/>
             </w:tcMar>
           </w:tcPr>
           <w:p>
@@ -1910,18 +1907,18 @@
         </w:tc>
         <w:tc>
           <w:tcPr>
-            <w:tcW w:w="3687" w:type="dxa"/>
-            <w:tcBorders>
-              <w:top w:val="single" w:sz="6" w:space="0" w:color="000001"/>
-              <w:left w:val="single" w:sz="6" w:space="0" w:color="000001"/>
-              <w:bottom w:val="single" w:sz="6" w:space="0" w:color="000001"/>
-              <w:right w:val="single" w:sz="6" w:space="0" w:color="000001"/>
-              <w:insideH w:val="single" w:sz="6" w:space="0" w:color="000001"/>
-              <w:insideV w:val="single" w:sz="6" w:space="0" w:color="000001"/>
-            </w:tcBorders>
-            <w:shd w:fill="auto" w:val="clear"/>
-            <w:tcMar>
-              <w:left w:w="99" w:type="dxa"/>
+            <w:tcW w:w="3688" w:type="dxa"/>
+            <w:tcBorders>
+              <w:top w:val="single" w:sz="6" w:space="0" w:color="000001"/>
+              <w:left w:val="single" w:sz="6" w:space="0" w:color="000001"/>
+              <w:bottom w:val="single" w:sz="6" w:space="0" w:color="000001"/>
+              <w:right w:val="single" w:sz="6" w:space="0" w:color="000001"/>
+              <w:insideH w:val="single" w:sz="6" w:space="0" w:color="000001"/>
+              <w:insideV w:val="single" w:sz="6" w:space="0" w:color="000001"/>
+            </w:tcBorders>
+            <w:shd w:fill="auto" w:val="clear"/>
+            <w:tcMar>
+              <w:left w:w="91" w:type="dxa"/>
             </w:tcMar>
           </w:tcPr>
           <w:p>
@@ -1940,18 +1937,18 @@
         </w:tc>
         <w:tc>
           <w:tcPr>
-            <w:tcW w:w="1557" w:type="dxa"/>
-            <w:tcBorders>
-              <w:top w:val="single" w:sz="6" w:space="0" w:color="000001"/>
-              <w:left w:val="single" w:sz="6" w:space="0" w:color="000001"/>
-              <w:bottom w:val="single" w:sz="6" w:space="0" w:color="000001"/>
-              <w:right w:val="single" w:sz="6" w:space="0" w:color="000001"/>
-              <w:insideH w:val="single" w:sz="6" w:space="0" w:color="000001"/>
-              <w:insideV w:val="single" w:sz="6" w:space="0" w:color="000001"/>
-            </w:tcBorders>
-            <w:shd w:fill="auto" w:val="clear"/>
-            <w:tcMar>
-              <w:left w:w="99" w:type="dxa"/>
+            <w:tcW w:w="1556" w:type="dxa"/>
+            <w:tcBorders>
+              <w:top w:val="single" w:sz="6" w:space="0" w:color="000001"/>
+              <w:left w:val="single" w:sz="6" w:space="0" w:color="000001"/>
+              <w:bottom w:val="single" w:sz="6" w:space="0" w:color="000001"/>
+              <w:right w:val="single" w:sz="6" w:space="0" w:color="000001"/>
+              <w:insideH w:val="single" w:sz="6" w:space="0" w:color="000001"/>
+              <w:insideV w:val="single" w:sz="6" w:space="0" w:color="000001"/>
+            </w:tcBorders>
+            <w:shd w:fill="auto" w:val="clear"/>
+            <w:tcMar>
+              <w:left w:w="91" w:type="dxa"/>
             </w:tcMar>
           </w:tcPr>
           <w:p>
@@ -1984,7 +1981,7 @@
             </w:tcBorders>
             <w:shd w:fill="auto" w:val="clear"/>
             <w:tcMar>
-              <w:left w:w="99" w:type="dxa"/>
+              <w:left w:w="91" w:type="dxa"/>
             </w:tcMar>
             <w:vAlign w:val="center"/>
           </w:tcPr>
@@ -2014,7 +2011,7 @@
             </w:tcBorders>
             <w:shd w:fill="auto" w:val="clear"/>
             <w:tcMar>
-              <w:left w:w="99" w:type="dxa"/>
+              <w:left w:w="91" w:type="dxa"/>
             </w:tcMar>
           </w:tcPr>
           <w:p>
@@ -2033,18 +2030,18 @@
         </w:tc>
         <w:tc>
           <w:tcPr>
-            <w:tcW w:w="3687" w:type="dxa"/>
-            <w:tcBorders>
-              <w:top w:val="single" w:sz="6" w:space="0" w:color="000001"/>
-              <w:left w:val="single" w:sz="6" w:space="0" w:color="000001"/>
-              <w:bottom w:val="single" w:sz="6" w:space="0" w:color="000001"/>
-              <w:right w:val="single" w:sz="6" w:space="0" w:color="000001"/>
-              <w:insideH w:val="single" w:sz="6" w:space="0" w:color="000001"/>
-              <w:insideV w:val="single" w:sz="6" w:space="0" w:color="000001"/>
-            </w:tcBorders>
-            <w:shd w:fill="auto" w:val="clear"/>
-            <w:tcMar>
-              <w:left w:w="99" w:type="dxa"/>
+            <w:tcW w:w="3688" w:type="dxa"/>
+            <w:tcBorders>
+              <w:top w:val="single" w:sz="6" w:space="0" w:color="000001"/>
+              <w:left w:val="single" w:sz="6" w:space="0" w:color="000001"/>
+              <w:bottom w:val="single" w:sz="6" w:space="0" w:color="000001"/>
+              <w:right w:val="single" w:sz="6" w:space="0" w:color="000001"/>
+              <w:insideH w:val="single" w:sz="6" w:space="0" w:color="000001"/>
+              <w:insideV w:val="single" w:sz="6" w:space="0" w:color="000001"/>
+            </w:tcBorders>
+            <w:shd w:fill="auto" w:val="clear"/>
+            <w:tcMar>
+              <w:left w:w="91" w:type="dxa"/>
             </w:tcMar>
           </w:tcPr>
           <w:p>
@@ -2063,18 +2060,18 @@
         </w:tc>
         <w:tc>
           <w:tcPr>
-            <w:tcW w:w="1557" w:type="dxa"/>
-            <w:tcBorders>
-              <w:top w:val="single" w:sz="6" w:space="0" w:color="000001"/>
-              <w:left w:val="single" w:sz="6" w:space="0" w:color="000001"/>
-              <w:bottom w:val="single" w:sz="6" w:space="0" w:color="000001"/>
-              <w:right w:val="single" w:sz="6" w:space="0" w:color="000001"/>
-              <w:insideH w:val="single" w:sz="6" w:space="0" w:color="000001"/>
-              <w:insideV w:val="single" w:sz="6" w:space="0" w:color="000001"/>
-            </w:tcBorders>
-            <w:shd w:fill="auto" w:val="clear"/>
-            <w:tcMar>
-              <w:left w:w="99" w:type="dxa"/>
+            <w:tcW w:w="1556" w:type="dxa"/>
+            <w:tcBorders>
+              <w:top w:val="single" w:sz="6" w:space="0" w:color="000001"/>
+              <w:left w:val="single" w:sz="6" w:space="0" w:color="000001"/>
+              <w:bottom w:val="single" w:sz="6" w:space="0" w:color="000001"/>
+              <w:right w:val="single" w:sz="6" w:space="0" w:color="000001"/>
+              <w:insideH w:val="single" w:sz="6" w:space="0" w:color="000001"/>
+              <w:insideV w:val="single" w:sz="6" w:space="0" w:color="000001"/>
+            </w:tcBorders>
+            <w:shd w:fill="auto" w:val="clear"/>
+            <w:tcMar>
+              <w:left w:w="91" w:type="dxa"/>
             </w:tcMar>
           </w:tcPr>
           <w:p>
@@ -2107,7 +2104,7 @@
             </w:tcBorders>
             <w:shd w:fill="auto" w:val="clear"/>
             <w:tcMar>
-              <w:left w:w="99" w:type="dxa"/>
+              <w:left w:w="91" w:type="dxa"/>
             </w:tcMar>
             <w:vAlign w:val="center"/>
           </w:tcPr>
@@ -2137,7 +2134,7 @@
             </w:tcBorders>
             <w:shd w:fill="auto" w:val="clear"/>
             <w:tcMar>
-              <w:left w:w="99" w:type="dxa"/>
+              <w:left w:w="91" w:type="dxa"/>
             </w:tcMar>
           </w:tcPr>
           <w:p>
@@ -2156,18 +2153,18 @@
         </w:tc>
         <w:tc>
           <w:tcPr>
-            <w:tcW w:w="3687" w:type="dxa"/>
-            <w:tcBorders>
-              <w:top w:val="single" w:sz="6" w:space="0" w:color="000001"/>
-              <w:left w:val="single" w:sz="6" w:space="0" w:color="000001"/>
-              <w:bottom w:val="single" w:sz="6" w:space="0" w:color="000001"/>
-              <w:right w:val="single" w:sz="6" w:space="0" w:color="000001"/>
-              <w:insideH w:val="single" w:sz="6" w:space="0" w:color="000001"/>
-              <w:insideV w:val="single" w:sz="6" w:space="0" w:color="000001"/>
-            </w:tcBorders>
-            <w:shd w:fill="auto" w:val="clear"/>
-            <w:tcMar>
-              <w:left w:w="99" w:type="dxa"/>
+            <w:tcW w:w="3688" w:type="dxa"/>
+            <w:tcBorders>
+              <w:top w:val="single" w:sz="6" w:space="0" w:color="000001"/>
+              <w:left w:val="single" w:sz="6" w:space="0" w:color="000001"/>
+              <w:bottom w:val="single" w:sz="6" w:space="0" w:color="000001"/>
+              <w:right w:val="single" w:sz="6" w:space="0" w:color="000001"/>
+              <w:insideH w:val="single" w:sz="6" w:space="0" w:color="000001"/>
+              <w:insideV w:val="single" w:sz="6" w:space="0" w:color="000001"/>
+            </w:tcBorders>
+            <w:shd w:fill="auto" w:val="clear"/>
+            <w:tcMar>
+              <w:left w:w="91" w:type="dxa"/>
             </w:tcMar>
           </w:tcPr>
           <w:p>
@@ -2186,18 +2183,18 @@
         </w:tc>
         <w:tc>
           <w:tcPr>
-            <w:tcW w:w="1557" w:type="dxa"/>
-            <w:tcBorders>
-              <w:top w:val="single" w:sz="6" w:space="0" w:color="000001"/>
-              <w:left w:val="single" w:sz="6" w:space="0" w:color="000001"/>
-              <w:bottom w:val="single" w:sz="6" w:space="0" w:color="000001"/>
-              <w:right w:val="single" w:sz="6" w:space="0" w:color="000001"/>
-              <w:insideH w:val="single" w:sz="6" w:space="0" w:color="000001"/>
-              <w:insideV w:val="single" w:sz="6" w:space="0" w:color="000001"/>
-            </w:tcBorders>
-            <w:shd w:fill="auto" w:val="clear"/>
-            <w:tcMar>
-              <w:left w:w="99" w:type="dxa"/>
+            <w:tcW w:w="1556" w:type="dxa"/>
+            <w:tcBorders>
+              <w:top w:val="single" w:sz="6" w:space="0" w:color="000001"/>
+              <w:left w:val="single" w:sz="6" w:space="0" w:color="000001"/>
+              <w:bottom w:val="single" w:sz="6" w:space="0" w:color="000001"/>
+              <w:right w:val="single" w:sz="6" w:space="0" w:color="000001"/>
+              <w:insideH w:val="single" w:sz="6" w:space="0" w:color="000001"/>
+              <w:insideV w:val="single" w:sz="6" w:space="0" w:color="000001"/>
+            </w:tcBorders>
+            <w:shd w:fill="auto" w:val="clear"/>
+            <w:tcMar>
+              <w:left w:w="91" w:type="dxa"/>
             </w:tcMar>
           </w:tcPr>
           <w:p>
@@ -2230,7 +2227,7 @@
             </w:tcBorders>
             <w:shd w:fill="auto" w:val="clear"/>
             <w:tcMar>
-              <w:left w:w="99" w:type="dxa"/>
+              <w:left w:w="91" w:type="dxa"/>
             </w:tcMar>
             <w:vAlign w:val="center"/>
           </w:tcPr>
@@ -2260,7 +2257,7 @@
             </w:tcBorders>
             <w:shd w:fill="auto" w:val="clear"/>
             <w:tcMar>
-              <w:left w:w="99" w:type="dxa"/>
+              <w:left w:w="91" w:type="dxa"/>
             </w:tcMar>
           </w:tcPr>
           <w:p>
@@ -2279,18 +2276,18 @@
         </w:tc>
         <w:tc>
           <w:tcPr>
-            <w:tcW w:w="3687" w:type="dxa"/>
-            <w:tcBorders>
-              <w:top w:val="single" w:sz="6" w:space="0" w:color="000001"/>
-              <w:left w:val="single" w:sz="6" w:space="0" w:color="000001"/>
-              <w:bottom w:val="single" w:sz="6" w:space="0" w:color="000001"/>
-              <w:right w:val="single" w:sz="6" w:space="0" w:color="000001"/>
-              <w:insideH w:val="single" w:sz="6" w:space="0" w:color="000001"/>
-              <w:insideV w:val="single" w:sz="6" w:space="0" w:color="000001"/>
-            </w:tcBorders>
-            <w:shd w:fill="auto" w:val="clear"/>
-            <w:tcMar>
-              <w:left w:w="99" w:type="dxa"/>
+            <w:tcW w:w="3688" w:type="dxa"/>
+            <w:tcBorders>
+              <w:top w:val="single" w:sz="6" w:space="0" w:color="000001"/>
+              <w:left w:val="single" w:sz="6" w:space="0" w:color="000001"/>
+              <w:bottom w:val="single" w:sz="6" w:space="0" w:color="000001"/>
+              <w:right w:val="single" w:sz="6" w:space="0" w:color="000001"/>
+              <w:insideH w:val="single" w:sz="6" w:space="0" w:color="000001"/>
+              <w:insideV w:val="single" w:sz="6" w:space="0" w:color="000001"/>
+            </w:tcBorders>
+            <w:shd w:fill="auto" w:val="clear"/>
+            <w:tcMar>
+              <w:left w:w="91" w:type="dxa"/>
             </w:tcMar>
           </w:tcPr>
           <w:p>
@@ -2309,18 +2306,18 @@
         </w:tc>
         <w:tc>
           <w:tcPr>
-            <w:tcW w:w="1557" w:type="dxa"/>
-            <w:tcBorders>
-              <w:top w:val="single" w:sz="6" w:space="0" w:color="000001"/>
-              <w:left w:val="single" w:sz="6" w:space="0" w:color="000001"/>
-              <w:bottom w:val="single" w:sz="6" w:space="0" w:color="000001"/>
-              <w:right w:val="single" w:sz="6" w:space="0" w:color="000001"/>
-              <w:insideH w:val="single" w:sz="6" w:space="0" w:color="000001"/>
-              <w:insideV w:val="single" w:sz="6" w:space="0" w:color="000001"/>
-            </w:tcBorders>
-            <w:shd w:fill="auto" w:val="clear"/>
-            <w:tcMar>
-              <w:left w:w="99" w:type="dxa"/>
+            <w:tcW w:w="1556" w:type="dxa"/>
+            <w:tcBorders>
+              <w:top w:val="single" w:sz="6" w:space="0" w:color="000001"/>
+              <w:left w:val="single" w:sz="6" w:space="0" w:color="000001"/>
+              <w:bottom w:val="single" w:sz="6" w:space="0" w:color="000001"/>
+              <w:right w:val="single" w:sz="6" w:space="0" w:color="000001"/>
+              <w:insideH w:val="single" w:sz="6" w:space="0" w:color="000001"/>
+              <w:insideV w:val="single" w:sz="6" w:space="0" w:color="000001"/>
+            </w:tcBorders>
+            <w:shd w:fill="auto" w:val="clear"/>
+            <w:tcMar>
+              <w:left w:w="91" w:type="dxa"/>
             </w:tcMar>
           </w:tcPr>
           <w:p>
@@ -2353,7 +2350,7 @@
             </w:tcBorders>
             <w:shd w:fill="auto" w:val="clear"/>
             <w:tcMar>
-              <w:left w:w="99" w:type="dxa"/>
+              <w:left w:w="91" w:type="dxa"/>
             </w:tcMar>
             <w:vAlign w:val="center"/>
           </w:tcPr>
@@ -2383,7 +2380,7 @@
             </w:tcBorders>
             <w:shd w:fill="auto" w:val="clear"/>
             <w:tcMar>
-              <w:left w:w="99" w:type="dxa"/>
+              <w:left w:w="91" w:type="dxa"/>
             </w:tcMar>
           </w:tcPr>
           <w:p>
@@ -2402,18 +2399,18 @@
         </w:tc>
         <w:tc>
           <w:tcPr>
-            <w:tcW w:w="3687" w:type="dxa"/>
-            <w:tcBorders>
-              <w:top w:val="single" w:sz="6" w:space="0" w:color="000001"/>
-              <w:left w:val="single" w:sz="6" w:space="0" w:color="000001"/>
-              <w:bottom w:val="single" w:sz="6" w:space="0" w:color="000001"/>
-              <w:right w:val="single" w:sz="6" w:space="0" w:color="000001"/>
-              <w:insideH w:val="single" w:sz="6" w:space="0" w:color="000001"/>
-              <w:insideV w:val="single" w:sz="6" w:space="0" w:color="000001"/>
-            </w:tcBorders>
-            <w:shd w:fill="auto" w:val="clear"/>
-            <w:tcMar>
-              <w:left w:w="99" w:type="dxa"/>
+            <w:tcW w:w="3688" w:type="dxa"/>
+            <w:tcBorders>
+              <w:top w:val="single" w:sz="6" w:space="0" w:color="000001"/>
+              <w:left w:val="single" w:sz="6" w:space="0" w:color="000001"/>
+              <w:bottom w:val="single" w:sz="6" w:space="0" w:color="000001"/>
+              <w:right w:val="single" w:sz="6" w:space="0" w:color="000001"/>
+              <w:insideH w:val="single" w:sz="6" w:space="0" w:color="000001"/>
+              <w:insideV w:val="single" w:sz="6" w:space="0" w:color="000001"/>
+            </w:tcBorders>
+            <w:shd w:fill="auto" w:val="clear"/>
+            <w:tcMar>
+              <w:left w:w="91" w:type="dxa"/>
             </w:tcMar>
           </w:tcPr>
           <w:p>
@@ -2432,18 +2429,18 @@
         </w:tc>
         <w:tc>
           <w:tcPr>
-            <w:tcW w:w="1557" w:type="dxa"/>
-            <w:tcBorders>
-              <w:top w:val="single" w:sz="6" w:space="0" w:color="000001"/>
-              <w:left w:val="single" w:sz="6" w:space="0" w:color="000001"/>
-              <w:bottom w:val="single" w:sz="6" w:space="0" w:color="000001"/>
-              <w:right w:val="single" w:sz="6" w:space="0" w:color="000001"/>
-              <w:insideH w:val="single" w:sz="6" w:space="0" w:color="000001"/>
-              <w:insideV w:val="single" w:sz="6" w:space="0" w:color="000001"/>
-            </w:tcBorders>
-            <w:shd w:fill="auto" w:val="clear"/>
-            <w:tcMar>
-              <w:left w:w="99" w:type="dxa"/>
+            <w:tcW w:w="1556" w:type="dxa"/>
+            <w:tcBorders>
+              <w:top w:val="single" w:sz="6" w:space="0" w:color="000001"/>
+              <w:left w:val="single" w:sz="6" w:space="0" w:color="000001"/>
+              <w:bottom w:val="single" w:sz="6" w:space="0" w:color="000001"/>
+              <w:right w:val="single" w:sz="6" w:space="0" w:color="000001"/>
+              <w:insideH w:val="single" w:sz="6" w:space="0" w:color="000001"/>
+              <w:insideV w:val="single" w:sz="6" w:space="0" w:color="000001"/>
+            </w:tcBorders>
+            <w:shd w:fill="auto" w:val="clear"/>
+            <w:tcMar>
+              <w:left w:w="91" w:type="dxa"/>
             </w:tcMar>
           </w:tcPr>
           <w:p>
@@ -2476,7 +2473,7 @@
             </w:tcBorders>
             <w:shd w:fill="auto" w:val="clear"/>
             <w:tcMar>
-              <w:left w:w="99" w:type="dxa"/>
+              <w:left w:w="91" w:type="dxa"/>
             </w:tcMar>
             <w:vAlign w:val="center"/>
           </w:tcPr>
@@ -2506,7 +2503,7 @@
             </w:tcBorders>
             <w:shd w:fill="auto" w:val="clear"/>
             <w:tcMar>
-              <w:left w:w="99" w:type="dxa"/>
+              <w:left w:w="91" w:type="dxa"/>
             </w:tcMar>
           </w:tcPr>
           <w:p>
@@ -2525,18 +2522,18 @@
         </w:tc>
         <w:tc>
           <w:tcPr>
-            <w:tcW w:w="3687" w:type="dxa"/>
-            <w:tcBorders>
-              <w:top w:val="single" w:sz="6" w:space="0" w:color="000001"/>
-              <w:left w:val="single" w:sz="6" w:space="0" w:color="000001"/>
-              <w:bottom w:val="single" w:sz="6" w:space="0" w:color="000001"/>
-              <w:right w:val="single" w:sz="6" w:space="0" w:color="000001"/>
-              <w:insideH w:val="single" w:sz="6" w:space="0" w:color="000001"/>
-              <w:insideV w:val="single" w:sz="6" w:space="0" w:color="000001"/>
-            </w:tcBorders>
-            <w:shd w:fill="auto" w:val="clear"/>
-            <w:tcMar>
-              <w:left w:w="99" w:type="dxa"/>
+            <w:tcW w:w="3688" w:type="dxa"/>
+            <w:tcBorders>
+              <w:top w:val="single" w:sz="6" w:space="0" w:color="000001"/>
+              <w:left w:val="single" w:sz="6" w:space="0" w:color="000001"/>
+              <w:bottom w:val="single" w:sz="6" w:space="0" w:color="000001"/>
+              <w:right w:val="single" w:sz="6" w:space="0" w:color="000001"/>
+              <w:insideH w:val="single" w:sz="6" w:space="0" w:color="000001"/>
+              <w:insideV w:val="single" w:sz="6" w:space="0" w:color="000001"/>
+            </w:tcBorders>
+            <w:shd w:fill="auto" w:val="clear"/>
+            <w:tcMar>
+              <w:left w:w="91" w:type="dxa"/>
             </w:tcMar>
           </w:tcPr>
           <w:p>
@@ -2555,18 +2552,18 @@
         </w:tc>
         <w:tc>
           <w:tcPr>
-            <w:tcW w:w="1557" w:type="dxa"/>
-            <w:tcBorders>
-              <w:top w:val="single" w:sz="6" w:space="0" w:color="000001"/>
-              <w:left w:val="single" w:sz="6" w:space="0" w:color="000001"/>
-              <w:bottom w:val="single" w:sz="6" w:space="0" w:color="000001"/>
-              <w:right w:val="single" w:sz="6" w:space="0" w:color="000001"/>
-              <w:insideH w:val="single" w:sz="6" w:space="0" w:color="000001"/>
-              <w:insideV w:val="single" w:sz="6" w:space="0" w:color="000001"/>
-            </w:tcBorders>
-            <w:shd w:fill="auto" w:val="clear"/>
-            <w:tcMar>
-              <w:left w:w="99" w:type="dxa"/>
+            <w:tcW w:w="1556" w:type="dxa"/>
+            <w:tcBorders>
+              <w:top w:val="single" w:sz="6" w:space="0" w:color="000001"/>
+              <w:left w:val="single" w:sz="6" w:space="0" w:color="000001"/>
+              <w:bottom w:val="single" w:sz="6" w:space="0" w:color="000001"/>
+              <w:right w:val="single" w:sz="6" w:space="0" w:color="000001"/>
+              <w:insideH w:val="single" w:sz="6" w:space="0" w:color="000001"/>
+              <w:insideV w:val="single" w:sz="6" w:space="0" w:color="000001"/>
+            </w:tcBorders>
+            <w:shd w:fill="auto" w:val="clear"/>
+            <w:tcMar>
+              <w:left w:w="91" w:type="dxa"/>
             </w:tcMar>
           </w:tcPr>
           <w:p>
@@ -2599,7 +2596,7 @@
             </w:tcBorders>
             <w:shd w:fill="auto" w:val="clear"/>
             <w:tcMar>
-              <w:left w:w="99" w:type="dxa"/>
+              <w:left w:w="91" w:type="dxa"/>
             </w:tcMar>
             <w:vAlign w:val="center"/>
           </w:tcPr>
@@ -2629,7 +2626,7 @@
             </w:tcBorders>
             <w:shd w:fill="auto" w:val="clear"/>
             <w:tcMar>
-              <w:left w:w="99" w:type="dxa"/>
+              <w:left w:w="91" w:type="dxa"/>
             </w:tcMar>
           </w:tcPr>
           <w:p>
@@ -2648,18 +2645,18 @@
         </w:tc>
         <w:tc>
           <w:tcPr>
-            <w:tcW w:w="3687" w:type="dxa"/>
-            <w:tcBorders>
-              <w:top w:val="single" w:sz="6" w:space="0" w:color="000001"/>
-              <w:left w:val="single" w:sz="6" w:space="0" w:color="000001"/>
-              <w:bottom w:val="single" w:sz="6" w:space="0" w:color="000001"/>
-              <w:right w:val="single" w:sz="6" w:space="0" w:color="000001"/>
-              <w:insideH w:val="single" w:sz="6" w:space="0" w:color="000001"/>
-              <w:insideV w:val="single" w:sz="6" w:space="0" w:color="000001"/>
-            </w:tcBorders>
-            <w:shd w:fill="auto" w:val="clear"/>
-            <w:tcMar>
-              <w:left w:w="99" w:type="dxa"/>
+            <w:tcW w:w="3688" w:type="dxa"/>
+            <w:tcBorders>
+              <w:top w:val="single" w:sz="6" w:space="0" w:color="000001"/>
+              <w:left w:val="single" w:sz="6" w:space="0" w:color="000001"/>
+              <w:bottom w:val="single" w:sz="6" w:space="0" w:color="000001"/>
+              <w:right w:val="single" w:sz="6" w:space="0" w:color="000001"/>
+              <w:insideH w:val="single" w:sz="6" w:space="0" w:color="000001"/>
+              <w:insideV w:val="single" w:sz="6" w:space="0" w:color="000001"/>
+            </w:tcBorders>
+            <w:shd w:fill="auto" w:val="clear"/>
+            <w:tcMar>
+              <w:left w:w="91" w:type="dxa"/>
             </w:tcMar>
           </w:tcPr>
           <w:p>
@@ -2678,18 +2675,18 @@
         </w:tc>
         <w:tc>
           <w:tcPr>
-            <w:tcW w:w="1557" w:type="dxa"/>
-            <w:tcBorders>
-              <w:top w:val="single" w:sz="6" w:space="0" w:color="000001"/>
-              <w:left w:val="single" w:sz="6" w:space="0" w:color="000001"/>
-              <w:bottom w:val="single" w:sz="6" w:space="0" w:color="000001"/>
-              <w:right w:val="single" w:sz="6" w:space="0" w:color="000001"/>
-              <w:insideH w:val="single" w:sz="6" w:space="0" w:color="000001"/>
-              <w:insideV w:val="single" w:sz="6" w:space="0" w:color="000001"/>
-            </w:tcBorders>
-            <w:shd w:fill="auto" w:val="clear"/>
-            <w:tcMar>
-              <w:left w:w="99" w:type="dxa"/>
+            <w:tcW w:w="1556" w:type="dxa"/>
+            <w:tcBorders>
+              <w:top w:val="single" w:sz="6" w:space="0" w:color="000001"/>
+              <w:left w:val="single" w:sz="6" w:space="0" w:color="000001"/>
+              <w:bottom w:val="single" w:sz="6" w:space="0" w:color="000001"/>
+              <w:right w:val="single" w:sz="6" w:space="0" w:color="000001"/>
+              <w:insideH w:val="single" w:sz="6" w:space="0" w:color="000001"/>
+              <w:insideV w:val="single" w:sz="6" w:space="0" w:color="000001"/>
+            </w:tcBorders>
+            <w:shd w:fill="auto" w:val="clear"/>
+            <w:tcMar>
+              <w:left w:w="91" w:type="dxa"/>
             </w:tcMar>
           </w:tcPr>
           <w:p>
@@ -2722,7 +2719,7 @@
             </w:tcBorders>
             <w:shd w:fill="auto" w:val="clear"/>
             <w:tcMar>
-              <w:left w:w="99" w:type="dxa"/>
+              <w:left w:w="91" w:type="dxa"/>
             </w:tcMar>
             <w:vAlign w:val="center"/>
           </w:tcPr>
@@ -2752,7 +2749,7 @@
             </w:tcBorders>
             <w:shd w:fill="auto" w:val="clear"/>
             <w:tcMar>
-              <w:left w:w="99" w:type="dxa"/>
+              <w:left w:w="91" w:type="dxa"/>
             </w:tcMar>
           </w:tcPr>
           <w:p>
@@ -2770,18 +2767,18 @@
         </w:tc>
         <w:tc>
           <w:tcPr>
-            <w:tcW w:w="3687" w:type="dxa"/>
-            <w:tcBorders>
-              <w:top w:val="single" w:sz="6" w:space="0" w:color="000001"/>
-              <w:left w:val="single" w:sz="6" w:space="0" w:color="000001"/>
-              <w:bottom w:val="single" w:sz="6" w:space="0" w:color="000001"/>
-              <w:right w:val="single" w:sz="6" w:space="0" w:color="000001"/>
-              <w:insideH w:val="single" w:sz="6" w:space="0" w:color="000001"/>
-              <w:insideV w:val="single" w:sz="6" w:space="0" w:color="000001"/>
-            </w:tcBorders>
-            <w:shd w:fill="auto" w:val="clear"/>
-            <w:tcMar>
-              <w:left w:w="99" w:type="dxa"/>
+            <w:tcW w:w="3688" w:type="dxa"/>
+            <w:tcBorders>
+              <w:top w:val="single" w:sz="6" w:space="0" w:color="000001"/>
+              <w:left w:val="single" w:sz="6" w:space="0" w:color="000001"/>
+              <w:bottom w:val="single" w:sz="6" w:space="0" w:color="000001"/>
+              <w:right w:val="single" w:sz="6" w:space="0" w:color="000001"/>
+              <w:insideH w:val="single" w:sz="6" w:space="0" w:color="000001"/>
+              <w:insideV w:val="single" w:sz="6" w:space="0" w:color="000001"/>
+            </w:tcBorders>
+            <w:shd w:fill="auto" w:val="clear"/>
+            <w:tcMar>
+              <w:left w:w="91" w:type="dxa"/>
             </w:tcMar>
           </w:tcPr>
           <w:p>
@@ -2800,18 +2797,18 @@
         </w:tc>
         <w:tc>
           <w:tcPr>
-            <w:tcW w:w="1557" w:type="dxa"/>
-            <w:tcBorders>
-              <w:top w:val="single" w:sz="6" w:space="0" w:color="000001"/>
-              <w:left w:val="single" w:sz="6" w:space="0" w:color="000001"/>
-              <w:bottom w:val="single" w:sz="6" w:space="0" w:color="000001"/>
-              <w:right w:val="single" w:sz="6" w:space="0" w:color="000001"/>
-              <w:insideH w:val="single" w:sz="6" w:space="0" w:color="000001"/>
-              <w:insideV w:val="single" w:sz="6" w:space="0" w:color="000001"/>
-            </w:tcBorders>
-            <w:shd w:fill="auto" w:val="clear"/>
-            <w:tcMar>
-              <w:left w:w="99" w:type="dxa"/>
+            <w:tcW w:w="1556" w:type="dxa"/>
+            <w:tcBorders>
+              <w:top w:val="single" w:sz="6" w:space="0" w:color="000001"/>
+              <w:left w:val="single" w:sz="6" w:space="0" w:color="000001"/>
+              <w:bottom w:val="single" w:sz="6" w:space="0" w:color="000001"/>
+              <w:right w:val="single" w:sz="6" w:space="0" w:color="000001"/>
+              <w:insideH w:val="single" w:sz="6" w:space="0" w:color="000001"/>
+              <w:insideV w:val="single" w:sz="6" w:space="0" w:color="000001"/>
+            </w:tcBorders>
+            <w:shd w:fill="auto" w:val="clear"/>
+            <w:tcMar>
+              <w:left w:w="91" w:type="dxa"/>
             </w:tcMar>
           </w:tcPr>
           <w:p>
@@ -2923,10 +2920,10 @@
           <w:b w:val="false"/>
         </w:rPr>
       </w:pPr>
-      <w:bookmarkStart w:id="33" w:name="_Toc436203408"/>
-      <w:bookmarkStart w:id="34" w:name="_Toc452813602"/>
-      <w:bookmarkStart w:id="35" w:name="_Toc512930919"/>
-      <w:bookmarkStart w:id="36" w:name="_Toc20715765"/>
+      <w:bookmarkStart w:id="33" w:name="_Toc20715765"/>
+      <w:bookmarkStart w:id="34" w:name="_Toc512930919"/>
+      <w:bookmarkStart w:id="35" w:name="_Toc452813602"/>
+      <w:bookmarkStart w:id="36" w:name="_Toc436203408"/>
       <w:bookmarkEnd w:id="33"/>
       <w:bookmarkEnd w:id="34"/>
       <w:bookmarkEnd w:id="35"/>
@@ -2952,7 +2949,7 @@
       <w:tblPr>
         <w:tblW w:w="8929" w:type="dxa"/>
         <w:jc w:val="left"/>
-        <w:tblInd w:w="193" w:type="dxa"/>
+        <w:tblInd w:w="185" w:type="dxa"/>
         <w:tblBorders>
           <w:top w:val="single" w:sz="6" w:space="0" w:color="000001"/>
           <w:left w:val="single" w:sz="6" w:space="0" w:color="000001"/>
@@ -2963,22 +2960,22 @@
         </w:tblBorders>
         <w:tblCellMar>
           <w:top w:w="0" w:type="dxa"/>
-          <w:left w:w="99" w:type="dxa"/>
+          <w:left w:w="91" w:type="dxa"/>
           <w:bottom w:w="0" w:type="dxa"/>
           <w:right w:w="108" w:type="dxa"/>
         </w:tblCellMar>
         <w:tblLook w:val="00a0"/>
       </w:tblPr>
       <w:tblGrid>
-        <w:gridCol w:w="4128"/>
-        <w:gridCol w:w="972"/>
+        <w:gridCol w:w="4127"/>
+        <w:gridCol w:w="973"/>
         <w:gridCol w:w="3829"/>
       </w:tblGrid>
       <w:tr>
         <w:trPr/>
         <w:tc>
           <w:tcPr>
-            <w:tcW w:w="4128" w:type="dxa"/>
+            <w:tcW w:w="4127" w:type="dxa"/>
             <w:tcBorders>
               <w:top w:val="single" w:sz="6" w:space="0" w:color="000001"/>
               <w:left w:val="single" w:sz="6" w:space="0" w:color="000001"/>
@@ -2989,7 +2986,7 @@
             </w:tcBorders>
             <w:shd w:color="auto" w:fill="BFBFBF" w:themeFill="background1" w:themeFillShade="bf" w:val="clear"/>
             <w:tcMar>
-              <w:left w:w="99" w:type="dxa"/>
+              <w:left w:w="91" w:type="dxa"/>
             </w:tcMar>
             <w:vAlign w:val="center"/>
           </w:tcPr>
@@ -3016,7 +3013,7 @@
         </w:tc>
         <w:tc>
           <w:tcPr>
-            <w:tcW w:w="972" w:type="dxa"/>
+            <w:tcW w:w="973" w:type="dxa"/>
             <w:tcBorders>
               <w:top w:val="single" w:sz="6" w:space="0" w:color="000001"/>
               <w:left w:val="single" w:sz="6" w:space="0" w:color="000001"/>
@@ -3027,7 +3024,7 @@
             </w:tcBorders>
             <w:shd w:color="auto" w:fill="BFBFBF" w:themeFill="background1" w:themeFillShade="bf" w:val="clear"/>
             <w:tcMar>
-              <w:left w:w="99" w:type="dxa"/>
+              <w:left w:w="91" w:type="dxa"/>
             </w:tcMar>
             <w:vAlign w:val="center"/>
           </w:tcPr>
@@ -3065,7 +3062,7 @@
             </w:tcBorders>
             <w:shd w:color="auto" w:fill="BFBFBF" w:themeFill="background1" w:themeFillShade="bf" w:val="clear"/>
             <w:tcMar>
-              <w:left w:w="99" w:type="dxa"/>
+              <w:left w:w="91" w:type="dxa"/>
             </w:tcMar>
             <w:vAlign w:val="center"/>
           </w:tcPr>
@@ -3095,18 +3092,18 @@
         <w:trPr/>
         <w:tc>
           <w:tcPr>
-            <w:tcW w:w="4128" w:type="dxa"/>
-            <w:tcBorders>
-              <w:top w:val="single" w:sz="6" w:space="0" w:color="000001"/>
-              <w:left w:val="single" w:sz="6" w:space="0" w:color="000001"/>
-              <w:bottom w:val="single" w:sz="6" w:space="0" w:color="000001"/>
-              <w:right w:val="single" w:sz="6" w:space="0" w:color="000001"/>
-              <w:insideH w:val="single" w:sz="6" w:space="0" w:color="000001"/>
-              <w:insideV w:val="single" w:sz="6" w:space="0" w:color="000001"/>
-            </w:tcBorders>
-            <w:shd w:fill="auto" w:val="clear"/>
-            <w:tcMar>
-              <w:left w:w="99" w:type="dxa"/>
+            <w:tcW w:w="4127" w:type="dxa"/>
+            <w:tcBorders>
+              <w:top w:val="single" w:sz="6" w:space="0" w:color="000001"/>
+              <w:left w:val="single" w:sz="6" w:space="0" w:color="000001"/>
+              <w:bottom w:val="single" w:sz="6" w:space="0" w:color="000001"/>
+              <w:right w:val="single" w:sz="6" w:space="0" w:color="000001"/>
+              <w:insideH w:val="single" w:sz="6" w:space="0" w:color="000001"/>
+              <w:insideV w:val="single" w:sz="6" w:space="0" w:color="000001"/>
+            </w:tcBorders>
+            <w:shd w:fill="auto" w:val="clear"/>
+            <w:tcMar>
+              <w:left w:w="91" w:type="dxa"/>
             </w:tcMar>
             <w:vAlign w:val="center"/>
           </w:tcPr>
@@ -3118,7 +3115,11 @@
             </w:pPr>
             <w:r>
               <w:rPr/>
-              <w:t xml:space="preserve">Tempo de resposta para localizar de possíveis locais de coletas </w:t>
+              <w:t xml:space="preserve">Tempo de resposta para localizar </w:t>
+            </w:r>
+            <w:r>
+              <w:rPr/>
+              <w:t>os pontos turísticos</w:t>
             </w:r>
           </w:p>
           <w:p>
@@ -3136,18 +3137,18 @@
         </w:tc>
         <w:tc>
           <w:tcPr>
-            <w:tcW w:w="972" w:type="dxa"/>
-            <w:tcBorders>
-              <w:top w:val="single" w:sz="6" w:space="0" w:color="000001"/>
-              <w:left w:val="single" w:sz="6" w:space="0" w:color="000001"/>
-              <w:bottom w:val="single" w:sz="6" w:space="0" w:color="000001"/>
-              <w:right w:val="single" w:sz="6" w:space="0" w:color="000001"/>
-              <w:insideH w:val="single" w:sz="6" w:space="0" w:color="000001"/>
-              <w:insideV w:val="single" w:sz="6" w:space="0" w:color="000001"/>
-            </w:tcBorders>
-            <w:shd w:fill="auto" w:val="clear"/>
-            <w:tcMar>
-              <w:left w:w="99" w:type="dxa"/>
+            <w:tcW w:w="973" w:type="dxa"/>
+            <w:tcBorders>
+              <w:top w:val="single" w:sz="6" w:space="0" w:color="000001"/>
+              <w:left w:val="single" w:sz="6" w:space="0" w:color="000001"/>
+              <w:bottom w:val="single" w:sz="6" w:space="0" w:color="000001"/>
+              <w:right w:val="single" w:sz="6" w:space="0" w:color="000001"/>
+              <w:insideH w:val="single" w:sz="6" w:space="0" w:color="000001"/>
+              <w:insideV w:val="single" w:sz="6" w:space="0" w:color="000001"/>
+            </w:tcBorders>
+            <w:shd w:fill="auto" w:val="clear"/>
+            <w:tcMar>
+              <w:left w:w="91" w:type="dxa"/>
             </w:tcMar>
           </w:tcPr>
           <w:p>
@@ -3177,7 +3178,7 @@
             </w:tcBorders>
             <w:shd w:fill="auto" w:val="clear"/>
             <w:tcMar>
-              <w:left w:w="99" w:type="dxa"/>
+              <w:left w:w="91" w:type="dxa"/>
             </w:tcMar>
           </w:tcPr>
           <w:p>
@@ -3199,18 +3200,18 @@
         <w:trPr/>
         <w:tc>
           <w:tcPr>
-            <w:tcW w:w="4128" w:type="dxa"/>
-            <w:tcBorders>
-              <w:top w:val="single" w:sz="6" w:space="0" w:color="000001"/>
-              <w:left w:val="single" w:sz="6" w:space="0" w:color="000001"/>
-              <w:bottom w:val="single" w:sz="6" w:space="0" w:color="000001"/>
-              <w:right w:val="single" w:sz="6" w:space="0" w:color="000001"/>
-              <w:insideH w:val="single" w:sz="6" w:space="0" w:color="000001"/>
-              <w:insideV w:val="single" w:sz="6" w:space="0" w:color="000001"/>
-            </w:tcBorders>
-            <w:shd w:fill="auto" w:val="clear"/>
-            <w:tcMar>
-              <w:left w:w="99" w:type="dxa"/>
+            <w:tcW w:w="4127" w:type="dxa"/>
+            <w:tcBorders>
+              <w:top w:val="single" w:sz="6" w:space="0" w:color="000001"/>
+              <w:left w:val="single" w:sz="6" w:space="0" w:color="000001"/>
+              <w:bottom w:val="single" w:sz="6" w:space="0" w:color="000001"/>
+              <w:right w:val="single" w:sz="6" w:space="0" w:color="000001"/>
+              <w:insideH w:val="single" w:sz="6" w:space="0" w:color="000001"/>
+              <w:insideV w:val="single" w:sz="6" w:space="0" w:color="000001"/>
+            </w:tcBorders>
+            <w:shd w:fill="auto" w:val="clear"/>
+            <w:tcMar>
+              <w:left w:w="91" w:type="dxa"/>
             </w:tcMar>
             <w:vAlign w:val="center"/>
           </w:tcPr>
@@ -3229,18 +3230,18 @@
         </w:tc>
         <w:tc>
           <w:tcPr>
-            <w:tcW w:w="972" w:type="dxa"/>
-            <w:tcBorders>
-              <w:top w:val="single" w:sz="6" w:space="0" w:color="000001"/>
-              <w:left w:val="single" w:sz="6" w:space="0" w:color="000001"/>
-              <w:bottom w:val="single" w:sz="6" w:space="0" w:color="000001"/>
-              <w:right w:val="single" w:sz="6" w:space="0" w:color="000001"/>
-              <w:insideH w:val="single" w:sz="6" w:space="0" w:color="000001"/>
-              <w:insideV w:val="single" w:sz="6" w:space="0" w:color="000001"/>
-            </w:tcBorders>
-            <w:shd w:fill="auto" w:val="clear"/>
-            <w:tcMar>
-              <w:left w:w="99" w:type="dxa"/>
+            <w:tcW w:w="973" w:type="dxa"/>
+            <w:tcBorders>
+              <w:top w:val="single" w:sz="6" w:space="0" w:color="000001"/>
+              <w:left w:val="single" w:sz="6" w:space="0" w:color="000001"/>
+              <w:bottom w:val="single" w:sz="6" w:space="0" w:color="000001"/>
+              <w:right w:val="single" w:sz="6" w:space="0" w:color="000001"/>
+              <w:insideH w:val="single" w:sz="6" w:space="0" w:color="000001"/>
+              <w:insideV w:val="single" w:sz="6" w:space="0" w:color="000001"/>
+            </w:tcBorders>
+            <w:shd w:fill="auto" w:val="clear"/>
+            <w:tcMar>
+              <w:left w:w="91" w:type="dxa"/>
             </w:tcMar>
           </w:tcPr>
           <w:p>
@@ -3270,7 +3271,7 @@
             </w:tcBorders>
             <w:shd w:fill="auto" w:val="clear"/>
             <w:tcMar>
-              <w:left w:w="99" w:type="dxa"/>
+              <w:left w:w="91" w:type="dxa"/>
             </w:tcMar>
           </w:tcPr>
           <w:p>
@@ -3292,18 +3293,18 @@
         <w:trPr/>
         <w:tc>
           <w:tcPr>
-            <w:tcW w:w="4128" w:type="dxa"/>
-            <w:tcBorders>
-              <w:top w:val="single" w:sz="6" w:space="0" w:color="000001"/>
-              <w:left w:val="single" w:sz="6" w:space="0" w:color="000001"/>
-              <w:bottom w:val="single" w:sz="6" w:space="0" w:color="000001"/>
-              <w:right w:val="single" w:sz="6" w:space="0" w:color="000001"/>
-              <w:insideH w:val="single" w:sz="6" w:space="0" w:color="000001"/>
-              <w:insideV w:val="single" w:sz="6" w:space="0" w:color="000001"/>
-            </w:tcBorders>
-            <w:shd w:fill="auto" w:val="clear"/>
-            <w:tcMar>
-              <w:left w:w="99" w:type="dxa"/>
+            <w:tcW w:w="4127" w:type="dxa"/>
+            <w:tcBorders>
+              <w:top w:val="single" w:sz="6" w:space="0" w:color="000001"/>
+              <w:left w:val="single" w:sz="6" w:space="0" w:color="000001"/>
+              <w:bottom w:val="single" w:sz="6" w:space="0" w:color="000001"/>
+              <w:right w:val="single" w:sz="6" w:space="0" w:color="000001"/>
+              <w:insideH w:val="single" w:sz="6" w:space="0" w:color="000001"/>
+              <w:insideV w:val="single" w:sz="6" w:space="0" w:color="000001"/>
+            </w:tcBorders>
+            <w:shd w:fill="auto" w:val="clear"/>
+            <w:tcMar>
+              <w:left w:w="91" w:type="dxa"/>
             </w:tcMar>
             <w:vAlign w:val="center"/>
           </w:tcPr>
@@ -3322,18 +3323,18 @@
         </w:tc>
         <w:tc>
           <w:tcPr>
-            <w:tcW w:w="972" w:type="dxa"/>
-            <w:tcBorders>
-              <w:top w:val="single" w:sz="6" w:space="0" w:color="000001"/>
-              <w:left w:val="single" w:sz="6" w:space="0" w:color="000001"/>
-              <w:bottom w:val="single" w:sz="6" w:space="0" w:color="000001"/>
-              <w:right w:val="single" w:sz="6" w:space="0" w:color="000001"/>
-              <w:insideH w:val="single" w:sz="6" w:space="0" w:color="000001"/>
-              <w:insideV w:val="single" w:sz="6" w:space="0" w:color="000001"/>
-            </w:tcBorders>
-            <w:shd w:fill="auto" w:val="clear"/>
-            <w:tcMar>
-              <w:left w:w="99" w:type="dxa"/>
+            <w:tcW w:w="973" w:type="dxa"/>
+            <w:tcBorders>
+              <w:top w:val="single" w:sz="6" w:space="0" w:color="000001"/>
+              <w:left w:val="single" w:sz="6" w:space="0" w:color="000001"/>
+              <w:bottom w:val="single" w:sz="6" w:space="0" w:color="000001"/>
+              <w:right w:val="single" w:sz="6" w:space="0" w:color="000001"/>
+              <w:insideH w:val="single" w:sz="6" w:space="0" w:color="000001"/>
+              <w:insideV w:val="single" w:sz="6" w:space="0" w:color="000001"/>
+            </w:tcBorders>
+            <w:shd w:fill="auto" w:val="clear"/>
+            <w:tcMar>
+              <w:left w:w="91" w:type="dxa"/>
             </w:tcMar>
           </w:tcPr>
           <w:p>
@@ -3363,7 +3364,7 @@
             </w:tcBorders>
             <w:shd w:fill="auto" w:val="clear"/>
             <w:tcMar>
-              <w:left w:w="99" w:type="dxa"/>
+              <w:left w:w="91" w:type="dxa"/>
             </w:tcMar>
           </w:tcPr>
           <w:p>
@@ -3385,18 +3386,18 @@
         <w:trPr/>
         <w:tc>
           <w:tcPr>
-            <w:tcW w:w="4128" w:type="dxa"/>
-            <w:tcBorders>
-              <w:top w:val="single" w:sz="6" w:space="0" w:color="000001"/>
-              <w:left w:val="single" w:sz="6" w:space="0" w:color="000001"/>
-              <w:bottom w:val="single" w:sz="6" w:space="0" w:color="000001"/>
-              <w:right w:val="single" w:sz="6" w:space="0" w:color="000001"/>
-              <w:insideH w:val="single" w:sz="6" w:space="0" w:color="000001"/>
-              <w:insideV w:val="single" w:sz="6" w:space="0" w:color="000001"/>
-            </w:tcBorders>
-            <w:shd w:fill="auto" w:val="clear"/>
-            <w:tcMar>
-              <w:left w:w="99" w:type="dxa"/>
+            <w:tcW w:w="4127" w:type="dxa"/>
+            <w:tcBorders>
+              <w:top w:val="single" w:sz="6" w:space="0" w:color="000001"/>
+              <w:left w:val="single" w:sz="6" w:space="0" w:color="000001"/>
+              <w:bottom w:val="single" w:sz="6" w:space="0" w:color="000001"/>
+              <w:right w:val="single" w:sz="6" w:space="0" w:color="000001"/>
+              <w:insideH w:val="single" w:sz="6" w:space="0" w:color="000001"/>
+              <w:insideV w:val="single" w:sz="6" w:space="0" w:color="000001"/>
+            </w:tcBorders>
+            <w:shd w:fill="auto" w:val="clear"/>
+            <w:tcMar>
+              <w:left w:w="91" w:type="dxa"/>
             </w:tcMar>
             <w:vAlign w:val="center"/>
           </w:tcPr>
@@ -3415,18 +3416,18 @@
         </w:tc>
         <w:tc>
           <w:tcPr>
-            <w:tcW w:w="972" w:type="dxa"/>
-            <w:tcBorders>
-              <w:top w:val="single" w:sz="6" w:space="0" w:color="000001"/>
-              <w:left w:val="single" w:sz="6" w:space="0" w:color="000001"/>
-              <w:bottom w:val="single" w:sz="6" w:space="0" w:color="000001"/>
-              <w:right w:val="single" w:sz="6" w:space="0" w:color="000001"/>
-              <w:insideH w:val="single" w:sz="6" w:space="0" w:color="000001"/>
-              <w:insideV w:val="single" w:sz="6" w:space="0" w:color="000001"/>
-            </w:tcBorders>
-            <w:shd w:fill="auto" w:val="clear"/>
-            <w:tcMar>
-              <w:left w:w="99" w:type="dxa"/>
+            <w:tcW w:w="973" w:type="dxa"/>
+            <w:tcBorders>
+              <w:top w:val="single" w:sz="6" w:space="0" w:color="000001"/>
+              <w:left w:val="single" w:sz="6" w:space="0" w:color="000001"/>
+              <w:bottom w:val="single" w:sz="6" w:space="0" w:color="000001"/>
+              <w:right w:val="single" w:sz="6" w:space="0" w:color="000001"/>
+              <w:insideH w:val="single" w:sz="6" w:space="0" w:color="000001"/>
+              <w:insideV w:val="single" w:sz="6" w:space="0" w:color="000001"/>
+            </w:tcBorders>
+            <w:shd w:fill="auto" w:val="clear"/>
+            <w:tcMar>
+              <w:left w:w="91" w:type="dxa"/>
             </w:tcMar>
           </w:tcPr>
           <w:p>
@@ -3456,7 +3457,7 @@
             </w:tcBorders>
             <w:shd w:fill="auto" w:val="clear"/>
             <w:tcMar>
-              <w:left w:w="99" w:type="dxa"/>
+              <w:left w:w="91" w:type="dxa"/>
             </w:tcMar>
           </w:tcPr>
           <w:p>
@@ -3573,11 +3574,15 @@
             <w:rPr>
               <w:rFonts w:eastAsia="Symbol" w:cs="Symbol" w:ascii="Symbol" w:hAnsi="Symbol"/>
             </w:rPr>
-            <w:t xml:space="preserve"> </w:t>
+            <w:t xml:space="preserve"> </w:t>
           </w:r>
           <w:r>
             <w:rPr/>
-            <w:t xml:space="preserve">DoadorPE,  </w:t>
+            <w:t>RecTourist</w:t>
+          </w:r>
+          <w:r>
+            <w:rPr/>
+            <w:t xml:space="preserve">,  </w:t>
           </w:r>
           <w:r>
             <w:rPr/>
@@ -3651,7 +3656,7 @@
     <w:tblPr>
       <w:tblW w:w="9558" w:type="dxa"/>
       <w:jc w:val="left"/>
-      <w:tblInd w:w="-8" w:type="dxa"/>
+      <w:tblInd w:w="-16" w:type="dxa"/>
       <w:tblBorders>
         <w:top w:val="single" w:sz="6" w:space="0" w:color="00000A"/>
         <w:left w:val="single" w:sz="6" w:space="0" w:color="00000A"/>
@@ -3662,7 +3667,7 @@
       </w:tblBorders>
       <w:tblCellMar>
         <w:top w:w="0" w:type="dxa"/>
-        <w:left w:w="99" w:type="dxa"/>
+        <w:left w:w="91" w:type="dxa"/>
         <w:bottom w:w="0" w:type="dxa"/>
         <w:right w:w="108" w:type="dxa"/>
       </w:tblCellMar>
@@ -3687,7 +3692,7 @@
           </w:tcBorders>
           <w:shd w:fill="auto" w:val="clear"/>
           <w:tcMar>
-            <w:left w:w="99" w:type="dxa"/>
+            <w:left w:w="91" w:type="dxa"/>
           </w:tcMar>
         </w:tcPr>
         <w:p>
@@ -3719,7 +3724,7 @@
           </w:tcBorders>
           <w:shd w:fill="auto" w:val="clear"/>
           <w:tcMar>
-            <w:left w:w="99" w:type="dxa"/>
+            <w:left w:w="91" w:type="dxa"/>
           </w:tcMar>
         </w:tcPr>
         <w:p>
@@ -3754,7 +3759,7 @@
           </w:tcBorders>
           <w:shd w:fill="auto" w:val="clear"/>
           <w:tcMar>
-            <w:left w:w="99" w:type="dxa"/>
+            <w:left w:w="91" w:type="dxa"/>
           </w:tcMar>
         </w:tcPr>
         <w:p>
@@ -3781,7 +3786,7 @@
           </w:tcBorders>
           <w:shd w:fill="auto" w:val="clear"/>
           <w:tcMar>
-            <w:left w:w="99" w:type="dxa"/>
+            <w:left w:w="91" w:type="dxa"/>
           </w:tcMar>
         </w:tcPr>
         <w:p>

</xml_diff>

<commit_message>
Atualização e formatação do documento.
</commit_message>
<xml_diff>
--- a/requisitos/RT_visão.docx
+++ b/requisitos/RT_visão.docx
@@ -5,15 +5,13 @@
     <w:p>
       <w:pPr>
         <w:pStyle w:val="Ttulododocumento"/>
-        <w:jc w:val="both"/>
-        <w:rPr>
-          <w:b w:val="false"/>
-          <w:b w:val="false"/>
+        <w:rPr>
+          <w:lang w:val="pt-BR"/>
         </w:rPr>
       </w:pPr>
       <w:r>
         <w:rPr>
-          <w:b w:val="false"/>
+          <w:lang w:val="pt-BR"/>
         </w:rPr>
       </w:r>
     </w:p>
@@ -21,20 +19,27 @@
       <w:pPr>
         <w:pStyle w:val="Normal"/>
         <w:jc w:val="both"/>
-        <w:rPr/>
+        <w:rPr>
+          <w:lang w:val="pt-BR"/>
+        </w:rPr>
       </w:pPr>
       <w:r>
-        <w:rPr/>
+        <w:rPr>
+          <w:lang w:val="pt-BR"/>
+        </w:rPr>
       </w:r>
     </w:p>
     <w:p>
       <w:pPr>
         <w:pStyle w:val="Ttulododocumento"/>
-        <w:rPr/>
+        <w:rPr>
+          <w:lang w:val="pt-BR"/>
+        </w:rPr>
       </w:pPr>
       <w:r>
         <w:rPr>
           <w:b w:val="false"/>
+          <w:lang w:val="pt-BR"/>
         </w:rPr>
         <w:t>RecTourist</w:t>
       </w:r>
@@ -50,6 +55,7 @@
       <w:r>
         <w:rPr>
           <w:b w:val="false"/>
+          <w:lang w:val="pt-BR"/>
         </w:rPr>
         <w:t>Visão do Sistema</w:t>
       </w:r>
@@ -58,30 +64,42 @@
       <w:pPr>
         <w:pStyle w:val="Normal"/>
         <w:jc w:val="center"/>
-        <w:rPr/>
+        <w:rPr>
+          <w:lang w:val="pt-BR"/>
+        </w:rPr>
       </w:pPr>
       <w:r>
-        <w:rPr/>
+        <w:rPr>
+          <w:lang w:val="pt-BR"/>
+        </w:rPr>
       </w:r>
     </w:p>
     <w:p>
       <w:pPr>
         <w:pStyle w:val="Normal"/>
         <w:jc w:val="center"/>
-        <w:rPr/>
+        <w:rPr>
+          <w:lang w:val="pt-BR" w:eastAsia="en-US" w:bidi="ar-SA"/>
+        </w:rPr>
       </w:pPr>
       <w:r>
-        <w:rPr/>
+        <w:rPr>
+          <w:lang w:val="pt-BR" w:eastAsia="en-US" w:bidi="ar-SA"/>
+        </w:rPr>
       </w:r>
     </w:p>
     <w:p>
       <w:pPr>
         <w:pStyle w:val="Normal"/>
         <w:jc w:val="both"/>
-        <w:rPr/>
+        <w:rPr>
+          <w:lang w:val="pt-BR"/>
+        </w:rPr>
       </w:pPr>
       <w:r>
-        <w:rPr/>
+        <w:rPr>
+          <w:lang w:val="pt-BR"/>
+        </w:rPr>
       </w:r>
     </w:p>
     <w:p>
@@ -92,14 +110,18 @@
           <w:numId w:val="1"/>
         </w:numPr>
         <w:jc w:val="both"/>
-        <w:rPr/>
+        <w:rPr>
+          <w:lang w:val="pt-BR"/>
+        </w:rPr>
       </w:pPr>
-      <w:bookmarkStart w:id="0" w:name="_Toc20715754"/>
-      <w:bookmarkStart w:id="1" w:name="_Toc512930904"/>
-      <w:bookmarkStart w:id="2" w:name="_Toc456600917"/>
-      <w:bookmarkStart w:id="3" w:name="_Toc456598586"/>
+      <w:bookmarkStart w:id="0" w:name="_Toc456598586"/>
+      <w:bookmarkStart w:id="1" w:name="_Toc456600917"/>
+      <w:bookmarkStart w:id="2" w:name="_Toc512930904"/>
+      <w:bookmarkStart w:id="3" w:name="_Toc20715754"/>
       <w:r>
-        <w:rPr/>
+        <w:rPr>
+          <w:lang w:val="pt-BR"/>
+        </w:rPr>
         <w:t>Introdu</w:t>
       </w:r>
       <w:bookmarkEnd w:id="0"/>
@@ -107,56 +129,46 @@
       <w:bookmarkEnd w:id="2"/>
       <w:bookmarkEnd w:id="3"/>
       <w:r>
-        <w:rPr/>
+        <w:rPr>
+          <w:lang w:val="pt-BR"/>
+        </w:rPr>
         <w:t>ção</w:t>
       </w:r>
     </w:p>
     <w:p>
       <w:pPr>
         <w:pStyle w:val="LOnormal"/>
-        <w:ind w:left="709" w:right="0" w:firstLine="425"/>
         <w:jc w:val="both"/>
-        <w:rPr/>
+        <w:rPr>
+          <w:lang w:val="pt-BR"/>
+        </w:rPr>
       </w:pPr>
       <w:r>
-        <w:rPr/>
-        <w:t xml:space="preserve">Principal </w:t>
-      </w:r>
-      <w:r>
-        <w:rPr>
-          <w:lang w:val="pt-BR"/>
-        </w:rPr>
-        <w:t>objetivo</w:t>
-      </w:r>
-      <w:r>
-        <w:rPr/>
-        <w:t xml:space="preserve"> </w:t>
-      </w:r>
-      <w:r>
-        <w:rPr>
-          <w:lang w:val="pt-BR"/>
-        </w:rPr>
-        <w:t>deste</w:t>
-      </w:r>
-      <w:r>
-        <w:rPr/>
-        <w:t xml:space="preserve"> documento é definir a visão geral que os Stakeholders têm do produto a ser produzido, sendo uma aplicação web, com o intuito de indicar pontos turísticos de acordo com os interesses do usuários.</w:t>
+        <w:rPr>
+          <w:lang w:val="pt-BR"/>
+        </w:rPr>
+        <w:tab/>
+        <w:t>Principal objetivo deste documento é definir a visão geral que os Stakeholders têm do produto a ser produzido, sendo uma aplicação web, com o intuito de indicar pontos turísticos de acordo com os interesses do usuários.</w:t>
       </w:r>
     </w:p>
     <w:p>
       <w:pPr>
         <w:pStyle w:val="Normal"/>
         <w:jc w:val="both"/>
-        <w:rPr/>
+        <w:rPr>
+          <w:lang w:val="pt-BR"/>
+        </w:rPr>
       </w:pPr>
-      <w:bookmarkStart w:id="4" w:name="_Toc452813577"/>
-      <w:bookmarkStart w:id="5" w:name="_Toc436203377"/>
-      <w:bookmarkStart w:id="6" w:name="_Toc452813577"/>
-      <w:bookmarkStart w:id="7" w:name="_Toc436203377"/>
+      <w:bookmarkStart w:id="4" w:name="_Toc436203377"/>
+      <w:bookmarkStart w:id="5" w:name="_Toc452813577"/>
+      <w:bookmarkStart w:id="6" w:name="_Toc436203377"/>
+      <w:bookmarkStart w:id="7" w:name="_Toc452813577"/>
       <w:bookmarkEnd w:id="6"/>
       <w:bookmarkEnd w:id="7"/>
       <w:r>
-        <w:rPr/>
+        <w:rPr>
+          <w:lang w:val="pt-BR"/>
+        </w:rPr>
       </w:r>
     </w:p>
     <w:p>
@@ -167,10 +179,14 @@
           <w:numId w:val="1"/>
         </w:numPr>
         <w:jc w:val="both"/>
-        <w:rPr/>
+        <w:rPr>
+          <w:lang w:val="pt-BR"/>
+        </w:rPr>
       </w:pPr>
       <w:r>
-        <w:rPr/>
+        <w:rPr>
+          <w:lang w:val="pt-BR"/>
+        </w:rPr>
         <w:t>Posicionamento do Produto</w:t>
       </w:r>
     </w:p>
@@ -178,10 +194,14 @@
       <w:pPr>
         <w:pStyle w:val="Normal"/>
         <w:jc w:val="both"/>
-        <w:rPr/>
+        <w:rPr>
+          <w:lang w:val="pt-BR"/>
+        </w:rPr>
       </w:pPr>
       <w:r>
-        <w:rPr/>
+        <w:rPr>
+          <w:lang w:val="pt-BR"/>
+        </w:rPr>
       </w:r>
     </w:p>
     <w:p>
@@ -192,18 +212,22 @@
           <w:numId w:val="1"/>
         </w:numPr>
         <w:jc w:val="both"/>
-        <w:rPr/>
+        <w:rPr>
+          <w:lang w:val="pt-BR" w:eastAsia="en-US" w:bidi="ar-SA"/>
+        </w:rPr>
       </w:pPr>
-      <w:bookmarkStart w:id="8" w:name="_Toc20715756"/>
-      <w:bookmarkStart w:id="9" w:name="_Toc512930907"/>
-      <w:bookmarkStart w:id="10" w:name="_Toc452813579"/>
-      <w:bookmarkStart w:id="11" w:name="_Toc436203379"/>
+      <w:bookmarkStart w:id="8" w:name="_Toc436203379"/>
+      <w:bookmarkStart w:id="9" w:name="_Toc452813579"/>
+      <w:bookmarkStart w:id="10" w:name="_Toc512930907"/>
+      <w:bookmarkStart w:id="11" w:name="_Toc20715756"/>
       <w:bookmarkEnd w:id="8"/>
       <w:bookmarkEnd w:id="9"/>
       <w:bookmarkEnd w:id="10"/>
       <w:bookmarkEnd w:id="11"/>
       <w:r>
-        <w:rPr/>
+        <w:rPr>
+          <w:lang w:val="pt-BR" w:eastAsia="en-US" w:bidi="ar-SA"/>
+        </w:rPr>
         <w:t>Levantamento de Problemas</w:t>
       </w:r>
     </w:p>
@@ -222,7 +246,7 @@
         </w:tblBorders>
         <w:tblCellMar>
           <w:top w:w="0" w:type="dxa"/>
-          <w:left w:w="63" w:type="dxa"/>
+          <w:left w:w="48" w:type="dxa"/>
           <w:bottom w:w="0" w:type="dxa"/>
           <w:right w:w="108" w:type="dxa"/>
         </w:tblCellMar>
@@ -247,7 +271,7 @@
             </w:tcBorders>
             <w:shd w:color="auto" w:fill="auto" w:val="pct25"/>
             <w:tcMar>
-              <w:left w:w="63" w:type="dxa"/>
+              <w:left w:w="48" w:type="dxa"/>
             </w:tcMar>
             <w:vAlign w:val="center"/>
           </w:tcPr>
@@ -257,10 +281,14 @@
               <w:keepNext/>
               <w:spacing w:before="0" w:after="120"/>
               <w:ind w:left="72" w:hanging="0"/>
-              <w:rPr/>
-            </w:pPr>
-            <w:r>
-              <w:rPr/>
+              <w:rPr>
+                <w:lang w:val="pt-BR"/>
+              </w:rPr>
+            </w:pPr>
+            <w:r>
+              <w:rPr>
+                <w:lang w:val="pt-BR"/>
+              </w:rPr>
               <w:t>O problema de</w:t>
             </w:r>
           </w:p>
@@ -288,10 +316,14 @@
               </w:tabs>
               <w:spacing w:before="0" w:after="120"/>
               <w:jc w:val="both"/>
-              <w:rPr/>
-            </w:pPr>
-            <w:r>
-              <w:rPr/>
+              <w:rPr>
+                <w:lang w:val="pt-BR"/>
+              </w:rPr>
+            </w:pPr>
+            <w:r>
+              <w:rPr>
+                <w:lang w:val="pt-BR"/>
+              </w:rPr>
               <w:t>Falta de informação sobre os pontos turísticos.</w:t>
             </w:r>
           </w:p>
@@ -305,10 +337,14 @@
               </w:tabs>
               <w:spacing w:before="0" w:after="120"/>
               <w:jc w:val="both"/>
-              <w:rPr/>
-            </w:pPr>
-            <w:r>
-              <w:rPr/>
+              <w:rPr>
+                <w:lang w:val="pt-BR"/>
+              </w:rPr>
+            </w:pPr>
+            <w:r>
+              <w:rPr>
+                <w:lang w:val="pt-BR"/>
+              </w:rPr>
               <w:t>Turistas mal orientados sobre os pontos turísticos</w:t>
             </w:r>
           </w:p>
@@ -322,11 +358,18 @@
               </w:tabs>
               <w:spacing w:before="0" w:after="120"/>
               <w:jc w:val="both"/>
-              <w:rPr/>
-            </w:pPr>
-            <w:r>
-              <w:rPr>
-                <w:i/>
+              <w:rPr>
+                <w:i w:val="false"/>
+                <w:i w:val="false"/>
+                <w:iCs w:val="false"/>
+                <w:lang w:val="pt-BR"/>
+              </w:rPr>
+            </w:pPr>
+            <w:r>
+              <w:rPr>
+                <w:i w:val="false"/>
+                <w:iCs w:val="false"/>
+                <w:lang w:val="pt-BR"/>
               </w:rPr>
               <w:t>Não aproveitamento comercial dos turistas.</w:t>
             </w:r>
@@ -348,7 +391,7 @@
             </w:tcBorders>
             <w:shd w:color="auto" w:fill="auto" w:val="pct25"/>
             <w:tcMar>
-              <w:left w:w="63" w:type="dxa"/>
+              <w:left w:w="48" w:type="dxa"/>
             </w:tcMar>
             <w:vAlign w:val="center"/>
           </w:tcPr>
@@ -358,10 +401,14 @@
               <w:keepNext/>
               <w:spacing w:before="0" w:after="120"/>
               <w:ind w:left="72" w:hanging="0"/>
-              <w:rPr/>
-            </w:pPr>
-            <w:r>
-              <w:rPr/>
+              <w:rPr>
+                <w:lang w:val="pt-BR"/>
+              </w:rPr>
+            </w:pPr>
+            <w:r>
+              <w:rPr>
+                <w:lang w:val="pt-BR"/>
+              </w:rPr>
               <w:t>Afeta</w:t>
             </w:r>
           </w:p>
@@ -389,10 +436,14 @@
               </w:tabs>
               <w:spacing w:before="0" w:after="120"/>
               <w:jc w:val="both"/>
-              <w:rPr/>
-            </w:pPr>
-            <w:r>
-              <w:rPr/>
+              <w:rPr>
+                <w:lang w:val="pt-BR"/>
+              </w:rPr>
+            </w:pPr>
+            <w:r>
+              <w:rPr>
+                <w:lang w:val="pt-BR"/>
+              </w:rPr>
               <w:t>Pontos turísticos e turistas</w:t>
             </w:r>
           </w:p>
@@ -413,7 +464,7 @@
             </w:tcBorders>
             <w:shd w:color="auto" w:fill="auto" w:val="pct25"/>
             <w:tcMar>
-              <w:left w:w="63" w:type="dxa"/>
+              <w:left w:w="48" w:type="dxa"/>
             </w:tcMar>
             <w:vAlign w:val="center"/>
           </w:tcPr>
@@ -423,10 +474,14 @@
               <w:keepNext/>
               <w:spacing w:before="0" w:after="120"/>
               <w:ind w:left="72" w:hanging="0"/>
-              <w:rPr/>
-            </w:pPr>
-            <w:r>
-              <w:rPr/>
+              <w:rPr>
+                <w:lang w:val="pt-BR"/>
+              </w:rPr>
+            </w:pPr>
+            <w:r>
+              <w:rPr>
+                <w:lang w:val="pt-BR"/>
+              </w:rPr>
               <w:t>Cujo impacto é</w:t>
             </w:r>
           </w:p>
@@ -454,10 +509,14 @@
               </w:tabs>
               <w:spacing w:before="0" w:after="120"/>
               <w:jc w:val="both"/>
-              <w:rPr/>
-            </w:pPr>
-            <w:r>
-              <w:rPr/>
+              <w:rPr>
+                <w:lang w:val="pt-BR"/>
+              </w:rPr>
+            </w:pPr>
+            <w:r>
+              <w:rPr>
+                <w:lang w:val="pt-BR"/>
+              </w:rPr>
               <w:t>Não aproveitamento dos serviços turísticos, havendo queda no turismo local.</w:t>
             </w:r>
           </w:p>
@@ -478,7 +537,7 @@
             </w:tcBorders>
             <w:shd w:color="auto" w:fill="auto" w:val="pct25"/>
             <w:tcMar>
-              <w:left w:w="63" w:type="dxa"/>
+              <w:left w:w="48" w:type="dxa"/>
             </w:tcMar>
             <w:vAlign w:val="center"/>
           </w:tcPr>
@@ -487,10 +546,14 @@
               <w:pStyle w:val="Corpodetexto"/>
               <w:spacing w:before="0" w:after="120"/>
               <w:ind w:left="72" w:hanging="0"/>
-              <w:rPr/>
-            </w:pPr>
-            <w:r>
-              <w:rPr/>
+              <w:rPr>
+                <w:lang w:val="pt-BR"/>
+              </w:rPr>
+            </w:pPr>
+            <w:r>
+              <w:rPr>
+                <w:lang w:val="pt-BR"/>
+              </w:rPr>
               <w:t>Uma possível solução poderia ser</w:t>
             </w:r>
           </w:p>
@@ -518,10 +581,14 @@
               </w:tabs>
               <w:spacing w:before="0" w:after="120"/>
               <w:jc w:val="both"/>
-              <w:rPr/>
-            </w:pPr>
-            <w:r>
-              <w:rPr/>
+              <w:rPr>
+                <w:lang w:val="pt-BR"/>
+              </w:rPr>
+            </w:pPr>
+            <w:r>
+              <w:rPr>
+                <w:lang w:val="pt-BR"/>
+              </w:rPr>
               <w:t xml:space="preserve">Um aplicativo que, localiza e informa os pontos turísticos e as recomendações dos pontos turístico através dos seus interesses. </w:t>
             </w:r>
           </w:p>
@@ -533,10 +600,14 @@
         <w:pStyle w:val="Corpodetexto"/>
         <w:ind w:left="0" w:hanging="0"/>
         <w:jc w:val="both"/>
-        <w:rPr/>
+        <w:rPr>
+          <w:lang w:val="pt-BR"/>
+        </w:rPr>
       </w:pPr>
       <w:r>
-        <w:rPr/>
+        <w:rPr>
+          <w:lang w:val="pt-BR"/>
+        </w:rPr>
       </w:r>
     </w:p>
     <w:p>
@@ -547,14 +618,16 @@
           <w:numId w:val="1"/>
         </w:numPr>
         <w:jc w:val="both"/>
-        <w:rPr/>
+        <w:rPr>
+          <w:lang w:val="pt-BR"/>
+        </w:rPr>
       </w:pPr>
-      <w:bookmarkStart w:id="12" w:name="_Toc20715757"/>
-      <w:bookmarkStart w:id="13" w:name="_Toc512930908"/>
-      <w:bookmarkStart w:id="14" w:name="_Toc452813580"/>
-      <w:bookmarkStart w:id="15" w:name="_Toc436203380"/>
-      <w:bookmarkStart w:id="16" w:name="_Toc422186485"/>
-      <w:bookmarkStart w:id="17" w:name="_Toc425054392"/>
+      <w:bookmarkStart w:id="12" w:name="_Toc425054392"/>
+      <w:bookmarkStart w:id="13" w:name="_Toc422186485"/>
+      <w:bookmarkStart w:id="14" w:name="_Toc436203380"/>
+      <w:bookmarkStart w:id="15" w:name="_Toc452813580"/>
+      <w:bookmarkStart w:id="16" w:name="_Toc512930908"/>
+      <w:bookmarkStart w:id="17" w:name="_Toc20715757"/>
       <w:bookmarkEnd w:id="12"/>
       <w:bookmarkEnd w:id="13"/>
       <w:bookmarkEnd w:id="14"/>
@@ -562,7 +635,9 @@
       <w:bookmarkEnd w:id="16"/>
       <w:bookmarkEnd w:id="17"/>
       <w:r>
-        <w:rPr/>
+        <w:rPr>
+          <w:lang w:val="pt-BR"/>
+        </w:rPr>
         <w:t>Levantamento do Posicionamento do Produto</w:t>
       </w:r>
     </w:p>
@@ -570,17 +645,21 @@
       <w:pPr>
         <w:pStyle w:val="Corpodetexto"/>
         <w:jc w:val="both"/>
-        <w:rPr/>
+        <w:rPr>
+          <w:lang w:val="pt-BR"/>
+        </w:rPr>
       </w:pPr>
       <w:r>
-        <w:rPr/>
+        <w:rPr>
+          <w:lang w:val="pt-BR"/>
+        </w:rPr>
       </w:r>
     </w:p>
     <w:tbl>
       <w:tblPr>
-        <w:tblW w:w="8190" w:type="dxa"/>
-        <w:jc w:val="center"/>
-        <w:tblInd w:w="0" w:type="dxa"/>
+        <w:tblW w:w="8489" w:type="dxa"/>
+        <w:jc w:val="left"/>
+        <w:tblInd w:w="219" w:type="dxa"/>
         <w:tblBorders>
           <w:top w:val="single" w:sz="12" w:space="0" w:color="00000A"/>
           <w:left w:val="single" w:sz="12" w:space="0" w:color="00000A"/>
@@ -591,21 +670,21 @@
         </w:tblBorders>
         <w:tblCellMar>
           <w:top w:w="0" w:type="dxa"/>
-          <w:left w:w="63" w:type="dxa"/>
+          <w:left w:w="48" w:type="dxa"/>
           <w:bottom w:w="0" w:type="dxa"/>
           <w:right w:w="108" w:type="dxa"/>
         </w:tblCellMar>
         <w:tblLook w:val="0000"/>
       </w:tblPr>
       <w:tblGrid>
-        <w:gridCol w:w="2789"/>
-        <w:gridCol w:w="5400"/>
+        <w:gridCol w:w="2964"/>
+        <w:gridCol w:w="5525"/>
       </w:tblGrid>
       <w:tr>
         <w:trPr/>
         <w:tc>
           <w:tcPr>
-            <w:tcW w:w="2789" w:type="dxa"/>
+            <w:tcW w:w="2964" w:type="dxa"/>
             <w:tcBorders>
               <w:top w:val="single" w:sz="12" w:space="0" w:color="00000A"/>
               <w:left w:val="single" w:sz="12" w:space="0" w:color="00000A"/>
@@ -616,7 +695,7 @@
             </w:tcBorders>
             <w:shd w:color="auto" w:fill="auto" w:val="pct25"/>
             <w:tcMar>
-              <w:left w:w="63" w:type="dxa"/>
+              <w:left w:w="48" w:type="dxa"/>
             </w:tcMar>
             <w:vAlign w:val="center"/>
           </w:tcPr>
@@ -626,17 +705,21 @@
               <w:keepNext/>
               <w:spacing w:before="0" w:after="120"/>
               <w:ind w:left="0" w:hanging="0"/>
-              <w:rPr/>
-            </w:pPr>
-            <w:r>
-              <w:rPr/>
+              <w:rPr>
+                <w:lang w:val="pt-BR"/>
+              </w:rPr>
+            </w:pPr>
+            <w:r>
+              <w:rPr>
+                <w:lang w:val="pt-BR"/>
+              </w:rPr>
               <w:t>Para</w:t>
             </w:r>
           </w:p>
         </w:tc>
         <w:tc>
           <w:tcPr>
-            <w:tcW w:w="5400" w:type="dxa"/>
+            <w:tcW w:w="5525" w:type="dxa"/>
             <w:tcBorders>
               <w:top w:val="single" w:sz="12" w:space="0" w:color="00000A"/>
               <w:left w:val="single" w:sz="12" w:space="0" w:color="00000A"/>
@@ -657,10 +740,14 @@
               </w:tabs>
               <w:spacing w:before="0" w:after="120"/>
               <w:jc w:val="both"/>
-              <w:rPr/>
-            </w:pPr>
-            <w:r>
-              <w:rPr/>
+              <w:rPr>
+                <w:lang w:val="pt-BR"/>
+              </w:rPr>
+            </w:pPr>
+            <w:r>
+              <w:rPr>
+                <w:lang w:val="pt-BR"/>
+              </w:rPr>
               <w:t xml:space="preserve">Turistas e Pontos Turístico </w:t>
             </w:r>
           </w:p>
@@ -670,7 +757,7 @@
         <w:trPr/>
         <w:tc>
           <w:tcPr>
-            <w:tcW w:w="2789" w:type="dxa"/>
+            <w:tcW w:w="2964" w:type="dxa"/>
             <w:tcBorders>
               <w:top w:val="single" w:sz="6" w:space="0" w:color="00000A"/>
               <w:left w:val="single" w:sz="12" w:space="0" w:color="00000A"/>
@@ -681,7 +768,7 @@
             </w:tcBorders>
             <w:shd w:color="auto" w:fill="auto" w:val="pct25"/>
             <w:tcMar>
-              <w:left w:w="63" w:type="dxa"/>
+              <w:left w:w="48" w:type="dxa"/>
             </w:tcMar>
             <w:vAlign w:val="center"/>
           </w:tcPr>
@@ -691,17 +778,21 @@
               <w:keepNext/>
               <w:spacing w:before="0" w:after="120"/>
               <w:ind w:left="72" w:hanging="0"/>
-              <w:rPr/>
-            </w:pPr>
-            <w:r>
-              <w:rPr/>
+              <w:rPr>
+                <w:lang w:val="pt-BR"/>
+              </w:rPr>
+            </w:pPr>
+            <w:r>
+              <w:rPr>
+                <w:lang w:val="pt-BR"/>
+              </w:rPr>
               <w:t>Quem</w:t>
             </w:r>
           </w:p>
         </w:tc>
         <w:tc>
           <w:tcPr>
-            <w:tcW w:w="5400" w:type="dxa"/>
+            <w:tcW w:w="5525" w:type="dxa"/>
             <w:tcBorders>
               <w:top w:val="single" w:sz="6" w:space="0" w:color="00000A"/>
               <w:left w:val="single" w:sz="12" w:space="0" w:color="00000A"/>
@@ -722,10 +813,14 @@
               </w:tabs>
               <w:spacing w:before="0" w:after="120"/>
               <w:jc w:val="both"/>
-              <w:rPr/>
-            </w:pPr>
-            <w:r>
-              <w:rPr/>
+              <w:rPr>
+                <w:lang w:val="pt-BR"/>
+              </w:rPr>
+            </w:pPr>
+            <w:r>
+              <w:rPr>
+                <w:lang w:val="pt-BR"/>
+              </w:rPr>
               <w:t>Pessoas que necessitam obter informações dos pontos turísticos e suas localizações.</w:t>
             </w:r>
           </w:p>
@@ -735,7 +830,7 @@
         <w:trPr/>
         <w:tc>
           <w:tcPr>
-            <w:tcW w:w="2789" w:type="dxa"/>
+            <w:tcW w:w="2964" w:type="dxa"/>
             <w:tcBorders>
               <w:top w:val="single" w:sz="6" w:space="0" w:color="00000A"/>
               <w:left w:val="single" w:sz="12" w:space="0" w:color="00000A"/>
@@ -746,7 +841,7 @@
             </w:tcBorders>
             <w:shd w:color="auto" w:fill="auto" w:val="pct25"/>
             <w:tcMar>
-              <w:left w:w="63" w:type="dxa"/>
+              <w:left w:w="48" w:type="dxa"/>
             </w:tcMar>
             <w:vAlign w:val="center"/>
           </w:tcPr>
@@ -756,17 +851,21 @@
               <w:keepNext/>
               <w:spacing w:before="0" w:after="120"/>
               <w:ind w:left="72" w:hanging="0"/>
-              <w:rPr/>
-            </w:pPr>
-            <w:r>
-              <w:rPr/>
+              <w:rPr>
+                <w:lang w:val="pt-BR"/>
+              </w:rPr>
+            </w:pPr>
+            <w:r>
+              <w:rPr>
+                <w:lang w:val="pt-BR"/>
+              </w:rPr>
               <w:t>DoadorPe</w:t>
             </w:r>
           </w:p>
         </w:tc>
         <w:tc>
           <w:tcPr>
-            <w:tcW w:w="5400" w:type="dxa"/>
+            <w:tcW w:w="5525" w:type="dxa"/>
             <w:tcBorders>
               <w:top w:val="single" w:sz="6" w:space="0" w:color="00000A"/>
               <w:left w:val="single" w:sz="12" w:space="0" w:color="00000A"/>
@@ -787,10 +886,14 @@
               </w:tabs>
               <w:spacing w:before="0" w:after="120"/>
               <w:jc w:val="both"/>
-              <w:rPr/>
-            </w:pPr>
-            <w:r>
-              <w:rPr/>
+              <w:rPr>
+                <w:lang w:val="pt-BR"/>
+              </w:rPr>
+            </w:pPr>
+            <w:r>
+              <w:rPr>
+                <w:lang w:val="pt-BR"/>
+              </w:rPr>
               <w:t>È uma aplicação web, onde pode ser acessada por qualquer dispositivo, tendo o intuito de orientar e recomendar os pontos turístico do Recife.</w:t>
             </w:r>
           </w:p>
@@ -800,7 +903,7 @@
         <w:trPr/>
         <w:tc>
           <w:tcPr>
-            <w:tcW w:w="2789" w:type="dxa"/>
+            <w:tcW w:w="2964" w:type="dxa"/>
             <w:tcBorders>
               <w:top w:val="single" w:sz="6" w:space="0" w:color="00000A"/>
               <w:left w:val="single" w:sz="12" w:space="0" w:color="00000A"/>
@@ -811,7 +914,7 @@
             </w:tcBorders>
             <w:shd w:color="auto" w:fill="auto" w:val="pct25"/>
             <w:tcMar>
-              <w:left w:w="63" w:type="dxa"/>
+              <w:left w:w="48" w:type="dxa"/>
             </w:tcMar>
             <w:vAlign w:val="center"/>
           </w:tcPr>
@@ -821,17 +924,21 @@
               <w:keepNext/>
               <w:spacing w:before="0" w:after="120"/>
               <w:ind w:left="72" w:hanging="0"/>
-              <w:rPr/>
-            </w:pPr>
-            <w:r>
-              <w:rPr/>
+              <w:rPr>
+                <w:lang w:val="pt-BR"/>
+              </w:rPr>
+            </w:pPr>
+            <w:r>
+              <w:rPr>
+                <w:lang w:val="pt-BR"/>
+              </w:rPr>
               <w:t>Que</w:t>
             </w:r>
           </w:p>
         </w:tc>
         <w:tc>
           <w:tcPr>
-            <w:tcW w:w="5400" w:type="dxa"/>
+            <w:tcW w:w="5525" w:type="dxa"/>
             <w:tcBorders>
               <w:top w:val="single" w:sz="6" w:space="0" w:color="00000A"/>
               <w:left w:val="single" w:sz="12" w:space="0" w:color="00000A"/>
@@ -852,10 +959,14 @@
               </w:tabs>
               <w:spacing w:before="0" w:after="120"/>
               <w:jc w:val="both"/>
-              <w:rPr/>
-            </w:pPr>
-            <w:r>
-              <w:rPr/>
+              <w:rPr>
+                <w:lang w:val="pt-BR"/>
+              </w:rPr>
+            </w:pPr>
+            <w:r>
+              <w:rPr>
+                <w:lang w:val="pt-BR"/>
+              </w:rPr>
               <w:t>Localiza e informa os pontos turísticos, exibe as recomendações de acordo com os interesses.</w:t>
             </w:r>
           </w:p>
@@ -865,7 +976,7 @@
         <w:trPr/>
         <w:tc>
           <w:tcPr>
-            <w:tcW w:w="2789" w:type="dxa"/>
+            <w:tcW w:w="2964" w:type="dxa"/>
             <w:tcBorders>
               <w:top w:val="single" w:sz="6" w:space="0" w:color="00000A"/>
               <w:left w:val="single" w:sz="12" w:space="0" w:color="00000A"/>
@@ -876,7 +987,7 @@
             </w:tcBorders>
             <w:shd w:color="auto" w:fill="auto" w:val="pct25"/>
             <w:tcMar>
-              <w:left w:w="63" w:type="dxa"/>
+              <w:left w:w="48" w:type="dxa"/>
             </w:tcMar>
             <w:vAlign w:val="center"/>
           </w:tcPr>
@@ -886,17 +997,21 @@
               <w:keepNext/>
               <w:spacing w:before="0" w:after="120"/>
               <w:ind w:left="72" w:hanging="0"/>
-              <w:rPr/>
-            </w:pPr>
-            <w:r>
-              <w:rPr/>
+              <w:rPr>
+                <w:lang w:val="pt-BR"/>
+              </w:rPr>
+            </w:pPr>
+            <w:r>
+              <w:rPr>
+                <w:lang w:val="pt-BR"/>
+              </w:rPr>
               <w:t>Ao contrário de</w:t>
             </w:r>
           </w:p>
         </w:tc>
         <w:tc>
           <w:tcPr>
-            <w:tcW w:w="5400" w:type="dxa"/>
+            <w:tcW w:w="5525" w:type="dxa"/>
             <w:tcBorders>
               <w:top w:val="single" w:sz="6" w:space="0" w:color="00000A"/>
               <w:left w:val="single" w:sz="12" w:space="0" w:color="00000A"/>
@@ -917,10 +1032,14 @@
               </w:tabs>
               <w:spacing w:before="0" w:after="120"/>
               <w:jc w:val="both"/>
-              <w:rPr/>
-            </w:pPr>
-            <w:r>
-              <w:rPr/>
+              <w:rPr>
+                <w:lang w:val="pt-BR"/>
+              </w:rPr>
+            </w:pPr>
+            <w:r>
+              <w:rPr>
+                <w:lang w:val="pt-BR"/>
+              </w:rPr>
             </w:r>
           </w:p>
         </w:tc>
@@ -929,7 +1048,7 @@
         <w:trPr/>
         <w:tc>
           <w:tcPr>
-            <w:tcW w:w="2789" w:type="dxa"/>
+            <w:tcW w:w="2964" w:type="dxa"/>
             <w:tcBorders>
               <w:top w:val="single" w:sz="6" w:space="0" w:color="00000A"/>
               <w:left w:val="single" w:sz="12" w:space="0" w:color="00000A"/>
@@ -940,7 +1059,7 @@
             </w:tcBorders>
             <w:shd w:color="auto" w:fill="auto" w:val="pct25"/>
             <w:tcMar>
-              <w:left w:w="63" w:type="dxa"/>
+              <w:left w:w="48" w:type="dxa"/>
             </w:tcMar>
             <w:vAlign w:val="center"/>
           </w:tcPr>
@@ -949,17 +1068,21 @@
               <w:pStyle w:val="Corpodetexto"/>
               <w:spacing w:before="0" w:after="120"/>
               <w:ind w:left="72" w:hanging="0"/>
-              <w:rPr/>
-            </w:pPr>
-            <w:r>
-              <w:rPr/>
+              <w:rPr>
+                <w:lang w:val="pt-BR"/>
+              </w:rPr>
+            </w:pPr>
+            <w:r>
+              <w:rPr>
+                <w:lang w:val="pt-BR"/>
+              </w:rPr>
               <w:t>Nosso produto</w:t>
             </w:r>
           </w:p>
         </w:tc>
         <w:tc>
           <w:tcPr>
-            <w:tcW w:w="5400" w:type="dxa"/>
+            <w:tcW w:w="5525" w:type="dxa"/>
             <w:tcBorders>
               <w:top w:val="single" w:sz="6" w:space="0" w:color="00000A"/>
               <w:left w:val="single" w:sz="12" w:space="0" w:color="00000A"/>
@@ -980,10 +1103,14 @@
               </w:tabs>
               <w:spacing w:before="0" w:after="120"/>
               <w:jc w:val="both"/>
-              <w:rPr/>
-            </w:pPr>
-            <w:r>
-              <w:rPr/>
+              <w:rPr>
+                <w:lang w:val="pt-BR"/>
+              </w:rPr>
+            </w:pPr>
+            <w:r>
+              <w:rPr>
+                <w:lang w:val="pt-BR"/>
+              </w:rPr>
               <w:t>O produto apresenta funcionalidades inovadoras.</w:t>
             </w:r>
           </w:p>
@@ -997,10 +1124,14 @@
               </w:tabs>
               <w:spacing w:before="0" w:after="120"/>
               <w:jc w:val="both"/>
-              <w:rPr/>
-            </w:pPr>
-            <w:r>
-              <w:rPr/>
+              <w:rPr>
+                <w:lang w:val="pt-BR"/>
+              </w:rPr>
+            </w:pPr>
+            <w:r>
+              <w:rPr>
+                <w:lang w:val="pt-BR"/>
+              </w:rPr>
             </w:r>
           </w:p>
         </w:tc>
@@ -1014,10 +1145,14 @@
           <w:numId w:val="1"/>
         </w:numPr>
         <w:jc w:val="both"/>
-        <w:rPr/>
+        <w:rPr>
+          <w:lang w:val="pt-BR"/>
+        </w:rPr>
       </w:pPr>
       <w:r>
-        <w:rPr/>
+        <w:rPr>
+          <w:lang w:val="pt-BR"/>
+        </w:rPr>
         <w:t>Descrição dos Stakeholders</w:t>
       </w:r>
     </w:p>
@@ -1029,27 +1164,35 @@
           <w:numId w:val="1"/>
         </w:numPr>
         <w:jc w:val="both"/>
-        <w:rPr/>
+        <w:rPr>
+          <w:lang w:val="pt-BR"/>
+        </w:rPr>
       </w:pPr>
       <w:r>
-        <w:rPr/>
+        <w:rPr>
+          <w:lang w:val="pt-BR"/>
+        </w:rPr>
         <w:t>Resumo</w:t>
       </w:r>
     </w:p>
     <w:p>
       <w:pPr>
         <w:pStyle w:val="InfoBlue"/>
-        <w:rPr/>
+        <w:rPr>
+          <w:lang w:val="pt-BR"/>
+        </w:rPr>
       </w:pPr>
       <w:r>
-        <w:rPr/>
+        <w:rPr>
+          <w:lang w:val="pt-BR"/>
+        </w:rPr>
       </w:r>
     </w:p>
     <w:tbl>
       <w:tblPr>
-        <w:tblW w:w="8636" w:type="dxa"/>
-        <w:jc w:val="center"/>
-        <w:tblInd w:w="0" w:type="dxa"/>
+        <w:tblW w:w="8535" w:type="dxa"/>
+        <w:jc w:val="left"/>
+        <w:tblInd w:w="247" w:type="dxa"/>
         <w:tblBorders>
           <w:top w:val="single" w:sz="6" w:space="0" w:color="000001"/>
           <w:left w:val="single" w:sz="6" w:space="0" w:color="000001"/>
@@ -1060,16 +1203,16 @@
         </w:tblBorders>
         <w:tblCellMar>
           <w:top w:w="0" w:type="dxa"/>
-          <w:left w:w="91" w:type="dxa"/>
+          <w:left w:w="83" w:type="dxa"/>
           <w:bottom w:w="0" w:type="dxa"/>
           <w:right w:w="108" w:type="dxa"/>
         </w:tblCellMar>
         <w:tblLook w:val="00a0"/>
       </w:tblPr>
       <w:tblGrid>
-        <w:gridCol w:w="2114"/>
-        <w:gridCol w:w="2386"/>
-        <w:gridCol w:w="4136"/>
+        <w:gridCol w:w="2036"/>
+        <w:gridCol w:w="2393"/>
+        <w:gridCol w:w="4106"/>
       </w:tblGrid>
       <w:tr>
         <w:trPr>
@@ -1077,7 +1220,7 @@
         </w:trPr>
         <w:tc>
           <w:tcPr>
-            <w:tcW w:w="2114" w:type="dxa"/>
+            <w:tcW w:w="2036" w:type="dxa"/>
             <w:tcBorders>
               <w:top w:val="single" w:sz="6" w:space="0" w:color="000001"/>
               <w:left w:val="single" w:sz="6" w:space="0" w:color="000001"/>
@@ -1088,7 +1231,7 @@
             </w:tcBorders>
             <w:shd w:color="auto" w:fill="BFBFBF" w:themeFill="background1" w:themeFillShade="bf" w:val="clear"/>
             <w:tcMar>
-              <w:left w:w="91" w:type="dxa"/>
+              <w:left w:w="83" w:type="dxa"/>
             </w:tcMar>
             <w:vAlign w:val="center"/>
           </w:tcPr>
@@ -1106,6 +1249,7 @@
               <w:rPr>
                 <w:b/>
                 <w:bCs/>
+                <w:lang w:val="pt-BR"/>
               </w:rPr>
               <w:t>Nome</w:t>
             </w:r>
@@ -1113,7 +1257,7 @@
         </w:tc>
         <w:tc>
           <w:tcPr>
-            <w:tcW w:w="2386" w:type="dxa"/>
+            <w:tcW w:w="2393" w:type="dxa"/>
             <w:tcBorders>
               <w:top w:val="single" w:sz="6" w:space="0" w:color="000001"/>
               <w:left w:val="single" w:sz="6" w:space="0" w:color="000001"/>
@@ -1124,7 +1268,7 @@
             </w:tcBorders>
             <w:shd w:color="auto" w:fill="BFBFBF" w:themeFill="background1" w:themeFillShade="bf" w:val="clear"/>
             <w:tcMar>
-              <w:left w:w="91" w:type="dxa"/>
+              <w:left w:w="83" w:type="dxa"/>
             </w:tcMar>
             <w:vAlign w:val="center"/>
           </w:tcPr>
@@ -1142,6 +1286,7 @@
               <w:rPr>
                 <w:b/>
                 <w:bCs/>
+                <w:lang w:val="pt-BR"/>
               </w:rPr>
               <w:t>Descrição</w:t>
             </w:r>
@@ -1149,7 +1294,7 @@
         </w:tc>
         <w:tc>
           <w:tcPr>
-            <w:tcW w:w="4136" w:type="dxa"/>
+            <w:tcW w:w="4106" w:type="dxa"/>
             <w:tcBorders>
               <w:top w:val="single" w:sz="6" w:space="0" w:color="000001"/>
               <w:left w:val="single" w:sz="6" w:space="0" w:color="000001"/>
@@ -1160,7 +1305,7 @@
             </w:tcBorders>
             <w:shd w:color="auto" w:fill="BFBFBF" w:themeFill="background1" w:themeFillShade="bf" w:val="clear"/>
             <w:tcMar>
-              <w:left w:w="91" w:type="dxa"/>
+              <w:left w:w="83" w:type="dxa"/>
             </w:tcMar>
             <w:vAlign w:val="center"/>
           </w:tcPr>
@@ -1178,6 +1323,7 @@
               <w:rPr>
                 <w:b/>
                 <w:bCs/>
+                <w:lang w:val="pt-BR"/>
               </w:rPr>
               <w:t>Responsabilidades</w:t>
             </w:r>
@@ -1188,18 +1334,18 @@
         <w:trPr/>
         <w:tc>
           <w:tcPr>
-            <w:tcW w:w="2114" w:type="dxa"/>
-            <w:tcBorders>
-              <w:top w:val="single" w:sz="6" w:space="0" w:color="000001"/>
-              <w:left w:val="single" w:sz="6" w:space="0" w:color="000001"/>
-              <w:bottom w:val="single" w:sz="6" w:space="0" w:color="000001"/>
-              <w:right w:val="single" w:sz="6" w:space="0" w:color="000001"/>
-              <w:insideH w:val="single" w:sz="6" w:space="0" w:color="000001"/>
-              <w:insideV w:val="single" w:sz="6" w:space="0" w:color="000001"/>
-            </w:tcBorders>
-            <w:shd w:fill="auto" w:val="clear"/>
-            <w:tcMar>
-              <w:left w:w="91" w:type="dxa"/>
+            <w:tcW w:w="2036" w:type="dxa"/>
+            <w:tcBorders>
+              <w:top w:val="single" w:sz="6" w:space="0" w:color="000001"/>
+              <w:left w:val="single" w:sz="6" w:space="0" w:color="000001"/>
+              <w:bottom w:val="single" w:sz="6" w:space="0" w:color="000001"/>
+              <w:right w:val="single" w:sz="6" w:space="0" w:color="000001"/>
+              <w:insideH w:val="single" w:sz="6" w:space="0" w:color="000001"/>
+              <w:insideV w:val="single" w:sz="6" w:space="0" w:color="000001"/>
+            </w:tcBorders>
+            <w:shd w:fill="auto" w:val="clear"/>
+            <w:tcMar>
+              <w:left w:w="83" w:type="dxa"/>
             </w:tcMar>
             <w:vAlign w:val="center"/>
           </w:tcPr>
@@ -1219,25 +1365,27 @@
               </w:rPr>
             </w:pPr>
             <w:r>
-              <w:rPr/>
+              <w:rPr>
+                <w:lang w:val="pt-BR"/>
+              </w:rPr>
               <w:t>Professor Jarley</w:t>
             </w:r>
           </w:p>
         </w:tc>
         <w:tc>
           <w:tcPr>
-            <w:tcW w:w="2386" w:type="dxa"/>
-            <w:tcBorders>
-              <w:top w:val="single" w:sz="6" w:space="0" w:color="000001"/>
-              <w:left w:val="single" w:sz="6" w:space="0" w:color="000001"/>
-              <w:bottom w:val="single" w:sz="6" w:space="0" w:color="000001"/>
-              <w:right w:val="single" w:sz="6" w:space="0" w:color="000001"/>
-              <w:insideH w:val="single" w:sz="6" w:space="0" w:color="000001"/>
-              <w:insideV w:val="single" w:sz="6" w:space="0" w:color="000001"/>
-            </w:tcBorders>
-            <w:shd w:fill="auto" w:val="clear"/>
-            <w:tcMar>
-              <w:left w:w="91" w:type="dxa"/>
+            <w:tcW w:w="2393" w:type="dxa"/>
+            <w:tcBorders>
+              <w:top w:val="single" w:sz="6" w:space="0" w:color="000001"/>
+              <w:left w:val="single" w:sz="6" w:space="0" w:color="000001"/>
+              <w:bottom w:val="single" w:sz="6" w:space="0" w:color="000001"/>
+              <w:right w:val="single" w:sz="6" w:space="0" w:color="000001"/>
+              <w:insideH w:val="single" w:sz="6" w:space="0" w:color="000001"/>
+              <w:insideV w:val="single" w:sz="6" w:space="0" w:color="000001"/>
+            </w:tcBorders>
+            <w:shd w:fill="auto" w:val="clear"/>
+            <w:tcMar>
+              <w:left w:w="83" w:type="dxa"/>
             </w:tcMar>
           </w:tcPr>
           <w:p>
@@ -1250,28 +1398,32 @@
               </w:tabs>
               <w:spacing w:before="0" w:after="120"/>
               <w:jc w:val="both"/>
-              <w:rPr/>
-            </w:pPr>
-            <w:r>
-              <w:rPr/>
+              <w:rPr>
+                <w:lang w:val="pt-BR"/>
+              </w:rPr>
+            </w:pPr>
+            <w:r>
+              <w:rPr>
+                <w:lang w:val="pt-BR"/>
+              </w:rPr>
               <w:t>Realizará a avaliação do projeto.</w:t>
             </w:r>
           </w:p>
         </w:tc>
         <w:tc>
           <w:tcPr>
-            <w:tcW w:w="4136" w:type="dxa"/>
-            <w:tcBorders>
-              <w:top w:val="single" w:sz="6" w:space="0" w:color="000001"/>
-              <w:left w:val="single" w:sz="6" w:space="0" w:color="000001"/>
-              <w:bottom w:val="single" w:sz="6" w:space="0" w:color="000001"/>
-              <w:right w:val="single" w:sz="6" w:space="0" w:color="000001"/>
-              <w:insideH w:val="single" w:sz="6" w:space="0" w:color="000001"/>
-              <w:insideV w:val="single" w:sz="6" w:space="0" w:color="000001"/>
-            </w:tcBorders>
-            <w:shd w:fill="auto" w:val="clear"/>
-            <w:tcMar>
-              <w:left w:w="91" w:type="dxa"/>
+            <w:tcW w:w="4106" w:type="dxa"/>
+            <w:tcBorders>
+              <w:top w:val="single" w:sz="6" w:space="0" w:color="000001"/>
+              <w:left w:val="single" w:sz="6" w:space="0" w:color="000001"/>
+              <w:bottom w:val="single" w:sz="6" w:space="0" w:color="000001"/>
+              <w:right w:val="single" w:sz="6" w:space="0" w:color="000001"/>
+              <w:insideH w:val="single" w:sz="6" w:space="0" w:color="000001"/>
+              <w:insideV w:val="single" w:sz="6" w:space="0" w:color="000001"/>
+            </w:tcBorders>
+            <w:shd w:fill="auto" w:val="clear"/>
+            <w:tcMar>
+              <w:left w:w="83" w:type="dxa"/>
             </w:tcMar>
           </w:tcPr>
           <w:p>
@@ -1284,10 +1436,14 @@
               </w:tabs>
               <w:spacing w:before="0" w:after="120"/>
               <w:jc w:val="both"/>
-              <w:rPr/>
-            </w:pPr>
-            <w:r>
-              <w:rPr/>
+              <w:rPr>
+                <w:lang w:val="pt-BR"/>
+              </w:rPr>
+            </w:pPr>
+            <w:r>
+              <w:rPr>
+                <w:lang w:val="pt-BR"/>
+              </w:rPr>
               <w:t>Acompanhar e avaliar o desempenho da equipe, propondo melhorias no desenvolvimento da aplicação.</w:t>
             </w:r>
           </w:p>
@@ -1297,18 +1453,18 @@
         <w:trPr/>
         <w:tc>
           <w:tcPr>
-            <w:tcW w:w="2114" w:type="dxa"/>
-            <w:tcBorders>
-              <w:top w:val="single" w:sz="6" w:space="0" w:color="000001"/>
-              <w:left w:val="single" w:sz="6" w:space="0" w:color="000001"/>
-              <w:bottom w:val="single" w:sz="6" w:space="0" w:color="000001"/>
-              <w:right w:val="single" w:sz="6" w:space="0" w:color="000001"/>
-              <w:insideH w:val="single" w:sz="6" w:space="0" w:color="000001"/>
-              <w:insideV w:val="single" w:sz="6" w:space="0" w:color="000001"/>
-            </w:tcBorders>
-            <w:shd w:fill="auto" w:val="clear"/>
-            <w:tcMar>
-              <w:left w:w="91" w:type="dxa"/>
+            <w:tcW w:w="2036" w:type="dxa"/>
+            <w:tcBorders>
+              <w:top w:val="single" w:sz="6" w:space="0" w:color="000001"/>
+              <w:left w:val="single" w:sz="6" w:space="0" w:color="000001"/>
+              <w:bottom w:val="single" w:sz="6" w:space="0" w:color="000001"/>
+              <w:right w:val="single" w:sz="6" w:space="0" w:color="000001"/>
+              <w:insideH w:val="single" w:sz="6" w:space="0" w:color="000001"/>
+              <w:insideV w:val="single" w:sz="6" w:space="0" w:color="000001"/>
+            </w:tcBorders>
+            <w:shd w:fill="auto" w:val="clear"/>
+            <w:tcMar>
+              <w:left w:w="83" w:type="dxa"/>
             </w:tcMar>
             <w:vAlign w:val="center"/>
           </w:tcPr>
@@ -1328,25 +1484,27 @@
               </w:rPr>
             </w:pPr>
             <w:r>
-              <w:rPr/>
+              <w:rPr>
+                <w:lang w:val="pt-BR"/>
+              </w:rPr>
               <w:t>Equipe Projeto</w:t>
             </w:r>
           </w:p>
         </w:tc>
         <w:tc>
           <w:tcPr>
-            <w:tcW w:w="2386" w:type="dxa"/>
-            <w:tcBorders>
-              <w:top w:val="single" w:sz="6" w:space="0" w:color="000001"/>
-              <w:left w:val="single" w:sz="6" w:space="0" w:color="000001"/>
-              <w:bottom w:val="single" w:sz="6" w:space="0" w:color="000001"/>
-              <w:right w:val="single" w:sz="6" w:space="0" w:color="000001"/>
-              <w:insideH w:val="single" w:sz="6" w:space="0" w:color="000001"/>
-              <w:insideV w:val="single" w:sz="6" w:space="0" w:color="000001"/>
-            </w:tcBorders>
-            <w:shd w:fill="auto" w:val="clear"/>
-            <w:tcMar>
-              <w:left w:w="91" w:type="dxa"/>
+            <w:tcW w:w="2393" w:type="dxa"/>
+            <w:tcBorders>
+              <w:top w:val="single" w:sz="6" w:space="0" w:color="000001"/>
+              <w:left w:val="single" w:sz="6" w:space="0" w:color="000001"/>
+              <w:bottom w:val="single" w:sz="6" w:space="0" w:color="000001"/>
+              <w:right w:val="single" w:sz="6" w:space="0" w:color="000001"/>
+              <w:insideH w:val="single" w:sz="6" w:space="0" w:color="000001"/>
+              <w:insideV w:val="single" w:sz="6" w:space="0" w:color="000001"/>
+            </w:tcBorders>
+            <w:shd w:fill="auto" w:val="clear"/>
+            <w:tcMar>
+              <w:left w:w="83" w:type="dxa"/>
             </w:tcMar>
           </w:tcPr>
           <w:p>
@@ -1359,28 +1517,32 @@
               </w:tabs>
               <w:spacing w:before="0" w:after="120"/>
               <w:jc w:val="both"/>
-              <w:rPr/>
-            </w:pPr>
-            <w:r>
-              <w:rPr/>
+              <w:rPr>
+                <w:lang w:val="pt-BR"/>
+              </w:rPr>
+            </w:pPr>
+            <w:r>
+              <w:rPr>
+                <w:lang w:val="pt-BR"/>
+              </w:rPr>
               <w:t>Equipe voltada para solução do problema.</w:t>
             </w:r>
           </w:p>
         </w:tc>
         <w:tc>
           <w:tcPr>
-            <w:tcW w:w="4136" w:type="dxa"/>
-            <w:tcBorders>
-              <w:top w:val="single" w:sz="6" w:space="0" w:color="000001"/>
-              <w:left w:val="single" w:sz="6" w:space="0" w:color="000001"/>
-              <w:bottom w:val="single" w:sz="6" w:space="0" w:color="000001"/>
-              <w:right w:val="single" w:sz="6" w:space="0" w:color="000001"/>
-              <w:insideH w:val="single" w:sz="6" w:space="0" w:color="000001"/>
-              <w:insideV w:val="single" w:sz="6" w:space="0" w:color="000001"/>
-            </w:tcBorders>
-            <w:shd w:fill="auto" w:val="clear"/>
-            <w:tcMar>
-              <w:left w:w="91" w:type="dxa"/>
+            <w:tcW w:w="4106" w:type="dxa"/>
+            <w:tcBorders>
+              <w:top w:val="single" w:sz="6" w:space="0" w:color="000001"/>
+              <w:left w:val="single" w:sz="6" w:space="0" w:color="000001"/>
+              <w:bottom w:val="single" w:sz="6" w:space="0" w:color="000001"/>
+              <w:right w:val="single" w:sz="6" w:space="0" w:color="000001"/>
+              <w:insideH w:val="single" w:sz="6" w:space="0" w:color="000001"/>
+              <w:insideV w:val="single" w:sz="6" w:space="0" w:color="000001"/>
+            </w:tcBorders>
+            <w:shd w:fill="auto" w:val="clear"/>
+            <w:tcMar>
+              <w:left w:w="83" w:type="dxa"/>
             </w:tcMar>
           </w:tcPr>
           <w:p>
@@ -1389,10 +1551,14 @@
               <w:keepLines/>
               <w:spacing w:before="0" w:after="120"/>
               <w:jc w:val="both"/>
-              <w:rPr/>
-            </w:pPr>
-            <w:r>
-              <w:rPr/>
+              <w:rPr>
+                <w:lang w:val="pt-BR"/>
+              </w:rPr>
+            </w:pPr>
+            <w:r>
+              <w:rPr>
+                <w:lang w:val="pt-BR"/>
+              </w:rPr>
               <w:t>Planejar, projetar, desenvolver e executar.</w:t>
             </w:r>
           </w:p>
@@ -1403,10 +1569,14 @@
       <w:pPr>
         <w:pStyle w:val="Corpodetexto"/>
         <w:jc w:val="both"/>
-        <w:rPr/>
+        <w:rPr>
+          <w:lang w:val="pt-BR"/>
+        </w:rPr>
       </w:pPr>
       <w:r>
-        <w:rPr/>
+        <w:rPr>
+          <w:lang w:val="pt-BR"/>
+        </w:rPr>
       </w:r>
     </w:p>
     <w:p>
@@ -1422,16 +1592,18 @@
           <w:b w:val="false"/>
         </w:rPr>
       </w:pPr>
-      <w:bookmarkStart w:id="18" w:name="_Toc20715759"/>
-      <w:bookmarkStart w:id="19" w:name="_Toc512930912"/>
-      <w:bookmarkStart w:id="20" w:name="_Toc452813585"/>
-      <w:bookmarkStart w:id="21" w:name="_Toc436203384"/>
-      <w:bookmarkStart w:id="22" w:name="_Toc422186479"/>
-      <w:bookmarkStart w:id="23" w:name="_Toc346297773"/>
-      <w:bookmarkStart w:id="24" w:name="_Toc342757864"/>
-      <w:bookmarkStart w:id="25" w:name="_Toc425054386"/>
+      <w:bookmarkStart w:id="18" w:name="_Toc425054386"/>
+      <w:bookmarkStart w:id="19" w:name="_Toc342757864"/>
+      <w:bookmarkStart w:id="20" w:name="_Toc346297773"/>
+      <w:bookmarkStart w:id="21" w:name="_Toc422186479"/>
+      <w:bookmarkStart w:id="22" w:name="_Toc436203384"/>
+      <w:bookmarkStart w:id="23" w:name="_Toc452813585"/>
+      <w:bookmarkStart w:id="24" w:name="_Toc512930912"/>
+      <w:bookmarkStart w:id="25" w:name="_Toc20715759"/>
       <w:r>
-        <w:rPr/>
+        <w:rPr>
+          <w:lang w:val="pt-BR"/>
+        </w:rPr>
         <w:t>Ambiente do Usuário</w:t>
       </w:r>
       <w:bookmarkEnd w:id="18"/>
@@ -1445,6 +1617,7 @@
       <w:r>
         <w:rPr>
           <w:b w:val="false"/>
+          <w:lang w:val="pt-BR"/>
         </w:rPr>
         <w:t>;</w:t>
       </w:r>
@@ -1452,10 +1625,14 @@
     <w:p>
       <w:pPr>
         <w:pStyle w:val="InfoBlue"/>
-        <w:rPr/>
+        <w:rPr>
+          <w:lang w:val="pt-BR"/>
+        </w:rPr>
       </w:pPr>
       <w:r>
-        <w:rPr/>
+        <w:rPr>
+          <w:lang w:val="pt-BR"/>
+        </w:rPr>
         <w:tab/>
       </w:r>
       <w:r>
@@ -1463,6 +1640,7 @@
           <w:rFonts w:eastAsia="Arial" w:cs="Arial" w:ascii="Arial" w:hAnsi="Arial"/>
           <w:b w:val="false"/>
           <w:bCs w:val="false"/>
+          <w:lang w:val="pt-BR"/>
         </w:rPr>
         <w:t xml:space="preserve">O usuário do RecTourist acessará a aplicação através do navegador, podendo ser acessado de qualquer dispositivo que tenha acesso a internet e poderá obter informações sobre os pontos turísticos </w:t>
       </w:r>
@@ -1470,6 +1648,7 @@
         <w:rPr>
           <w:b w:val="false"/>
           <w:bCs w:val="false"/>
+          <w:lang w:val="pt-BR"/>
         </w:rPr>
         <w:t>.</w:t>
       </w:r>
@@ -1478,10 +1657,14 @@
       <w:pPr>
         <w:pStyle w:val="Corpodetexto"/>
         <w:jc w:val="both"/>
-        <w:rPr/>
+        <w:rPr>
+          <w:lang w:val="pt-BR"/>
+        </w:rPr>
       </w:pPr>
       <w:r>
-        <w:rPr/>
+        <w:rPr>
+          <w:lang w:val="pt-BR"/>
+        </w:rPr>
       </w:r>
     </w:p>
     <w:p>
@@ -1492,18 +1675,22 @@
           <w:numId w:val="1"/>
         </w:numPr>
         <w:jc w:val="both"/>
-        <w:rPr/>
+        <w:rPr>
+          <w:lang w:val="pt-BR"/>
+        </w:rPr>
       </w:pPr>
-      <w:bookmarkStart w:id="26" w:name="_Toc20715760"/>
-      <w:bookmarkStart w:id="27" w:name="_Toc512930915"/>
-      <w:bookmarkStart w:id="28" w:name="_Toc452813590"/>
-      <w:bookmarkStart w:id="29" w:name="_Toc436203387"/>
+      <w:bookmarkStart w:id="26" w:name="_Toc436203387"/>
+      <w:bookmarkStart w:id="27" w:name="_Toc452813590"/>
+      <w:bookmarkStart w:id="28" w:name="_Toc512930915"/>
+      <w:bookmarkStart w:id="29" w:name="_Toc20715760"/>
       <w:bookmarkEnd w:id="26"/>
       <w:bookmarkEnd w:id="27"/>
       <w:bookmarkEnd w:id="28"/>
       <w:bookmarkEnd w:id="29"/>
       <w:r>
-        <w:rPr/>
+        <w:rPr>
+          <w:lang w:val="pt-BR"/>
+        </w:rPr>
         <w:t>Visão Geral do Produto</w:t>
       </w:r>
     </w:p>
@@ -1515,16 +1702,20 @@
           <w:numId w:val="1"/>
         </w:numPr>
         <w:jc w:val="both"/>
-        <w:rPr/>
+        <w:rPr>
+          <w:lang w:val="pt-BR"/>
+        </w:rPr>
       </w:pPr>
-      <w:bookmarkStart w:id="30" w:name="_Toc20715763"/>
+      <w:bookmarkStart w:id="30" w:name="_Toc452813588"/>
       <w:bookmarkStart w:id="31" w:name="_Toc512930913"/>
-      <w:bookmarkStart w:id="32" w:name="_Toc452813588"/>
+      <w:bookmarkStart w:id="32" w:name="_Toc20715763"/>
       <w:bookmarkEnd w:id="30"/>
       <w:bookmarkEnd w:id="31"/>
       <w:bookmarkEnd w:id="32"/>
       <w:r>
-        <w:rPr/>
+        <w:rPr>
+          <w:lang w:val="pt-BR"/>
+        </w:rPr>
         <w:t>Necessidades e Características</w:t>
       </w:r>
     </w:p>
@@ -1532,17 +1723,21 @@
       <w:pPr>
         <w:pStyle w:val="Corpodetexto"/>
         <w:jc w:val="both"/>
-        <w:rPr/>
+        <w:rPr>
+          <w:lang w:val="pt-BR"/>
+        </w:rPr>
       </w:pPr>
       <w:r>
-        <w:rPr/>
+        <w:rPr>
+          <w:lang w:val="pt-BR"/>
+        </w:rPr>
       </w:r>
     </w:p>
     <w:tbl>
       <w:tblPr>
-        <w:tblW w:w="9322" w:type="dxa"/>
-        <w:jc w:val="center"/>
-        <w:tblInd w:w="0" w:type="dxa"/>
+        <w:tblW w:w="8566" w:type="dxa"/>
+        <w:jc w:val="left"/>
+        <w:tblInd w:w="176" w:type="dxa"/>
         <w:tblBorders>
           <w:top w:val="single" w:sz="6" w:space="0" w:color="000001"/>
           <w:left w:val="single" w:sz="6" w:space="0" w:color="000001"/>
@@ -1553,23 +1748,23 @@
         </w:tblBorders>
         <w:tblCellMar>
           <w:top w:w="0" w:type="dxa"/>
-          <w:left w:w="91" w:type="dxa"/>
+          <w:left w:w="83" w:type="dxa"/>
           <w:bottom w:w="0" w:type="dxa"/>
           <w:right w:w="108" w:type="dxa"/>
         </w:tblCellMar>
         <w:tblLook w:val="00a0"/>
       </w:tblPr>
       <w:tblGrid>
-        <w:gridCol w:w="2802"/>
-        <w:gridCol w:w="1275"/>
-        <w:gridCol w:w="3688"/>
-        <w:gridCol w:w="1556"/>
+        <w:gridCol w:w="2464"/>
+        <w:gridCol w:w="1286"/>
+        <w:gridCol w:w="3679"/>
+        <w:gridCol w:w="1137"/>
       </w:tblGrid>
       <w:tr>
         <w:trPr/>
         <w:tc>
           <w:tcPr>
-            <w:tcW w:w="2802" w:type="dxa"/>
+            <w:tcW w:w="2464" w:type="dxa"/>
             <w:tcBorders>
               <w:top w:val="single" w:sz="6" w:space="0" w:color="000001"/>
               <w:left w:val="single" w:sz="6" w:space="0" w:color="000001"/>
@@ -1580,7 +1775,7 @@
             </w:tcBorders>
             <w:shd w:color="auto" w:fill="BFBFBF" w:themeFill="background1" w:themeFillShade="bf" w:val="clear"/>
             <w:tcMar>
-              <w:left w:w="91" w:type="dxa"/>
+              <w:left w:w="83" w:type="dxa"/>
             </w:tcMar>
             <w:vAlign w:val="center"/>
           </w:tcPr>
@@ -1600,6 +1795,7 @@
               <w:rPr>
                 <w:b/>
                 <w:bCs/>
+                <w:lang w:val="pt-BR"/>
               </w:rPr>
               <w:t>Necessidade</w:t>
             </w:r>
@@ -1607,7 +1803,7 @@
         </w:tc>
         <w:tc>
           <w:tcPr>
-            <w:tcW w:w="1275" w:type="dxa"/>
+            <w:tcW w:w="1286" w:type="dxa"/>
             <w:tcBorders>
               <w:top w:val="single" w:sz="6" w:space="0" w:color="000001"/>
               <w:left w:val="single" w:sz="6" w:space="0" w:color="000001"/>
@@ -1618,7 +1814,7 @@
             </w:tcBorders>
             <w:shd w:color="auto" w:fill="BFBFBF" w:themeFill="background1" w:themeFillShade="bf" w:val="clear"/>
             <w:tcMar>
-              <w:left w:w="91" w:type="dxa"/>
+              <w:left w:w="83" w:type="dxa"/>
             </w:tcMar>
             <w:vAlign w:val="center"/>
           </w:tcPr>
@@ -1638,6 +1834,7 @@
               <w:rPr>
                 <w:b/>
                 <w:bCs/>
+                <w:lang w:val="pt-BR"/>
               </w:rPr>
               <w:t>Prioridade</w:t>
             </w:r>
@@ -1645,7 +1842,7 @@
         </w:tc>
         <w:tc>
           <w:tcPr>
-            <w:tcW w:w="3688" w:type="dxa"/>
+            <w:tcW w:w="3679" w:type="dxa"/>
             <w:tcBorders>
               <w:top w:val="single" w:sz="6" w:space="0" w:color="000001"/>
               <w:left w:val="single" w:sz="6" w:space="0" w:color="000001"/>
@@ -1656,7 +1853,7 @@
             </w:tcBorders>
             <w:shd w:color="auto" w:fill="BFBFBF" w:themeFill="background1" w:themeFillShade="bf" w:val="clear"/>
             <w:tcMar>
-              <w:left w:w="91" w:type="dxa"/>
+              <w:left w:w="83" w:type="dxa"/>
             </w:tcMar>
             <w:vAlign w:val="center"/>
           </w:tcPr>
@@ -1676,6 +1873,7 @@
               <w:rPr>
                 <w:b/>
                 <w:bCs/>
+                <w:lang w:val="pt-BR"/>
               </w:rPr>
               <w:t>Característica</w:t>
             </w:r>
@@ -1683,7 +1881,7 @@
         </w:tc>
         <w:tc>
           <w:tcPr>
-            <w:tcW w:w="1556" w:type="dxa"/>
+            <w:tcW w:w="1137" w:type="dxa"/>
             <w:tcBorders>
               <w:top w:val="single" w:sz="6" w:space="0" w:color="000001"/>
               <w:left w:val="single" w:sz="6" w:space="0" w:color="000001"/>
@@ -1694,7 +1892,7 @@
             </w:tcBorders>
             <w:shd w:color="auto" w:fill="BFBFBF" w:themeFill="background1" w:themeFillShade="bf" w:val="clear"/>
             <w:tcMar>
-              <w:left w:w="91" w:type="dxa"/>
+              <w:left w:w="83" w:type="dxa"/>
             </w:tcMar>
             <w:vAlign w:val="center"/>
           </w:tcPr>
@@ -1714,6 +1912,7 @@
               <w:rPr>
                 <w:b/>
                 <w:bCs/>
+                <w:lang w:val="pt-BR"/>
               </w:rPr>
               <w:t>Release Planejado</w:t>
             </w:r>
@@ -1724,18 +1923,18 @@
         <w:trPr/>
         <w:tc>
           <w:tcPr>
-            <w:tcW w:w="2802" w:type="dxa"/>
-            <w:tcBorders>
-              <w:top w:val="single" w:sz="6" w:space="0" w:color="000001"/>
-              <w:left w:val="single" w:sz="6" w:space="0" w:color="000001"/>
-              <w:bottom w:val="single" w:sz="6" w:space="0" w:color="000001"/>
-              <w:right w:val="single" w:sz="6" w:space="0" w:color="000001"/>
-              <w:insideH w:val="single" w:sz="6" w:space="0" w:color="000001"/>
-              <w:insideV w:val="single" w:sz="6" w:space="0" w:color="000001"/>
-            </w:tcBorders>
-            <w:shd w:fill="auto" w:val="clear"/>
-            <w:tcMar>
-              <w:left w:w="91" w:type="dxa"/>
+            <w:tcW w:w="2464" w:type="dxa"/>
+            <w:tcBorders>
+              <w:top w:val="single" w:sz="6" w:space="0" w:color="000001"/>
+              <w:left w:val="single" w:sz="6" w:space="0" w:color="000001"/>
+              <w:bottom w:val="single" w:sz="6" w:space="0" w:color="000001"/>
+              <w:right w:val="single" w:sz="6" w:space="0" w:color="000001"/>
+              <w:insideH w:val="single" w:sz="6" w:space="0" w:color="000001"/>
+              <w:insideV w:val="single" w:sz="6" w:space="0" w:color="000001"/>
+            </w:tcBorders>
+            <w:shd w:fill="auto" w:val="clear"/>
+            <w:tcMar>
+              <w:left w:w="83" w:type="dxa"/>
             </w:tcMar>
             <w:vAlign w:val="center"/>
           </w:tcPr>
@@ -1744,28 +1943,32 @@
               <w:pStyle w:val="LOnormal"/>
               <w:keepLines/>
               <w:spacing w:before="0" w:after="120"/>
-              <w:rPr/>
-            </w:pPr>
-            <w:r>
-              <w:rPr/>
+              <w:rPr>
+                <w:lang w:val="pt-BR"/>
+              </w:rPr>
+            </w:pPr>
+            <w:r>
+              <w:rPr>
+                <w:lang w:val="pt-BR"/>
+              </w:rPr>
               <w:t>Cadastrar Usuário</w:t>
             </w:r>
           </w:p>
         </w:tc>
         <w:tc>
           <w:tcPr>
-            <w:tcW w:w="1275" w:type="dxa"/>
-            <w:tcBorders>
-              <w:top w:val="single" w:sz="6" w:space="0" w:color="000001"/>
-              <w:left w:val="single" w:sz="6" w:space="0" w:color="000001"/>
-              <w:bottom w:val="single" w:sz="6" w:space="0" w:color="000001"/>
-              <w:right w:val="single" w:sz="6" w:space="0" w:color="000001"/>
-              <w:insideH w:val="single" w:sz="6" w:space="0" w:color="000001"/>
-              <w:insideV w:val="single" w:sz="6" w:space="0" w:color="000001"/>
-            </w:tcBorders>
-            <w:shd w:fill="auto" w:val="clear"/>
-            <w:tcMar>
-              <w:left w:w="91" w:type="dxa"/>
+            <w:tcW w:w="1286" w:type="dxa"/>
+            <w:tcBorders>
+              <w:top w:val="single" w:sz="6" w:space="0" w:color="000001"/>
+              <w:left w:val="single" w:sz="6" w:space="0" w:color="000001"/>
+              <w:bottom w:val="single" w:sz="6" w:space="0" w:color="000001"/>
+              <w:right w:val="single" w:sz="6" w:space="0" w:color="000001"/>
+              <w:insideH w:val="single" w:sz="6" w:space="0" w:color="000001"/>
+              <w:insideV w:val="single" w:sz="6" w:space="0" w:color="000001"/>
+            </w:tcBorders>
+            <w:shd w:fill="auto" w:val="clear"/>
+            <w:tcMar>
+              <w:left w:w="83" w:type="dxa"/>
             </w:tcMar>
           </w:tcPr>
           <w:p>
@@ -1774,28 +1977,32 @@
               <w:keepLines/>
               <w:spacing w:before="0" w:after="120"/>
               <w:jc w:val="both"/>
-              <w:rPr/>
-            </w:pPr>
-            <w:r>
-              <w:rPr/>
+              <w:rPr>
+                <w:lang w:val="pt-BR"/>
+              </w:rPr>
+            </w:pPr>
+            <w:r>
+              <w:rPr>
+                <w:lang w:val="pt-BR"/>
+              </w:rPr>
               <w:t>Alta</w:t>
             </w:r>
           </w:p>
         </w:tc>
         <w:tc>
           <w:tcPr>
-            <w:tcW w:w="3688" w:type="dxa"/>
-            <w:tcBorders>
-              <w:top w:val="single" w:sz="6" w:space="0" w:color="000001"/>
-              <w:left w:val="single" w:sz="6" w:space="0" w:color="000001"/>
-              <w:bottom w:val="single" w:sz="6" w:space="0" w:color="000001"/>
-              <w:right w:val="single" w:sz="6" w:space="0" w:color="000001"/>
-              <w:insideH w:val="single" w:sz="6" w:space="0" w:color="000001"/>
-              <w:insideV w:val="single" w:sz="6" w:space="0" w:color="000001"/>
-            </w:tcBorders>
-            <w:shd w:fill="auto" w:val="clear"/>
-            <w:tcMar>
-              <w:left w:w="91" w:type="dxa"/>
+            <w:tcW w:w="3679" w:type="dxa"/>
+            <w:tcBorders>
+              <w:top w:val="single" w:sz="6" w:space="0" w:color="000001"/>
+              <w:left w:val="single" w:sz="6" w:space="0" w:color="000001"/>
+              <w:bottom w:val="single" w:sz="6" w:space="0" w:color="000001"/>
+              <w:right w:val="single" w:sz="6" w:space="0" w:color="000001"/>
+              <w:insideH w:val="single" w:sz="6" w:space="0" w:color="000001"/>
+              <w:insideV w:val="single" w:sz="6" w:space="0" w:color="000001"/>
+            </w:tcBorders>
+            <w:shd w:fill="auto" w:val="clear"/>
+            <w:tcMar>
+              <w:left w:w="83" w:type="dxa"/>
             </w:tcMar>
           </w:tcPr>
           <w:p>
@@ -1804,28 +2011,32 @@
               <w:keepLines/>
               <w:spacing w:before="0" w:after="120"/>
               <w:jc w:val="both"/>
-              <w:rPr/>
-            </w:pPr>
-            <w:r>
-              <w:rPr/>
+              <w:rPr>
+                <w:lang w:val="pt-BR"/>
+              </w:rPr>
+            </w:pPr>
+            <w:r>
+              <w:rPr>
+                <w:lang w:val="pt-BR"/>
+              </w:rPr>
               <w:t>Cadastrarinformações do usuário</w:t>
             </w:r>
           </w:p>
         </w:tc>
         <w:tc>
           <w:tcPr>
-            <w:tcW w:w="1556" w:type="dxa"/>
-            <w:tcBorders>
-              <w:top w:val="single" w:sz="6" w:space="0" w:color="000001"/>
-              <w:left w:val="single" w:sz="6" w:space="0" w:color="000001"/>
-              <w:bottom w:val="single" w:sz="6" w:space="0" w:color="000001"/>
-              <w:right w:val="single" w:sz="6" w:space="0" w:color="000001"/>
-              <w:insideH w:val="single" w:sz="6" w:space="0" w:color="000001"/>
-              <w:insideV w:val="single" w:sz="6" w:space="0" w:color="000001"/>
-            </w:tcBorders>
-            <w:shd w:fill="auto" w:val="clear"/>
-            <w:tcMar>
-              <w:left w:w="91" w:type="dxa"/>
+            <w:tcW w:w="1137" w:type="dxa"/>
+            <w:tcBorders>
+              <w:top w:val="single" w:sz="6" w:space="0" w:color="000001"/>
+              <w:left w:val="single" w:sz="6" w:space="0" w:color="000001"/>
+              <w:bottom w:val="single" w:sz="6" w:space="0" w:color="000001"/>
+              <w:right w:val="single" w:sz="6" w:space="0" w:color="000001"/>
+              <w:insideH w:val="single" w:sz="6" w:space="0" w:color="000001"/>
+              <w:insideV w:val="single" w:sz="6" w:space="0" w:color="000001"/>
+            </w:tcBorders>
+            <w:shd w:fill="auto" w:val="clear"/>
+            <w:tcMar>
+              <w:left w:w="83" w:type="dxa"/>
             </w:tcMar>
           </w:tcPr>
           <w:p>
@@ -1834,10 +2045,14 @@
               <w:keepLines/>
               <w:spacing w:before="0" w:after="120"/>
               <w:jc w:val="both"/>
-              <w:rPr/>
-            </w:pPr>
-            <w:r>
-              <w:rPr/>
+              <w:rPr>
+                <w:lang w:val="pt-BR"/>
+              </w:rPr>
+            </w:pPr>
+            <w:r>
+              <w:rPr>
+                <w:lang w:val="pt-BR"/>
+              </w:rPr>
               <w:t>E1</w:t>
             </w:r>
           </w:p>
@@ -1847,18 +2062,18 @@
         <w:trPr/>
         <w:tc>
           <w:tcPr>
-            <w:tcW w:w="2802" w:type="dxa"/>
-            <w:tcBorders>
-              <w:top w:val="single" w:sz="6" w:space="0" w:color="000001"/>
-              <w:left w:val="single" w:sz="6" w:space="0" w:color="000001"/>
-              <w:bottom w:val="single" w:sz="6" w:space="0" w:color="000001"/>
-              <w:right w:val="single" w:sz="6" w:space="0" w:color="000001"/>
-              <w:insideH w:val="single" w:sz="6" w:space="0" w:color="000001"/>
-              <w:insideV w:val="single" w:sz="6" w:space="0" w:color="000001"/>
-            </w:tcBorders>
-            <w:shd w:fill="auto" w:val="clear"/>
-            <w:tcMar>
-              <w:left w:w="91" w:type="dxa"/>
+            <w:tcW w:w="2464" w:type="dxa"/>
+            <w:tcBorders>
+              <w:top w:val="single" w:sz="6" w:space="0" w:color="000001"/>
+              <w:left w:val="single" w:sz="6" w:space="0" w:color="000001"/>
+              <w:bottom w:val="single" w:sz="6" w:space="0" w:color="000001"/>
+              <w:right w:val="single" w:sz="6" w:space="0" w:color="000001"/>
+              <w:insideH w:val="single" w:sz="6" w:space="0" w:color="000001"/>
+              <w:insideV w:val="single" w:sz="6" w:space="0" w:color="000001"/>
+            </w:tcBorders>
+            <w:shd w:fill="auto" w:val="clear"/>
+            <w:tcMar>
+              <w:left w:w="83" w:type="dxa"/>
             </w:tcMar>
             <w:vAlign w:val="center"/>
           </w:tcPr>
@@ -1867,28 +2082,32 @@
               <w:pStyle w:val="LOnormal"/>
               <w:keepLines/>
               <w:spacing w:before="0" w:after="120"/>
-              <w:rPr/>
-            </w:pPr>
-            <w:r>
-              <w:rPr/>
+              <w:rPr>
+                <w:lang w:val="pt-BR"/>
+              </w:rPr>
+            </w:pPr>
+            <w:r>
+              <w:rPr>
+                <w:lang w:val="pt-BR"/>
+              </w:rPr>
               <w:t>Cadastro dos PontosTurísticos</w:t>
             </w:r>
           </w:p>
         </w:tc>
         <w:tc>
           <w:tcPr>
-            <w:tcW w:w="1275" w:type="dxa"/>
-            <w:tcBorders>
-              <w:top w:val="single" w:sz="6" w:space="0" w:color="000001"/>
-              <w:left w:val="single" w:sz="6" w:space="0" w:color="000001"/>
-              <w:bottom w:val="single" w:sz="6" w:space="0" w:color="000001"/>
-              <w:right w:val="single" w:sz="6" w:space="0" w:color="000001"/>
-              <w:insideH w:val="single" w:sz="6" w:space="0" w:color="000001"/>
-              <w:insideV w:val="single" w:sz="6" w:space="0" w:color="000001"/>
-            </w:tcBorders>
-            <w:shd w:fill="auto" w:val="clear"/>
-            <w:tcMar>
-              <w:left w:w="91" w:type="dxa"/>
+            <w:tcW w:w="1286" w:type="dxa"/>
+            <w:tcBorders>
+              <w:top w:val="single" w:sz="6" w:space="0" w:color="000001"/>
+              <w:left w:val="single" w:sz="6" w:space="0" w:color="000001"/>
+              <w:bottom w:val="single" w:sz="6" w:space="0" w:color="000001"/>
+              <w:right w:val="single" w:sz="6" w:space="0" w:color="000001"/>
+              <w:insideH w:val="single" w:sz="6" w:space="0" w:color="000001"/>
+              <w:insideV w:val="single" w:sz="6" w:space="0" w:color="000001"/>
+            </w:tcBorders>
+            <w:shd w:fill="auto" w:val="clear"/>
+            <w:tcMar>
+              <w:left w:w="83" w:type="dxa"/>
             </w:tcMar>
           </w:tcPr>
           <w:p>
@@ -1897,28 +2116,32 @@
               <w:keepLines/>
               <w:spacing w:before="0" w:after="120"/>
               <w:jc w:val="both"/>
-              <w:rPr/>
-            </w:pPr>
-            <w:r>
-              <w:rPr/>
+              <w:rPr>
+                <w:lang w:val="pt-BR"/>
+              </w:rPr>
+            </w:pPr>
+            <w:r>
+              <w:rPr>
+                <w:lang w:val="pt-BR"/>
+              </w:rPr>
               <w:t>Alta</w:t>
             </w:r>
           </w:p>
         </w:tc>
         <w:tc>
           <w:tcPr>
-            <w:tcW w:w="3688" w:type="dxa"/>
-            <w:tcBorders>
-              <w:top w:val="single" w:sz="6" w:space="0" w:color="000001"/>
-              <w:left w:val="single" w:sz="6" w:space="0" w:color="000001"/>
-              <w:bottom w:val="single" w:sz="6" w:space="0" w:color="000001"/>
-              <w:right w:val="single" w:sz="6" w:space="0" w:color="000001"/>
-              <w:insideH w:val="single" w:sz="6" w:space="0" w:color="000001"/>
-              <w:insideV w:val="single" w:sz="6" w:space="0" w:color="000001"/>
-            </w:tcBorders>
-            <w:shd w:fill="auto" w:val="clear"/>
-            <w:tcMar>
-              <w:left w:w="91" w:type="dxa"/>
+            <w:tcW w:w="3679" w:type="dxa"/>
+            <w:tcBorders>
+              <w:top w:val="single" w:sz="6" w:space="0" w:color="000001"/>
+              <w:left w:val="single" w:sz="6" w:space="0" w:color="000001"/>
+              <w:bottom w:val="single" w:sz="6" w:space="0" w:color="000001"/>
+              <w:right w:val="single" w:sz="6" w:space="0" w:color="000001"/>
+              <w:insideH w:val="single" w:sz="6" w:space="0" w:color="000001"/>
+              <w:insideV w:val="single" w:sz="6" w:space="0" w:color="000001"/>
+            </w:tcBorders>
+            <w:shd w:fill="auto" w:val="clear"/>
+            <w:tcMar>
+              <w:left w:w="83" w:type="dxa"/>
             </w:tcMar>
           </w:tcPr>
           <w:p>
@@ -1927,28 +2150,32 @@
               <w:keepLines/>
               <w:spacing w:before="0" w:after="120"/>
               <w:jc w:val="both"/>
-              <w:rPr/>
-            </w:pPr>
-            <w:r>
-              <w:rPr/>
+              <w:rPr>
+                <w:lang w:val="pt-BR"/>
+              </w:rPr>
+            </w:pPr>
+            <w:r>
+              <w:rPr>
+                <w:lang w:val="pt-BR"/>
+              </w:rPr>
               <w:t>Cadastra informações dos PontosTuristico</w:t>
             </w:r>
           </w:p>
         </w:tc>
         <w:tc>
           <w:tcPr>
-            <w:tcW w:w="1556" w:type="dxa"/>
-            <w:tcBorders>
-              <w:top w:val="single" w:sz="6" w:space="0" w:color="000001"/>
-              <w:left w:val="single" w:sz="6" w:space="0" w:color="000001"/>
-              <w:bottom w:val="single" w:sz="6" w:space="0" w:color="000001"/>
-              <w:right w:val="single" w:sz="6" w:space="0" w:color="000001"/>
-              <w:insideH w:val="single" w:sz="6" w:space="0" w:color="000001"/>
-              <w:insideV w:val="single" w:sz="6" w:space="0" w:color="000001"/>
-            </w:tcBorders>
-            <w:shd w:fill="auto" w:val="clear"/>
-            <w:tcMar>
-              <w:left w:w="91" w:type="dxa"/>
+            <w:tcW w:w="1137" w:type="dxa"/>
+            <w:tcBorders>
+              <w:top w:val="single" w:sz="6" w:space="0" w:color="000001"/>
+              <w:left w:val="single" w:sz="6" w:space="0" w:color="000001"/>
+              <w:bottom w:val="single" w:sz="6" w:space="0" w:color="000001"/>
+              <w:right w:val="single" w:sz="6" w:space="0" w:color="000001"/>
+              <w:insideH w:val="single" w:sz="6" w:space="0" w:color="000001"/>
+              <w:insideV w:val="single" w:sz="6" w:space="0" w:color="000001"/>
+            </w:tcBorders>
+            <w:shd w:fill="auto" w:val="clear"/>
+            <w:tcMar>
+              <w:left w:w="83" w:type="dxa"/>
             </w:tcMar>
           </w:tcPr>
           <w:p>
@@ -1957,10 +2184,14 @@
               <w:keepLines/>
               <w:spacing w:before="0" w:after="120"/>
               <w:jc w:val="both"/>
-              <w:rPr/>
-            </w:pPr>
-            <w:r>
-              <w:rPr/>
+              <w:rPr>
+                <w:lang w:val="pt-BR"/>
+              </w:rPr>
+            </w:pPr>
+            <w:r>
+              <w:rPr>
+                <w:lang w:val="pt-BR"/>
+              </w:rPr>
               <w:t>E1</w:t>
             </w:r>
           </w:p>
@@ -1970,18 +2201,18 @@
         <w:trPr/>
         <w:tc>
           <w:tcPr>
-            <w:tcW w:w="2802" w:type="dxa"/>
-            <w:tcBorders>
-              <w:top w:val="single" w:sz="6" w:space="0" w:color="000001"/>
-              <w:left w:val="single" w:sz="6" w:space="0" w:color="000001"/>
-              <w:bottom w:val="single" w:sz="6" w:space="0" w:color="000001"/>
-              <w:right w:val="single" w:sz="6" w:space="0" w:color="000001"/>
-              <w:insideH w:val="single" w:sz="6" w:space="0" w:color="000001"/>
-              <w:insideV w:val="single" w:sz="6" w:space="0" w:color="000001"/>
-            </w:tcBorders>
-            <w:shd w:fill="auto" w:val="clear"/>
-            <w:tcMar>
-              <w:left w:w="91" w:type="dxa"/>
+            <w:tcW w:w="2464" w:type="dxa"/>
+            <w:tcBorders>
+              <w:top w:val="single" w:sz="6" w:space="0" w:color="000001"/>
+              <w:left w:val="single" w:sz="6" w:space="0" w:color="000001"/>
+              <w:bottom w:val="single" w:sz="6" w:space="0" w:color="000001"/>
+              <w:right w:val="single" w:sz="6" w:space="0" w:color="000001"/>
+              <w:insideH w:val="single" w:sz="6" w:space="0" w:color="000001"/>
+              <w:insideV w:val="single" w:sz="6" w:space="0" w:color="000001"/>
+            </w:tcBorders>
+            <w:shd w:fill="auto" w:val="clear"/>
+            <w:tcMar>
+              <w:left w:w="83" w:type="dxa"/>
             </w:tcMar>
             <w:vAlign w:val="center"/>
           </w:tcPr>
@@ -1990,28 +2221,32 @@
               <w:pStyle w:val="LOnormal"/>
               <w:keepLines/>
               <w:spacing w:before="0" w:after="120"/>
-              <w:rPr/>
-            </w:pPr>
-            <w:r>
-              <w:rPr/>
+              <w:rPr>
+                <w:lang w:val="pt-BR"/>
+              </w:rPr>
+            </w:pPr>
+            <w:r>
+              <w:rPr>
+                <w:lang w:val="pt-BR"/>
+              </w:rPr>
               <w:t>Pesquisar PontosTuristico</w:t>
             </w:r>
           </w:p>
         </w:tc>
         <w:tc>
           <w:tcPr>
-            <w:tcW w:w="1275" w:type="dxa"/>
-            <w:tcBorders>
-              <w:top w:val="single" w:sz="6" w:space="0" w:color="000001"/>
-              <w:left w:val="single" w:sz="6" w:space="0" w:color="000001"/>
-              <w:bottom w:val="single" w:sz="6" w:space="0" w:color="000001"/>
-              <w:right w:val="single" w:sz="6" w:space="0" w:color="000001"/>
-              <w:insideH w:val="single" w:sz="6" w:space="0" w:color="000001"/>
-              <w:insideV w:val="single" w:sz="6" w:space="0" w:color="000001"/>
-            </w:tcBorders>
-            <w:shd w:fill="auto" w:val="clear"/>
-            <w:tcMar>
-              <w:left w:w="91" w:type="dxa"/>
+            <w:tcW w:w="1286" w:type="dxa"/>
+            <w:tcBorders>
+              <w:top w:val="single" w:sz="6" w:space="0" w:color="000001"/>
+              <w:left w:val="single" w:sz="6" w:space="0" w:color="000001"/>
+              <w:bottom w:val="single" w:sz="6" w:space="0" w:color="000001"/>
+              <w:right w:val="single" w:sz="6" w:space="0" w:color="000001"/>
+              <w:insideH w:val="single" w:sz="6" w:space="0" w:color="000001"/>
+              <w:insideV w:val="single" w:sz="6" w:space="0" w:color="000001"/>
+            </w:tcBorders>
+            <w:shd w:fill="auto" w:val="clear"/>
+            <w:tcMar>
+              <w:left w:w="83" w:type="dxa"/>
             </w:tcMar>
           </w:tcPr>
           <w:p>
@@ -2020,28 +2255,32 @@
               <w:keepLines/>
               <w:spacing w:before="0" w:after="120"/>
               <w:jc w:val="both"/>
-              <w:rPr/>
-            </w:pPr>
-            <w:r>
-              <w:rPr/>
+              <w:rPr>
+                <w:lang w:val="pt-BR"/>
+              </w:rPr>
+            </w:pPr>
+            <w:r>
+              <w:rPr>
+                <w:lang w:val="pt-BR"/>
+              </w:rPr>
               <w:t>Alta</w:t>
             </w:r>
           </w:p>
         </w:tc>
         <w:tc>
           <w:tcPr>
-            <w:tcW w:w="3688" w:type="dxa"/>
-            <w:tcBorders>
-              <w:top w:val="single" w:sz="6" w:space="0" w:color="000001"/>
-              <w:left w:val="single" w:sz="6" w:space="0" w:color="000001"/>
-              <w:bottom w:val="single" w:sz="6" w:space="0" w:color="000001"/>
-              <w:right w:val="single" w:sz="6" w:space="0" w:color="000001"/>
-              <w:insideH w:val="single" w:sz="6" w:space="0" w:color="000001"/>
-              <w:insideV w:val="single" w:sz="6" w:space="0" w:color="000001"/>
-            </w:tcBorders>
-            <w:shd w:fill="auto" w:val="clear"/>
-            <w:tcMar>
-              <w:left w:w="91" w:type="dxa"/>
+            <w:tcW w:w="3679" w:type="dxa"/>
+            <w:tcBorders>
+              <w:top w:val="single" w:sz="6" w:space="0" w:color="000001"/>
+              <w:left w:val="single" w:sz="6" w:space="0" w:color="000001"/>
+              <w:bottom w:val="single" w:sz="6" w:space="0" w:color="000001"/>
+              <w:right w:val="single" w:sz="6" w:space="0" w:color="000001"/>
+              <w:insideH w:val="single" w:sz="6" w:space="0" w:color="000001"/>
+              <w:insideV w:val="single" w:sz="6" w:space="0" w:color="000001"/>
+            </w:tcBorders>
+            <w:shd w:fill="auto" w:val="clear"/>
+            <w:tcMar>
+              <w:left w:w="83" w:type="dxa"/>
             </w:tcMar>
           </w:tcPr>
           <w:p>
@@ -2050,28 +2289,32 @@
               <w:keepLines/>
               <w:spacing w:before="0" w:after="120"/>
               <w:jc w:val="both"/>
-              <w:rPr/>
-            </w:pPr>
-            <w:r>
-              <w:rPr/>
+              <w:rPr>
+                <w:lang w:val="pt-BR"/>
+              </w:rPr>
+            </w:pPr>
+            <w:r>
+              <w:rPr>
+                <w:lang w:val="pt-BR"/>
+              </w:rPr>
               <w:t>Realizar pesquisa dos PontosTuristico</w:t>
             </w:r>
           </w:p>
         </w:tc>
         <w:tc>
           <w:tcPr>
-            <w:tcW w:w="1556" w:type="dxa"/>
-            <w:tcBorders>
-              <w:top w:val="single" w:sz="6" w:space="0" w:color="000001"/>
-              <w:left w:val="single" w:sz="6" w:space="0" w:color="000001"/>
-              <w:bottom w:val="single" w:sz="6" w:space="0" w:color="000001"/>
-              <w:right w:val="single" w:sz="6" w:space="0" w:color="000001"/>
-              <w:insideH w:val="single" w:sz="6" w:space="0" w:color="000001"/>
-              <w:insideV w:val="single" w:sz="6" w:space="0" w:color="000001"/>
-            </w:tcBorders>
-            <w:shd w:fill="auto" w:val="clear"/>
-            <w:tcMar>
-              <w:left w:w="91" w:type="dxa"/>
+            <w:tcW w:w="1137" w:type="dxa"/>
+            <w:tcBorders>
+              <w:top w:val="single" w:sz="6" w:space="0" w:color="000001"/>
+              <w:left w:val="single" w:sz="6" w:space="0" w:color="000001"/>
+              <w:bottom w:val="single" w:sz="6" w:space="0" w:color="000001"/>
+              <w:right w:val="single" w:sz="6" w:space="0" w:color="000001"/>
+              <w:insideH w:val="single" w:sz="6" w:space="0" w:color="000001"/>
+              <w:insideV w:val="single" w:sz="6" w:space="0" w:color="000001"/>
+            </w:tcBorders>
+            <w:shd w:fill="auto" w:val="clear"/>
+            <w:tcMar>
+              <w:left w:w="83" w:type="dxa"/>
             </w:tcMar>
           </w:tcPr>
           <w:p>
@@ -2080,10 +2323,14 @@
               <w:keepLines/>
               <w:spacing w:before="0" w:after="120"/>
               <w:jc w:val="both"/>
-              <w:rPr/>
-            </w:pPr>
-            <w:r>
-              <w:rPr/>
+              <w:rPr>
+                <w:lang w:val="pt-BR"/>
+              </w:rPr>
+            </w:pPr>
+            <w:r>
+              <w:rPr>
+                <w:lang w:val="pt-BR"/>
+              </w:rPr>
               <w:t>E2</w:t>
             </w:r>
           </w:p>
@@ -2093,18 +2340,18 @@
         <w:trPr/>
         <w:tc>
           <w:tcPr>
-            <w:tcW w:w="2802" w:type="dxa"/>
-            <w:tcBorders>
-              <w:top w:val="single" w:sz="6" w:space="0" w:color="000001"/>
-              <w:left w:val="single" w:sz="6" w:space="0" w:color="000001"/>
-              <w:bottom w:val="single" w:sz="6" w:space="0" w:color="000001"/>
-              <w:right w:val="single" w:sz="6" w:space="0" w:color="000001"/>
-              <w:insideH w:val="single" w:sz="6" w:space="0" w:color="000001"/>
-              <w:insideV w:val="single" w:sz="6" w:space="0" w:color="000001"/>
-            </w:tcBorders>
-            <w:shd w:fill="auto" w:val="clear"/>
-            <w:tcMar>
-              <w:left w:w="91" w:type="dxa"/>
+            <w:tcW w:w="2464" w:type="dxa"/>
+            <w:tcBorders>
+              <w:top w:val="single" w:sz="6" w:space="0" w:color="000001"/>
+              <w:left w:val="single" w:sz="6" w:space="0" w:color="000001"/>
+              <w:bottom w:val="single" w:sz="6" w:space="0" w:color="000001"/>
+              <w:right w:val="single" w:sz="6" w:space="0" w:color="000001"/>
+              <w:insideH w:val="single" w:sz="6" w:space="0" w:color="000001"/>
+              <w:insideV w:val="single" w:sz="6" w:space="0" w:color="000001"/>
+            </w:tcBorders>
+            <w:shd w:fill="auto" w:val="clear"/>
+            <w:tcMar>
+              <w:left w:w="83" w:type="dxa"/>
             </w:tcMar>
             <w:vAlign w:val="center"/>
           </w:tcPr>
@@ -2113,28 +2360,32 @@
               <w:pStyle w:val="LOnormal"/>
               <w:keepLines/>
               <w:spacing w:before="0" w:after="120"/>
-              <w:rPr/>
-            </w:pPr>
-            <w:r>
-              <w:rPr/>
+              <w:rPr>
+                <w:lang w:val="pt-BR"/>
+              </w:rPr>
+            </w:pPr>
+            <w:r>
+              <w:rPr>
+                <w:lang w:val="pt-BR"/>
+              </w:rPr>
               <w:t>Avaliar PontosTuristico</w:t>
             </w:r>
           </w:p>
         </w:tc>
         <w:tc>
           <w:tcPr>
-            <w:tcW w:w="1275" w:type="dxa"/>
-            <w:tcBorders>
-              <w:top w:val="single" w:sz="6" w:space="0" w:color="000001"/>
-              <w:left w:val="single" w:sz="6" w:space="0" w:color="000001"/>
-              <w:bottom w:val="single" w:sz="6" w:space="0" w:color="000001"/>
-              <w:right w:val="single" w:sz="6" w:space="0" w:color="000001"/>
-              <w:insideH w:val="single" w:sz="6" w:space="0" w:color="000001"/>
-              <w:insideV w:val="single" w:sz="6" w:space="0" w:color="000001"/>
-            </w:tcBorders>
-            <w:shd w:fill="auto" w:val="clear"/>
-            <w:tcMar>
-              <w:left w:w="91" w:type="dxa"/>
+            <w:tcW w:w="1286" w:type="dxa"/>
+            <w:tcBorders>
+              <w:top w:val="single" w:sz="6" w:space="0" w:color="000001"/>
+              <w:left w:val="single" w:sz="6" w:space="0" w:color="000001"/>
+              <w:bottom w:val="single" w:sz="6" w:space="0" w:color="000001"/>
+              <w:right w:val="single" w:sz="6" w:space="0" w:color="000001"/>
+              <w:insideH w:val="single" w:sz="6" w:space="0" w:color="000001"/>
+              <w:insideV w:val="single" w:sz="6" w:space="0" w:color="000001"/>
+            </w:tcBorders>
+            <w:shd w:fill="auto" w:val="clear"/>
+            <w:tcMar>
+              <w:left w:w="83" w:type="dxa"/>
             </w:tcMar>
           </w:tcPr>
           <w:p>
@@ -2143,28 +2394,32 @@
               <w:keepLines/>
               <w:spacing w:before="0" w:after="120"/>
               <w:jc w:val="both"/>
-              <w:rPr/>
-            </w:pPr>
-            <w:r>
-              <w:rPr/>
+              <w:rPr>
+                <w:lang w:val="pt-BR"/>
+              </w:rPr>
+            </w:pPr>
+            <w:r>
+              <w:rPr>
+                <w:lang w:val="pt-BR"/>
+              </w:rPr>
               <w:t>Alta</w:t>
             </w:r>
           </w:p>
         </w:tc>
         <w:tc>
           <w:tcPr>
-            <w:tcW w:w="3688" w:type="dxa"/>
-            <w:tcBorders>
-              <w:top w:val="single" w:sz="6" w:space="0" w:color="000001"/>
-              <w:left w:val="single" w:sz="6" w:space="0" w:color="000001"/>
-              <w:bottom w:val="single" w:sz="6" w:space="0" w:color="000001"/>
-              <w:right w:val="single" w:sz="6" w:space="0" w:color="000001"/>
-              <w:insideH w:val="single" w:sz="6" w:space="0" w:color="000001"/>
-              <w:insideV w:val="single" w:sz="6" w:space="0" w:color="000001"/>
-            </w:tcBorders>
-            <w:shd w:fill="auto" w:val="clear"/>
-            <w:tcMar>
-              <w:left w:w="91" w:type="dxa"/>
+            <w:tcW w:w="3679" w:type="dxa"/>
+            <w:tcBorders>
+              <w:top w:val="single" w:sz="6" w:space="0" w:color="000001"/>
+              <w:left w:val="single" w:sz="6" w:space="0" w:color="000001"/>
+              <w:bottom w:val="single" w:sz="6" w:space="0" w:color="000001"/>
+              <w:right w:val="single" w:sz="6" w:space="0" w:color="000001"/>
+              <w:insideH w:val="single" w:sz="6" w:space="0" w:color="000001"/>
+              <w:insideV w:val="single" w:sz="6" w:space="0" w:color="000001"/>
+            </w:tcBorders>
+            <w:shd w:fill="auto" w:val="clear"/>
+            <w:tcMar>
+              <w:left w:w="83" w:type="dxa"/>
             </w:tcMar>
           </w:tcPr>
           <w:p>
@@ -2173,28 +2428,32 @@
               <w:keepLines/>
               <w:spacing w:before="0" w:after="120"/>
               <w:jc w:val="both"/>
-              <w:rPr/>
-            </w:pPr>
-            <w:r>
-              <w:rPr/>
+              <w:rPr>
+                <w:lang w:val="pt-BR"/>
+              </w:rPr>
+            </w:pPr>
+            <w:r>
+              <w:rPr>
+                <w:lang w:val="pt-BR"/>
+              </w:rPr>
               <w:t>Avaliar PontosTuristico.</w:t>
             </w:r>
           </w:p>
         </w:tc>
         <w:tc>
           <w:tcPr>
-            <w:tcW w:w="1556" w:type="dxa"/>
-            <w:tcBorders>
-              <w:top w:val="single" w:sz="6" w:space="0" w:color="000001"/>
-              <w:left w:val="single" w:sz="6" w:space="0" w:color="000001"/>
-              <w:bottom w:val="single" w:sz="6" w:space="0" w:color="000001"/>
-              <w:right w:val="single" w:sz="6" w:space="0" w:color="000001"/>
-              <w:insideH w:val="single" w:sz="6" w:space="0" w:color="000001"/>
-              <w:insideV w:val="single" w:sz="6" w:space="0" w:color="000001"/>
-            </w:tcBorders>
-            <w:shd w:fill="auto" w:val="clear"/>
-            <w:tcMar>
-              <w:left w:w="91" w:type="dxa"/>
+            <w:tcW w:w="1137" w:type="dxa"/>
+            <w:tcBorders>
+              <w:top w:val="single" w:sz="6" w:space="0" w:color="000001"/>
+              <w:left w:val="single" w:sz="6" w:space="0" w:color="000001"/>
+              <w:bottom w:val="single" w:sz="6" w:space="0" w:color="000001"/>
+              <w:right w:val="single" w:sz="6" w:space="0" w:color="000001"/>
+              <w:insideH w:val="single" w:sz="6" w:space="0" w:color="000001"/>
+              <w:insideV w:val="single" w:sz="6" w:space="0" w:color="000001"/>
+            </w:tcBorders>
+            <w:shd w:fill="auto" w:val="clear"/>
+            <w:tcMar>
+              <w:left w:w="83" w:type="dxa"/>
             </w:tcMar>
           </w:tcPr>
           <w:p>
@@ -2203,10 +2462,14 @@
               <w:keepLines/>
               <w:spacing w:before="0" w:after="120"/>
               <w:jc w:val="both"/>
-              <w:rPr/>
-            </w:pPr>
-            <w:r>
-              <w:rPr/>
+              <w:rPr>
+                <w:lang w:val="pt-BR"/>
+              </w:rPr>
+            </w:pPr>
+            <w:r>
+              <w:rPr>
+                <w:lang w:val="pt-BR"/>
+              </w:rPr>
               <w:t>E2</w:t>
             </w:r>
           </w:p>
@@ -2216,18 +2479,18 @@
         <w:trPr/>
         <w:tc>
           <w:tcPr>
-            <w:tcW w:w="2802" w:type="dxa"/>
-            <w:tcBorders>
-              <w:top w:val="single" w:sz="6" w:space="0" w:color="000001"/>
-              <w:left w:val="single" w:sz="6" w:space="0" w:color="000001"/>
-              <w:bottom w:val="single" w:sz="6" w:space="0" w:color="000001"/>
-              <w:right w:val="single" w:sz="6" w:space="0" w:color="000001"/>
-              <w:insideH w:val="single" w:sz="6" w:space="0" w:color="000001"/>
-              <w:insideV w:val="single" w:sz="6" w:space="0" w:color="000001"/>
-            </w:tcBorders>
-            <w:shd w:fill="auto" w:val="clear"/>
-            <w:tcMar>
-              <w:left w:w="91" w:type="dxa"/>
+            <w:tcW w:w="2464" w:type="dxa"/>
+            <w:tcBorders>
+              <w:top w:val="single" w:sz="6" w:space="0" w:color="000001"/>
+              <w:left w:val="single" w:sz="6" w:space="0" w:color="000001"/>
+              <w:bottom w:val="single" w:sz="6" w:space="0" w:color="000001"/>
+              <w:right w:val="single" w:sz="6" w:space="0" w:color="000001"/>
+              <w:insideH w:val="single" w:sz="6" w:space="0" w:color="000001"/>
+              <w:insideV w:val="single" w:sz="6" w:space="0" w:color="000001"/>
+            </w:tcBorders>
+            <w:shd w:fill="auto" w:val="clear"/>
+            <w:tcMar>
+              <w:left w:w="83" w:type="dxa"/>
             </w:tcMar>
             <w:vAlign w:val="center"/>
           </w:tcPr>
@@ -2236,28 +2499,32 @@
               <w:pStyle w:val="LOnormal"/>
               <w:keepLines/>
               <w:spacing w:before="0" w:after="120"/>
-              <w:rPr/>
-            </w:pPr>
-            <w:r>
-              <w:rPr/>
+              <w:rPr>
+                <w:lang w:val="pt-BR"/>
+              </w:rPr>
+            </w:pPr>
+            <w:r>
+              <w:rPr>
+                <w:lang w:val="pt-BR"/>
+              </w:rPr>
               <w:t>Compatilhar em redes socias</w:t>
             </w:r>
           </w:p>
         </w:tc>
         <w:tc>
           <w:tcPr>
-            <w:tcW w:w="1275" w:type="dxa"/>
-            <w:tcBorders>
-              <w:top w:val="single" w:sz="6" w:space="0" w:color="000001"/>
-              <w:left w:val="single" w:sz="6" w:space="0" w:color="000001"/>
-              <w:bottom w:val="single" w:sz="6" w:space="0" w:color="000001"/>
-              <w:right w:val="single" w:sz="6" w:space="0" w:color="000001"/>
-              <w:insideH w:val="single" w:sz="6" w:space="0" w:color="000001"/>
-              <w:insideV w:val="single" w:sz="6" w:space="0" w:color="000001"/>
-            </w:tcBorders>
-            <w:shd w:fill="auto" w:val="clear"/>
-            <w:tcMar>
-              <w:left w:w="91" w:type="dxa"/>
+            <w:tcW w:w="1286" w:type="dxa"/>
+            <w:tcBorders>
+              <w:top w:val="single" w:sz="6" w:space="0" w:color="000001"/>
+              <w:left w:val="single" w:sz="6" w:space="0" w:color="000001"/>
+              <w:bottom w:val="single" w:sz="6" w:space="0" w:color="000001"/>
+              <w:right w:val="single" w:sz="6" w:space="0" w:color="000001"/>
+              <w:insideH w:val="single" w:sz="6" w:space="0" w:color="000001"/>
+              <w:insideV w:val="single" w:sz="6" w:space="0" w:color="000001"/>
+            </w:tcBorders>
+            <w:shd w:fill="auto" w:val="clear"/>
+            <w:tcMar>
+              <w:left w:w="83" w:type="dxa"/>
             </w:tcMar>
           </w:tcPr>
           <w:p>
@@ -2266,28 +2533,32 @@
               <w:keepLines/>
               <w:spacing w:before="0" w:after="120"/>
               <w:jc w:val="both"/>
-              <w:rPr/>
-            </w:pPr>
-            <w:r>
-              <w:rPr/>
+              <w:rPr>
+                <w:lang w:val="pt-BR"/>
+              </w:rPr>
+            </w:pPr>
+            <w:r>
+              <w:rPr>
+                <w:lang w:val="pt-BR"/>
+              </w:rPr>
               <w:t>Baixa</w:t>
             </w:r>
           </w:p>
         </w:tc>
         <w:tc>
           <w:tcPr>
-            <w:tcW w:w="3688" w:type="dxa"/>
-            <w:tcBorders>
-              <w:top w:val="single" w:sz="6" w:space="0" w:color="000001"/>
-              <w:left w:val="single" w:sz="6" w:space="0" w:color="000001"/>
-              <w:bottom w:val="single" w:sz="6" w:space="0" w:color="000001"/>
-              <w:right w:val="single" w:sz="6" w:space="0" w:color="000001"/>
-              <w:insideH w:val="single" w:sz="6" w:space="0" w:color="000001"/>
-              <w:insideV w:val="single" w:sz="6" w:space="0" w:color="000001"/>
-            </w:tcBorders>
-            <w:shd w:fill="auto" w:val="clear"/>
-            <w:tcMar>
-              <w:left w:w="91" w:type="dxa"/>
+            <w:tcW w:w="3679" w:type="dxa"/>
+            <w:tcBorders>
+              <w:top w:val="single" w:sz="6" w:space="0" w:color="000001"/>
+              <w:left w:val="single" w:sz="6" w:space="0" w:color="000001"/>
+              <w:bottom w:val="single" w:sz="6" w:space="0" w:color="000001"/>
+              <w:right w:val="single" w:sz="6" w:space="0" w:color="000001"/>
+              <w:insideH w:val="single" w:sz="6" w:space="0" w:color="000001"/>
+              <w:insideV w:val="single" w:sz="6" w:space="0" w:color="000001"/>
+            </w:tcBorders>
+            <w:shd w:fill="auto" w:val="clear"/>
+            <w:tcMar>
+              <w:left w:w="83" w:type="dxa"/>
             </w:tcMar>
           </w:tcPr>
           <w:p>
@@ -2296,28 +2567,32 @@
               <w:keepLines/>
               <w:spacing w:before="0" w:after="120"/>
               <w:jc w:val="both"/>
-              <w:rPr/>
-            </w:pPr>
-            <w:r>
-              <w:rPr/>
+              <w:rPr>
+                <w:lang w:val="pt-BR"/>
+              </w:rPr>
+            </w:pPr>
+            <w:r>
+              <w:rPr>
+                <w:lang w:val="pt-BR"/>
+              </w:rPr>
               <w:t>Compartilhaem redes sociais</w:t>
             </w:r>
           </w:p>
         </w:tc>
         <w:tc>
           <w:tcPr>
-            <w:tcW w:w="1556" w:type="dxa"/>
-            <w:tcBorders>
-              <w:top w:val="single" w:sz="6" w:space="0" w:color="000001"/>
-              <w:left w:val="single" w:sz="6" w:space="0" w:color="000001"/>
-              <w:bottom w:val="single" w:sz="6" w:space="0" w:color="000001"/>
-              <w:right w:val="single" w:sz="6" w:space="0" w:color="000001"/>
-              <w:insideH w:val="single" w:sz="6" w:space="0" w:color="000001"/>
-              <w:insideV w:val="single" w:sz="6" w:space="0" w:color="000001"/>
-            </w:tcBorders>
-            <w:shd w:fill="auto" w:val="clear"/>
-            <w:tcMar>
-              <w:left w:w="91" w:type="dxa"/>
+            <w:tcW w:w="1137" w:type="dxa"/>
+            <w:tcBorders>
+              <w:top w:val="single" w:sz="6" w:space="0" w:color="000001"/>
+              <w:left w:val="single" w:sz="6" w:space="0" w:color="000001"/>
+              <w:bottom w:val="single" w:sz="6" w:space="0" w:color="000001"/>
+              <w:right w:val="single" w:sz="6" w:space="0" w:color="000001"/>
+              <w:insideH w:val="single" w:sz="6" w:space="0" w:color="000001"/>
+              <w:insideV w:val="single" w:sz="6" w:space="0" w:color="000001"/>
+            </w:tcBorders>
+            <w:shd w:fill="auto" w:val="clear"/>
+            <w:tcMar>
+              <w:left w:w="83" w:type="dxa"/>
             </w:tcMar>
           </w:tcPr>
           <w:p>
@@ -2326,10 +2601,14 @@
               <w:keepLines/>
               <w:spacing w:before="0" w:after="120"/>
               <w:jc w:val="both"/>
-              <w:rPr/>
-            </w:pPr>
-            <w:r>
-              <w:rPr/>
+              <w:rPr>
+                <w:lang w:val="pt-BR"/>
+              </w:rPr>
+            </w:pPr>
+            <w:r>
+              <w:rPr>
+                <w:lang w:val="pt-BR"/>
+              </w:rPr>
               <w:t>C1</w:t>
             </w:r>
           </w:p>
@@ -2339,18 +2618,18 @@
         <w:trPr/>
         <w:tc>
           <w:tcPr>
-            <w:tcW w:w="2802" w:type="dxa"/>
-            <w:tcBorders>
-              <w:top w:val="single" w:sz="6" w:space="0" w:color="000001"/>
-              <w:left w:val="single" w:sz="6" w:space="0" w:color="000001"/>
-              <w:bottom w:val="single" w:sz="6" w:space="0" w:color="000001"/>
-              <w:right w:val="single" w:sz="6" w:space="0" w:color="000001"/>
-              <w:insideH w:val="single" w:sz="6" w:space="0" w:color="000001"/>
-              <w:insideV w:val="single" w:sz="6" w:space="0" w:color="000001"/>
-            </w:tcBorders>
-            <w:shd w:fill="auto" w:val="clear"/>
-            <w:tcMar>
-              <w:left w:w="91" w:type="dxa"/>
+            <w:tcW w:w="2464" w:type="dxa"/>
+            <w:tcBorders>
+              <w:top w:val="single" w:sz="6" w:space="0" w:color="000001"/>
+              <w:left w:val="single" w:sz="6" w:space="0" w:color="000001"/>
+              <w:bottom w:val="single" w:sz="6" w:space="0" w:color="000001"/>
+              <w:right w:val="single" w:sz="6" w:space="0" w:color="000001"/>
+              <w:insideH w:val="single" w:sz="6" w:space="0" w:color="000001"/>
+              <w:insideV w:val="single" w:sz="6" w:space="0" w:color="000001"/>
+            </w:tcBorders>
+            <w:shd w:fill="auto" w:val="clear"/>
+            <w:tcMar>
+              <w:left w:w="83" w:type="dxa"/>
             </w:tcMar>
             <w:vAlign w:val="center"/>
           </w:tcPr>
@@ -2359,28 +2638,32 @@
               <w:pStyle w:val="LOnormal"/>
               <w:keepLines/>
               <w:spacing w:before="0" w:after="120"/>
-              <w:rPr/>
-            </w:pPr>
-            <w:r>
-              <w:rPr/>
+              <w:rPr>
+                <w:lang w:val="pt-BR"/>
+              </w:rPr>
+            </w:pPr>
+            <w:r>
+              <w:rPr>
+                <w:lang w:val="pt-BR"/>
+              </w:rPr>
               <w:t xml:space="preserve">Publicar Comentarios </w:t>
             </w:r>
           </w:p>
         </w:tc>
         <w:tc>
           <w:tcPr>
-            <w:tcW w:w="1275" w:type="dxa"/>
-            <w:tcBorders>
-              <w:top w:val="single" w:sz="6" w:space="0" w:color="000001"/>
-              <w:left w:val="single" w:sz="6" w:space="0" w:color="000001"/>
-              <w:bottom w:val="single" w:sz="6" w:space="0" w:color="000001"/>
-              <w:right w:val="single" w:sz="6" w:space="0" w:color="000001"/>
-              <w:insideH w:val="single" w:sz="6" w:space="0" w:color="000001"/>
-              <w:insideV w:val="single" w:sz="6" w:space="0" w:color="000001"/>
-            </w:tcBorders>
-            <w:shd w:fill="auto" w:val="clear"/>
-            <w:tcMar>
-              <w:left w:w="91" w:type="dxa"/>
+            <w:tcW w:w="1286" w:type="dxa"/>
+            <w:tcBorders>
+              <w:top w:val="single" w:sz="6" w:space="0" w:color="000001"/>
+              <w:left w:val="single" w:sz="6" w:space="0" w:color="000001"/>
+              <w:bottom w:val="single" w:sz="6" w:space="0" w:color="000001"/>
+              <w:right w:val="single" w:sz="6" w:space="0" w:color="000001"/>
+              <w:insideH w:val="single" w:sz="6" w:space="0" w:color="000001"/>
+              <w:insideV w:val="single" w:sz="6" w:space="0" w:color="000001"/>
+            </w:tcBorders>
+            <w:shd w:fill="auto" w:val="clear"/>
+            <w:tcMar>
+              <w:left w:w="83" w:type="dxa"/>
             </w:tcMar>
           </w:tcPr>
           <w:p>
@@ -2389,28 +2672,32 @@
               <w:keepLines/>
               <w:spacing w:before="0" w:after="120"/>
               <w:jc w:val="both"/>
-              <w:rPr/>
-            </w:pPr>
-            <w:r>
-              <w:rPr/>
+              <w:rPr>
+                <w:lang w:val="pt-BR"/>
+              </w:rPr>
+            </w:pPr>
+            <w:r>
+              <w:rPr>
+                <w:lang w:val="pt-BR"/>
+              </w:rPr>
               <w:t>Média</w:t>
             </w:r>
           </w:p>
         </w:tc>
         <w:tc>
           <w:tcPr>
-            <w:tcW w:w="3688" w:type="dxa"/>
-            <w:tcBorders>
-              <w:top w:val="single" w:sz="6" w:space="0" w:color="000001"/>
-              <w:left w:val="single" w:sz="6" w:space="0" w:color="000001"/>
-              <w:bottom w:val="single" w:sz="6" w:space="0" w:color="000001"/>
-              <w:right w:val="single" w:sz="6" w:space="0" w:color="000001"/>
-              <w:insideH w:val="single" w:sz="6" w:space="0" w:color="000001"/>
-              <w:insideV w:val="single" w:sz="6" w:space="0" w:color="000001"/>
-            </w:tcBorders>
-            <w:shd w:fill="auto" w:val="clear"/>
-            <w:tcMar>
-              <w:left w:w="91" w:type="dxa"/>
+            <w:tcW w:w="3679" w:type="dxa"/>
+            <w:tcBorders>
+              <w:top w:val="single" w:sz="6" w:space="0" w:color="000001"/>
+              <w:left w:val="single" w:sz="6" w:space="0" w:color="000001"/>
+              <w:bottom w:val="single" w:sz="6" w:space="0" w:color="000001"/>
+              <w:right w:val="single" w:sz="6" w:space="0" w:color="000001"/>
+              <w:insideH w:val="single" w:sz="6" w:space="0" w:color="000001"/>
+              <w:insideV w:val="single" w:sz="6" w:space="0" w:color="000001"/>
+            </w:tcBorders>
+            <w:shd w:fill="auto" w:val="clear"/>
+            <w:tcMar>
+              <w:left w:w="83" w:type="dxa"/>
             </w:tcMar>
           </w:tcPr>
           <w:p>
@@ -2419,28 +2706,32 @@
               <w:keepLines/>
               <w:spacing w:before="0" w:after="120"/>
               <w:jc w:val="both"/>
-              <w:rPr/>
-            </w:pPr>
-            <w:r>
-              <w:rPr/>
+              <w:rPr>
+                <w:lang w:val="pt-BR"/>
+              </w:rPr>
+            </w:pPr>
+            <w:r>
+              <w:rPr>
+                <w:lang w:val="pt-BR"/>
+              </w:rPr>
               <w:t xml:space="preserve">Publicar comentários  </w:t>
             </w:r>
           </w:p>
         </w:tc>
         <w:tc>
           <w:tcPr>
-            <w:tcW w:w="1556" w:type="dxa"/>
-            <w:tcBorders>
-              <w:top w:val="single" w:sz="6" w:space="0" w:color="000001"/>
-              <w:left w:val="single" w:sz="6" w:space="0" w:color="000001"/>
-              <w:bottom w:val="single" w:sz="6" w:space="0" w:color="000001"/>
-              <w:right w:val="single" w:sz="6" w:space="0" w:color="000001"/>
-              <w:insideH w:val="single" w:sz="6" w:space="0" w:color="000001"/>
-              <w:insideV w:val="single" w:sz="6" w:space="0" w:color="000001"/>
-            </w:tcBorders>
-            <w:shd w:fill="auto" w:val="clear"/>
-            <w:tcMar>
-              <w:left w:w="91" w:type="dxa"/>
+            <w:tcW w:w="1137" w:type="dxa"/>
+            <w:tcBorders>
+              <w:top w:val="single" w:sz="6" w:space="0" w:color="000001"/>
+              <w:left w:val="single" w:sz="6" w:space="0" w:color="000001"/>
+              <w:bottom w:val="single" w:sz="6" w:space="0" w:color="000001"/>
+              <w:right w:val="single" w:sz="6" w:space="0" w:color="000001"/>
+              <w:insideH w:val="single" w:sz="6" w:space="0" w:color="000001"/>
+              <w:insideV w:val="single" w:sz="6" w:space="0" w:color="000001"/>
+            </w:tcBorders>
+            <w:shd w:fill="auto" w:val="clear"/>
+            <w:tcMar>
+              <w:left w:w="83" w:type="dxa"/>
             </w:tcMar>
           </w:tcPr>
           <w:p>
@@ -2449,10 +2740,14 @@
               <w:keepLines/>
               <w:spacing w:before="0" w:after="120"/>
               <w:jc w:val="both"/>
-              <w:rPr/>
-            </w:pPr>
-            <w:r>
-              <w:rPr/>
+              <w:rPr>
+                <w:lang w:val="pt-BR"/>
+              </w:rPr>
+            </w:pPr>
+            <w:r>
+              <w:rPr>
+                <w:lang w:val="pt-BR"/>
+              </w:rPr>
               <w:t>C1</w:t>
             </w:r>
           </w:p>
@@ -2462,18 +2757,18 @@
         <w:trPr/>
         <w:tc>
           <w:tcPr>
-            <w:tcW w:w="2802" w:type="dxa"/>
-            <w:tcBorders>
-              <w:top w:val="single" w:sz="6" w:space="0" w:color="000001"/>
-              <w:left w:val="single" w:sz="6" w:space="0" w:color="000001"/>
-              <w:bottom w:val="single" w:sz="6" w:space="0" w:color="000001"/>
-              <w:right w:val="single" w:sz="6" w:space="0" w:color="000001"/>
-              <w:insideH w:val="single" w:sz="6" w:space="0" w:color="000001"/>
-              <w:insideV w:val="single" w:sz="6" w:space="0" w:color="000001"/>
-            </w:tcBorders>
-            <w:shd w:fill="auto" w:val="clear"/>
-            <w:tcMar>
-              <w:left w:w="91" w:type="dxa"/>
+            <w:tcW w:w="2464" w:type="dxa"/>
+            <w:tcBorders>
+              <w:top w:val="single" w:sz="6" w:space="0" w:color="000001"/>
+              <w:left w:val="single" w:sz="6" w:space="0" w:color="000001"/>
+              <w:bottom w:val="single" w:sz="6" w:space="0" w:color="000001"/>
+              <w:right w:val="single" w:sz="6" w:space="0" w:color="000001"/>
+              <w:insideH w:val="single" w:sz="6" w:space="0" w:color="000001"/>
+              <w:insideV w:val="single" w:sz="6" w:space="0" w:color="000001"/>
+            </w:tcBorders>
+            <w:shd w:fill="auto" w:val="clear"/>
+            <w:tcMar>
+              <w:left w:w="83" w:type="dxa"/>
             </w:tcMar>
             <w:vAlign w:val="center"/>
           </w:tcPr>
@@ -2482,28 +2777,32 @@
               <w:pStyle w:val="LOnormal"/>
               <w:keepLines/>
               <w:spacing w:before="0" w:after="120"/>
-              <w:rPr/>
-            </w:pPr>
-            <w:r>
-              <w:rPr/>
+              <w:rPr>
+                <w:lang w:val="pt-BR"/>
+              </w:rPr>
+            </w:pPr>
+            <w:r>
+              <w:rPr>
+                <w:lang w:val="pt-BR"/>
+              </w:rPr>
               <w:t xml:space="preserve">Gerar a Timeline </w:t>
             </w:r>
           </w:p>
         </w:tc>
         <w:tc>
           <w:tcPr>
-            <w:tcW w:w="1275" w:type="dxa"/>
-            <w:tcBorders>
-              <w:top w:val="single" w:sz="6" w:space="0" w:color="000001"/>
-              <w:left w:val="single" w:sz="6" w:space="0" w:color="000001"/>
-              <w:bottom w:val="single" w:sz="6" w:space="0" w:color="000001"/>
-              <w:right w:val="single" w:sz="6" w:space="0" w:color="000001"/>
-              <w:insideH w:val="single" w:sz="6" w:space="0" w:color="000001"/>
-              <w:insideV w:val="single" w:sz="6" w:space="0" w:color="000001"/>
-            </w:tcBorders>
-            <w:shd w:fill="auto" w:val="clear"/>
-            <w:tcMar>
-              <w:left w:w="91" w:type="dxa"/>
+            <w:tcW w:w="1286" w:type="dxa"/>
+            <w:tcBorders>
+              <w:top w:val="single" w:sz="6" w:space="0" w:color="000001"/>
+              <w:left w:val="single" w:sz="6" w:space="0" w:color="000001"/>
+              <w:bottom w:val="single" w:sz="6" w:space="0" w:color="000001"/>
+              <w:right w:val="single" w:sz="6" w:space="0" w:color="000001"/>
+              <w:insideH w:val="single" w:sz="6" w:space="0" w:color="000001"/>
+              <w:insideV w:val="single" w:sz="6" w:space="0" w:color="000001"/>
+            </w:tcBorders>
+            <w:shd w:fill="auto" w:val="clear"/>
+            <w:tcMar>
+              <w:left w:w="83" w:type="dxa"/>
             </w:tcMar>
           </w:tcPr>
           <w:p>
@@ -2512,28 +2811,32 @@
               <w:keepLines/>
               <w:spacing w:before="0" w:after="120"/>
               <w:jc w:val="both"/>
-              <w:rPr/>
-            </w:pPr>
-            <w:r>
-              <w:rPr/>
+              <w:rPr>
+                <w:lang w:val="pt-BR"/>
+              </w:rPr>
+            </w:pPr>
+            <w:r>
+              <w:rPr>
+                <w:lang w:val="pt-BR"/>
+              </w:rPr>
               <w:t>Baixa</w:t>
             </w:r>
           </w:p>
         </w:tc>
         <w:tc>
           <w:tcPr>
-            <w:tcW w:w="3688" w:type="dxa"/>
-            <w:tcBorders>
-              <w:top w:val="single" w:sz="6" w:space="0" w:color="000001"/>
-              <w:left w:val="single" w:sz="6" w:space="0" w:color="000001"/>
-              <w:bottom w:val="single" w:sz="6" w:space="0" w:color="000001"/>
-              <w:right w:val="single" w:sz="6" w:space="0" w:color="000001"/>
-              <w:insideH w:val="single" w:sz="6" w:space="0" w:color="000001"/>
-              <w:insideV w:val="single" w:sz="6" w:space="0" w:color="000001"/>
-            </w:tcBorders>
-            <w:shd w:fill="auto" w:val="clear"/>
-            <w:tcMar>
-              <w:left w:w="91" w:type="dxa"/>
+            <w:tcW w:w="3679" w:type="dxa"/>
+            <w:tcBorders>
+              <w:top w:val="single" w:sz="6" w:space="0" w:color="000001"/>
+              <w:left w:val="single" w:sz="6" w:space="0" w:color="000001"/>
+              <w:bottom w:val="single" w:sz="6" w:space="0" w:color="000001"/>
+              <w:right w:val="single" w:sz="6" w:space="0" w:color="000001"/>
+              <w:insideH w:val="single" w:sz="6" w:space="0" w:color="000001"/>
+              <w:insideV w:val="single" w:sz="6" w:space="0" w:color="000001"/>
+            </w:tcBorders>
+            <w:shd w:fill="auto" w:val="clear"/>
+            <w:tcMar>
+              <w:left w:w="83" w:type="dxa"/>
             </w:tcMar>
           </w:tcPr>
           <w:p>
@@ -2542,28 +2845,32 @@
               <w:keepLines/>
               <w:spacing w:before="0" w:after="120"/>
               <w:jc w:val="both"/>
-              <w:rPr/>
-            </w:pPr>
-            <w:r>
-              <w:rPr/>
+              <w:rPr>
+                <w:lang w:val="pt-BR"/>
+              </w:rPr>
+            </w:pPr>
+            <w:r>
+              <w:rPr>
+                <w:lang w:val="pt-BR"/>
+              </w:rPr>
               <w:t>Gerar Timeline</w:t>
             </w:r>
           </w:p>
         </w:tc>
         <w:tc>
           <w:tcPr>
-            <w:tcW w:w="1556" w:type="dxa"/>
-            <w:tcBorders>
-              <w:top w:val="single" w:sz="6" w:space="0" w:color="000001"/>
-              <w:left w:val="single" w:sz="6" w:space="0" w:color="000001"/>
-              <w:bottom w:val="single" w:sz="6" w:space="0" w:color="000001"/>
-              <w:right w:val="single" w:sz="6" w:space="0" w:color="000001"/>
-              <w:insideH w:val="single" w:sz="6" w:space="0" w:color="000001"/>
-              <w:insideV w:val="single" w:sz="6" w:space="0" w:color="000001"/>
-            </w:tcBorders>
-            <w:shd w:fill="auto" w:val="clear"/>
-            <w:tcMar>
-              <w:left w:w="91" w:type="dxa"/>
+            <w:tcW w:w="1137" w:type="dxa"/>
+            <w:tcBorders>
+              <w:top w:val="single" w:sz="6" w:space="0" w:color="000001"/>
+              <w:left w:val="single" w:sz="6" w:space="0" w:color="000001"/>
+              <w:bottom w:val="single" w:sz="6" w:space="0" w:color="000001"/>
+              <w:right w:val="single" w:sz="6" w:space="0" w:color="000001"/>
+              <w:insideH w:val="single" w:sz="6" w:space="0" w:color="000001"/>
+              <w:insideV w:val="single" w:sz="6" w:space="0" w:color="000001"/>
+            </w:tcBorders>
+            <w:shd w:fill="auto" w:val="clear"/>
+            <w:tcMar>
+              <w:left w:w="83" w:type="dxa"/>
             </w:tcMar>
           </w:tcPr>
           <w:p>
@@ -2572,10 +2879,14 @@
               <w:keepLines/>
               <w:spacing w:before="0" w:after="120"/>
               <w:jc w:val="both"/>
-              <w:rPr/>
-            </w:pPr>
-            <w:r>
-              <w:rPr/>
+              <w:rPr>
+                <w:lang w:val="pt-BR"/>
+              </w:rPr>
+            </w:pPr>
+            <w:r>
+              <w:rPr>
+                <w:lang w:val="pt-BR"/>
+              </w:rPr>
               <w:t>C2</w:t>
             </w:r>
           </w:p>
@@ -2585,18 +2896,18 @@
         <w:trPr/>
         <w:tc>
           <w:tcPr>
-            <w:tcW w:w="2802" w:type="dxa"/>
-            <w:tcBorders>
-              <w:top w:val="single" w:sz="6" w:space="0" w:color="000001"/>
-              <w:left w:val="single" w:sz="6" w:space="0" w:color="000001"/>
-              <w:bottom w:val="single" w:sz="6" w:space="0" w:color="000001"/>
-              <w:right w:val="single" w:sz="6" w:space="0" w:color="000001"/>
-              <w:insideH w:val="single" w:sz="6" w:space="0" w:color="000001"/>
-              <w:insideV w:val="single" w:sz="6" w:space="0" w:color="000001"/>
-            </w:tcBorders>
-            <w:shd w:fill="auto" w:val="clear"/>
-            <w:tcMar>
-              <w:left w:w="91" w:type="dxa"/>
+            <w:tcW w:w="2464" w:type="dxa"/>
+            <w:tcBorders>
+              <w:top w:val="single" w:sz="6" w:space="0" w:color="000001"/>
+              <w:left w:val="single" w:sz="6" w:space="0" w:color="000001"/>
+              <w:bottom w:val="single" w:sz="6" w:space="0" w:color="000001"/>
+              <w:right w:val="single" w:sz="6" w:space="0" w:color="000001"/>
+              <w:insideH w:val="single" w:sz="6" w:space="0" w:color="000001"/>
+              <w:insideV w:val="single" w:sz="6" w:space="0" w:color="000001"/>
+            </w:tcBorders>
+            <w:shd w:fill="auto" w:val="clear"/>
+            <w:tcMar>
+              <w:left w:w="83" w:type="dxa"/>
             </w:tcMar>
             <w:vAlign w:val="center"/>
           </w:tcPr>
@@ -2605,28 +2916,32 @@
               <w:pStyle w:val="LOnormal"/>
               <w:keepLines/>
               <w:spacing w:before="0" w:after="120"/>
-              <w:rPr/>
-            </w:pPr>
-            <w:r>
-              <w:rPr/>
+              <w:rPr>
+                <w:lang w:val="pt-BR"/>
+              </w:rPr>
+            </w:pPr>
+            <w:r>
+              <w:rPr>
+                <w:lang w:val="pt-BR"/>
+              </w:rPr>
               <w:t>Gerar Histórico de avaliação</w:t>
             </w:r>
           </w:p>
         </w:tc>
         <w:tc>
           <w:tcPr>
-            <w:tcW w:w="1275" w:type="dxa"/>
-            <w:tcBorders>
-              <w:top w:val="single" w:sz="6" w:space="0" w:color="000001"/>
-              <w:left w:val="single" w:sz="6" w:space="0" w:color="000001"/>
-              <w:bottom w:val="single" w:sz="6" w:space="0" w:color="000001"/>
-              <w:right w:val="single" w:sz="6" w:space="0" w:color="000001"/>
-              <w:insideH w:val="single" w:sz="6" w:space="0" w:color="000001"/>
-              <w:insideV w:val="single" w:sz="6" w:space="0" w:color="000001"/>
-            </w:tcBorders>
-            <w:shd w:fill="auto" w:val="clear"/>
-            <w:tcMar>
-              <w:left w:w="91" w:type="dxa"/>
+            <w:tcW w:w="1286" w:type="dxa"/>
+            <w:tcBorders>
+              <w:top w:val="single" w:sz="6" w:space="0" w:color="000001"/>
+              <w:left w:val="single" w:sz="6" w:space="0" w:color="000001"/>
+              <w:bottom w:val="single" w:sz="6" w:space="0" w:color="000001"/>
+              <w:right w:val="single" w:sz="6" w:space="0" w:color="000001"/>
+              <w:insideH w:val="single" w:sz="6" w:space="0" w:color="000001"/>
+              <w:insideV w:val="single" w:sz="6" w:space="0" w:color="000001"/>
+            </w:tcBorders>
+            <w:shd w:fill="auto" w:val="clear"/>
+            <w:tcMar>
+              <w:left w:w="83" w:type="dxa"/>
             </w:tcMar>
           </w:tcPr>
           <w:p>
@@ -2635,28 +2950,32 @@
               <w:keepLines/>
               <w:spacing w:before="0" w:after="120"/>
               <w:jc w:val="both"/>
-              <w:rPr/>
-            </w:pPr>
-            <w:r>
-              <w:rPr/>
+              <w:rPr>
+                <w:lang w:val="pt-BR"/>
+              </w:rPr>
+            </w:pPr>
+            <w:r>
+              <w:rPr>
+                <w:lang w:val="pt-BR"/>
+              </w:rPr>
               <w:t>Baixa</w:t>
             </w:r>
           </w:p>
         </w:tc>
         <w:tc>
           <w:tcPr>
-            <w:tcW w:w="3688" w:type="dxa"/>
-            <w:tcBorders>
-              <w:top w:val="single" w:sz="6" w:space="0" w:color="000001"/>
-              <w:left w:val="single" w:sz="6" w:space="0" w:color="000001"/>
-              <w:bottom w:val="single" w:sz="6" w:space="0" w:color="000001"/>
-              <w:right w:val="single" w:sz="6" w:space="0" w:color="000001"/>
-              <w:insideH w:val="single" w:sz="6" w:space="0" w:color="000001"/>
-              <w:insideV w:val="single" w:sz="6" w:space="0" w:color="000001"/>
-            </w:tcBorders>
-            <w:shd w:fill="auto" w:val="clear"/>
-            <w:tcMar>
-              <w:left w:w="91" w:type="dxa"/>
+            <w:tcW w:w="3679" w:type="dxa"/>
+            <w:tcBorders>
+              <w:top w:val="single" w:sz="6" w:space="0" w:color="000001"/>
+              <w:left w:val="single" w:sz="6" w:space="0" w:color="000001"/>
+              <w:bottom w:val="single" w:sz="6" w:space="0" w:color="000001"/>
+              <w:right w:val="single" w:sz="6" w:space="0" w:color="000001"/>
+              <w:insideH w:val="single" w:sz="6" w:space="0" w:color="000001"/>
+              <w:insideV w:val="single" w:sz="6" w:space="0" w:color="000001"/>
+            </w:tcBorders>
+            <w:shd w:fill="auto" w:val="clear"/>
+            <w:tcMar>
+              <w:left w:w="83" w:type="dxa"/>
             </w:tcMar>
           </w:tcPr>
           <w:p>
@@ -2665,28 +2984,32 @@
               <w:keepLines/>
               <w:spacing w:before="0" w:after="120"/>
               <w:jc w:val="both"/>
-              <w:rPr/>
-            </w:pPr>
-            <w:r>
-              <w:rPr/>
+              <w:rPr>
+                <w:lang w:val="pt-BR"/>
+              </w:rPr>
+            </w:pPr>
+            <w:r>
+              <w:rPr>
+                <w:lang w:val="pt-BR"/>
+              </w:rPr>
               <w:t>Gerar histórico do usuário</w:t>
             </w:r>
           </w:p>
         </w:tc>
         <w:tc>
           <w:tcPr>
-            <w:tcW w:w="1556" w:type="dxa"/>
-            <w:tcBorders>
-              <w:top w:val="single" w:sz="6" w:space="0" w:color="000001"/>
-              <w:left w:val="single" w:sz="6" w:space="0" w:color="000001"/>
-              <w:bottom w:val="single" w:sz="6" w:space="0" w:color="000001"/>
-              <w:right w:val="single" w:sz="6" w:space="0" w:color="000001"/>
-              <w:insideH w:val="single" w:sz="6" w:space="0" w:color="000001"/>
-              <w:insideV w:val="single" w:sz="6" w:space="0" w:color="000001"/>
-            </w:tcBorders>
-            <w:shd w:fill="auto" w:val="clear"/>
-            <w:tcMar>
-              <w:left w:w="91" w:type="dxa"/>
+            <w:tcW w:w="1137" w:type="dxa"/>
+            <w:tcBorders>
+              <w:top w:val="single" w:sz="6" w:space="0" w:color="000001"/>
+              <w:left w:val="single" w:sz="6" w:space="0" w:color="000001"/>
+              <w:bottom w:val="single" w:sz="6" w:space="0" w:color="000001"/>
+              <w:right w:val="single" w:sz="6" w:space="0" w:color="000001"/>
+              <w:insideH w:val="single" w:sz="6" w:space="0" w:color="000001"/>
+              <w:insideV w:val="single" w:sz="6" w:space="0" w:color="000001"/>
+            </w:tcBorders>
+            <w:shd w:fill="auto" w:val="clear"/>
+            <w:tcMar>
+              <w:left w:w="83" w:type="dxa"/>
             </w:tcMar>
           </w:tcPr>
           <w:p>
@@ -2695,10 +3018,14 @@
               <w:keepLines/>
               <w:spacing w:before="0" w:after="120"/>
               <w:jc w:val="both"/>
-              <w:rPr/>
-            </w:pPr>
-            <w:r>
-              <w:rPr/>
+              <w:rPr>
+                <w:lang w:val="pt-BR"/>
+              </w:rPr>
+            </w:pPr>
+            <w:r>
+              <w:rPr>
+                <w:lang w:val="pt-BR"/>
+              </w:rPr>
               <w:t>C2</w:t>
             </w:r>
           </w:p>
@@ -2708,18 +3035,18 @@
         <w:trPr/>
         <w:tc>
           <w:tcPr>
-            <w:tcW w:w="2802" w:type="dxa"/>
-            <w:tcBorders>
-              <w:top w:val="single" w:sz="6" w:space="0" w:color="000001"/>
-              <w:left w:val="single" w:sz="6" w:space="0" w:color="000001"/>
-              <w:bottom w:val="single" w:sz="6" w:space="0" w:color="000001"/>
-              <w:right w:val="single" w:sz="6" w:space="0" w:color="000001"/>
-              <w:insideH w:val="single" w:sz="6" w:space="0" w:color="000001"/>
-              <w:insideV w:val="single" w:sz="6" w:space="0" w:color="000001"/>
-            </w:tcBorders>
-            <w:shd w:fill="auto" w:val="clear"/>
-            <w:tcMar>
-              <w:left w:w="91" w:type="dxa"/>
+            <w:tcW w:w="2464" w:type="dxa"/>
+            <w:tcBorders>
+              <w:top w:val="single" w:sz="6" w:space="0" w:color="000001"/>
+              <w:left w:val="single" w:sz="6" w:space="0" w:color="000001"/>
+              <w:bottom w:val="single" w:sz="6" w:space="0" w:color="000001"/>
+              <w:right w:val="single" w:sz="6" w:space="0" w:color="000001"/>
+              <w:insideH w:val="single" w:sz="6" w:space="0" w:color="000001"/>
+              <w:insideV w:val="single" w:sz="6" w:space="0" w:color="000001"/>
+            </w:tcBorders>
+            <w:shd w:fill="auto" w:val="clear"/>
+            <w:tcMar>
+              <w:left w:w="83" w:type="dxa"/>
             </w:tcMar>
             <w:vAlign w:val="center"/>
           </w:tcPr>
@@ -2728,28 +3055,32 @@
               <w:pStyle w:val="LOnormal"/>
               <w:keepLines/>
               <w:spacing w:before="0" w:after="120"/>
-              <w:rPr/>
-            </w:pPr>
-            <w:r>
-              <w:rPr/>
+              <w:rPr>
+                <w:lang w:val="pt-BR"/>
+              </w:rPr>
+            </w:pPr>
+            <w:r>
+              <w:rPr>
+                <w:lang w:val="pt-BR"/>
+              </w:rPr>
               <w:t>Login do Usuário</w:t>
             </w:r>
           </w:p>
         </w:tc>
         <w:tc>
           <w:tcPr>
-            <w:tcW w:w="1275" w:type="dxa"/>
-            <w:tcBorders>
-              <w:top w:val="single" w:sz="6" w:space="0" w:color="000001"/>
-              <w:left w:val="single" w:sz="6" w:space="0" w:color="000001"/>
-              <w:bottom w:val="single" w:sz="6" w:space="0" w:color="000001"/>
-              <w:right w:val="single" w:sz="6" w:space="0" w:color="000001"/>
-              <w:insideH w:val="single" w:sz="6" w:space="0" w:color="000001"/>
-              <w:insideV w:val="single" w:sz="6" w:space="0" w:color="000001"/>
-            </w:tcBorders>
-            <w:shd w:fill="auto" w:val="clear"/>
-            <w:tcMar>
-              <w:left w:w="91" w:type="dxa"/>
+            <w:tcW w:w="1286" w:type="dxa"/>
+            <w:tcBorders>
+              <w:top w:val="single" w:sz="6" w:space="0" w:color="000001"/>
+              <w:left w:val="single" w:sz="6" w:space="0" w:color="000001"/>
+              <w:bottom w:val="single" w:sz="6" w:space="0" w:color="000001"/>
+              <w:right w:val="single" w:sz="6" w:space="0" w:color="000001"/>
+              <w:insideH w:val="single" w:sz="6" w:space="0" w:color="000001"/>
+              <w:insideV w:val="single" w:sz="6" w:space="0" w:color="000001"/>
+            </w:tcBorders>
+            <w:shd w:fill="auto" w:val="clear"/>
+            <w:tcMar>
+              <w:left w:w="83" w:type="dxa"/>
             </w:tcMar>
           </w:tcPr>
           <w:p>
@@ -2757,28 +3088,32 @@
               <w:pStyle w:val="LOnormal"/>
               <w:keepLines/>
               <w:spacing w:before="0" w:after="120"/>
-              <w:rPr/>
-            </w:pPr>
-            <w:r>
-              <w:rPr/>
+              <w:rPr>
+                <w:lang w:val="pt-BR"/>
+              </w:rPr>
+            </w:pPr>
+            <w:r>
+              <w:rPr>
+                <w:lang w:val="pt-BR"/>
+              </w:rPr>
               <w:t>Média</w:t>
             </w:r>
           </w:p>
         </w:tc>
         <w:tc>
           <w:tcPr>
-            <w:tcW w:w="3688" w:type="dxa"/>
-            <w:tcBorders>
-              <w:top w:val="single" w:sz="6" w:space="0" w:color="000001"/>
-              <w:left w:val="single" w:sz="6" w:space="0" w:color="000001"/>
-              <w:bottom w:val="single" w:sz="6" w:space="0" w:color="000001"/>
-              <w:right w:val="single" w:sz="6" w:space="0" w:color="000001"/>
-              <w:insideH w:val="single" w:sz="6" w:space="0" w:color="000001"/>
-              <w:insideV w:val="single" w:sz="6" w:space="0" w:color="000001"/>
-            </w:tcBorders>
-            <w:shd w:fill="auto" w:val="clear"/>
-            <w:tcMar>
-              <w:left w:w="91" w:type="dxa"/>
+            <w:tcW w:w="3679" w:type="dxa"/>
+            <w:tcBorders>
+              <w:top w:val="single" w:sz="6" w:space="0" w:color="000001"/>
+              <w:left w:val="single" w:sz="6" w:space="0" w:color="000001"/>
+              <w:bottom w:val="single" w:sz="6" w:space="0" w:color="000001"/>
+              <w:right w:val="single" w:sz="6" w:space="0" w:color="000001"/>
+              <w:insideH w:val="single" w:sz="6" w:space="0" w:color="000001"/>
+              <w:insideV w:val="single" w:sz="6" w:space="0" w:color="000001"/>
+            </w:tcBorders>
+            <w:shd w:fill="auto" w:val="clear"/>
+            <w:tcMar>
+              <w:left w:w="83" w:type="dxa"/>
             </w:tcMar>
           </w:tcPr>
           <w:p>
@@ -2787,28 +3122,32 @@
               <w:keepLines/>
               <w:spacing w:before="0" w:after="120"/>
               <w:jc w:val="both"/>
-              <w:rPr/>
-            </w:pPr>
-            <w:r>
-              <w:rPr/>
+              <w:rPr>
+                <w:lang w:val="pt-BR"/>
+              </w:rPr>
+            </w:pPr>
+            <w:r>
+              <w:rPr>
+                <w:lang w:val="pt-BR"/>
+              </w:rPr>
               <w:t>Efetuar logindo usuário.</w:t>
             </w:r>
           </w:p>
         </w:tc>
         <w:tc>
           <w:tcPr>
-            <w:tcW w:w="1556" w:type="dxa"/>
-            <w:tcBorders>
-              <w:top w:val="single" w:sz="6" w:space="0" w:color="000001"/>
-              <w:left w:val="single" w:sz="6" w:space="0" w:color="000001"/>
-              <w:bottom w:val="single" w:sz="6" w:space="0" w:color="000001"/>
-              <w:right w:val="single" w:sz="6" w:space="0" w:color="000001"/>
-              <w:insideH w:val="single" w:sz="6" w:space="0" w:color="000001"/>
-              <w:insideV w:val="single" w:sz="6" w:space="0" w:color="000001"/>
-            </w:tcBorders>
-            <w:shd w:fill="auto" w:val="clear"/>
-            <w:tcMar>
-              <w:left w:w="91" w:type="dxa"/>
+            <w:tcW w:w="1137" w:type="dxa"/>
+            <w:tcBorders>
+              <w:top w:val="single" w:sz="6" w:space="0" w:color="000001"/>
+              <w:left w:val="single" w:sz="6" w:space="0" w:color="000001"/>
+              <w:bottom w:val="single" w:sz="6" w:space="0" w:color="000001"/>
+              <w:right w:val="single" w:sz="6" w:space="0" w:color="000001"/>
+              <w:insideH w:val="single" w:sz="6" w:space="0" w:color="000001"/>
+              <w:insideV w:val="single" w:sz="6" w:space="0" w:color="000001"/>
+            </w:tcBorders>
+            <w:shd w:fill="auto" w:val="clear"/>
+            <w:tcMar>
+              <w:left w:w="83" w:type="dxa"/>
             </w:tcMar>
           </w:tcPr>
           <w:p>
@@ -2817,10 +3156,14 @@
               <w:keepLines/>
               <w:spacing w:before="0" w:after="120"/>
               <w:jc w:val="both"/>
-              <w:rPr/>
-            </w:pPr>
-            <w:r>
-              <w:rPr/>
+              <w:rPr>
+                <w:lang w:val="pt-BR"/>
+              </w:rPr>
+            </w:pPr>
+            <w:r>
+              <w:rPr>
+                <w:lang w:val="pt-BR"/>
+              </w:rPr>
               <w:t>E2</w:t>
             </w:r>
           </w:p>
@@ -2831,80 +3174,112 @@
       <w:pPr>
         <w:pStyle w:val="Corpodetexto"/>
         <w:jc w:val="both"/>
-        <w:rPr/>
+        <w:rPr>
+          <w:lang w:val="pt-BR"/>
+        </w:rPr>
       </w:pPr>
       <w:r>
-        <w:rPr/>
+        <w:rPr>
+          <w:lang w:val="pt-BR"/>
+        </w:rPr>
       </w:r>
     </w:p>
     <w:p>
       <w:pPr>
         <w:pStyle w:val="Corpodetexto"/>
         <w:jc w:val="both"/>
-        <w:rPr/>
+        <w:rPr>
+          <w:lang w:val="pt-BR"/>
+        </w:rPr>
       </w:pPr>
       <w:r>
-        <w:rPr/>
+        <w:rPr>
+          <w:lang w:val="pt-BR"/>
+        </w:rPr>
       </w:r>
     </w:p>
     <w:p>
       <w:pPr>
         <w:pStyle w:val="Corpodetexto"/>
         <w:jc w:val="both"/>
-        <w:rPr/>
+        <w:rPr>
+          <w:lang w:val="pt-BR"/>
+        </w:rPr>
       </w:pPr>
       <w:r>
-        <w:rPr/>
+        <w:rPr>
+          <w:lang w:val="pt-BR"/>
+        </w:rPr>
       </w:r>
     </w:p>
     <w:p>
       <w:pPr>
         <w:pStyle w:val="Corpodetexto"/>
         <w:jc w:val="both"/>
-        <w:rPr/>
+        <w:rPr>
+          <w:lang w:val="pt-BR"/>
+        </w:rPr>
       </w:pPr>
       <w:r>
-        <w:rPr/>
+        <w:rPr>
+          <w:lang w:val="pt-BR"/>
+        </w:rPr>
       </w:r>
     </w:p>
     <w:p>
       <w:pPr>
         <w:pStyle w:val="Corpodetexto"/>
         <w:jc w:val="both"/>
-        <w:rPr/>
+        <w:rPr>
+          <w:lang w:val="pt-BR"/>
+        </w:rPr>
       </w:pPr>
       <w:r>
-        <w:rPr/>
+        <w:rPr>
+          <w:lang w:val="pt-BR"/>
+        </w:rPr>
       </w:r>
     </w:p>
     <w:p>
       <w:pPr>
         <w:pStyle w:val="Corpodetexto"/>
         <w:jc w:val="both"/>
-        <w:rPr/>
+        <w:rPr>
+          <w:lang w:val="pt-BR"/>
+        </w:rPr>
       </w:pPr>
       <w:r>
-        <w:rPr/>
+        <w:rPr>
+          <w:lang w:val="pt-BR"/>
+        </w:rPr>
       </w:r>
     </w:p>
     <w:p>
       <w:pPr>
         <w:pStyle w:val="Corpodetexto"/>
         <w:jc w:val="both"/>
-        <w:rPr/>
+        <w:rPr>
+          <w:lang w:val="pt-BR"/>
+        </w:rPr>
       </w:pPr>
       <w:r>
-        <w:rPr/>
+        <w:rPr>
+          <w:lang w:val="pt-BR"/>
+        </w:rPr>
       </w:r>
     </w:p>
     <w:p>
       <w:pPr>
         <w:pStyle w:val="Corpodetexto"/>
         <w:jc w:val="both"/>
-        <w:rPr/>
+        <w:rPr>
+          <w:lang w:val="pt-BR"/>
+        </w:rPr>
       </w:pPr>
       <w:r>
-        <w:rPr/>
+        <w:rPr>
+          <w:lang w:val="pt-BR"/>
+        </w:rPr>
       </w:r>
     </w:p>
     <w:p>
@@ -2920,10 +3295,10 @@
           <w:b w:val="false"/>
         </w:rPr>
       </w:pPr>
-      <w:bookmarkStart w:id="33" w:name="_Toc20715765"/>
-      <w:bookmarkStart w:id="34" w:name="_Toc512930919"/>
-      <w:bookmarkStart w:id="35" w:name="_Toc452813602"/>
-      <w:bookmarkStart w:id="36" w:name="_Toc436203408"/>
+      <w:bookmarkStart w:id="33" w:name="_Toc436203408"/>
+      <w:bookmarkStart w:id="34" w:name="_Toc452813602"/>
+      <w:bookmarkStart w:id="35" w:name="_Toc512930919"/>
+      <w:bookmarkStart w:id="36" w:name="_Toc20715765"/>
       <w:bookmarkEnd w:id="33"/>
       <w:bookmarkEnd w:id="34"/>
       <w:bookmarkEnd w:id="35"/>
@@ -2931,6 +3306,7 @@
       <w:r>
         <w:rPr>
           <w:b w:val="false"/>
+          <w:lang w:val="pt-BR"/>
         </w:rPr>
         <w:t>Outros Requisitos do Produto</w:t>
       </w:r>
@@ -2939,17 +3315,21 @@
       <w:pPr>
         <w:pStyle w:val="Normal"/>
         <w:jc w:val="both"/>
-        <w:rPr/>
+        <w:rPr>
+          <w:lang w:val="pt-BR"/>
+        </w:rPr>
       </w:pPr>
       <w:r>
-        <w:rPr/>
+        <w:rPr>
+          <w:lang w:val="pt-BR"/>
+        </w:rPr>
       </w:r>
     </w:p>
     <w:tbl>
       <w:tblPr>
-        <w:tblW w:w="8929" w:type="dxa"/>
+        <w:tblW w:w="8537" w:type="dxa"/>
         <w:jc w:val="left"/>
-        <w:tblInd w:w="185" w:type="dxa"/>
+        <w:tblInd w:w="247" w:type="dxa"/>
         <w:tblBorders>
           <w:top w:val="single" w:sz="6" w:space="0" w:color="000001"/>
           <w:left w:val="single" w:sz="6" w:space="0" w:color="000001"/>
@@ -2960,22 +3340,22 @@
         </w:tblBorders>
         <w:tblCellMar>
           <w:top w:w="0" w:type="dxa"/>
-          <w:left w:w="91" w:type="dxa"/>
+          <w:left w:w="83" w:type="dxa"/>
           <w:bottom w:w="0" w:type="dxa"/>
           <w:right w:w="108" w:type="dxa"/>
         </w:tblCellMar>
         <w:tblLook w:val="00a0"/>
       </w:tblPr>
       <w:tblGrid>
-        <w:gridCol w:w="4127"/>
-        <w:gridCol w:w="973"/>
-        <w:gridCol w:w="3829"/>
+        <w:gridCol w:w="4071"/>
+        <w:gridCol w:w="965"/>
+        <w:gridCol w:w="3501"/>
       </w:tblGrid>
       <w:tr>
         <w:trPr/>
         <w:tc>
           <w:tcPr>
-            <w:tcW w:w="4127" w:type="dxa"/>
+            <w:tcW w:w="4071" w:type="dxa"/>
             <w:tcBorders>
               <w:top w:val="single" w:sz="6" w:space="0" w:color="000001"/>
               <w:left w:val="single" w:sz="6" w:space="0" w:color="000001"/>
@@ -2986,7 +3366,7 @@
             </w:tcBorders>
             <w:shd w:color="auto" w:fill="BFBFBF" w:themeFill="background1" w:themeFillShade="bf" w:val="clear"/>
             <w:tcMar>
-              <w:left w:w="91" w:type="dxa"/>
+              <w:left w:w="83" w:type="dxa"/>
             </w:tcMar>
             <w:vAlign w:val="center"/>
           </w:tcPr>
@@ -3006,6 +3386,7 @@
               <w:rPr>
                 <w:b/>
                 <w:bCs/>
+                <w:lang w:val="pt-BR"/>
               </w:rPr>
               <w:t>Requisito</w:t>
             </w:r>
@@ -3013,7 +3394,7 @@
         </w:tc>
         <w:tc>
           <w:tcPr>
-            <w:tcW w:w="973" w:type="dxa"/>
+            <w:tcW w:w="965" w:type="dxa"/>
             <w:tcBorders>
               <w:top w:val="single" w:sz="6" w:space="0" w:color="000001"/>
               <w:left w:val="single" w:sz="6" w:space="0" w:color="000001"/>
@@ -3024,7 +3405,7 @@
             </w:tcBorders>
             <w:shd w:color="auto" w:fill="BFBFBF" w:themeFill="background1" w:themeFillShade="bf" w:val="clear"/>
             <w:tcMar>
-              <w:left w:w="91" w:type="dxa"/>
+              <w:left w:w="83" w:type="dxa"/>
             </w:tcMar>
             <w:vAlign w:val="center"/>
           </w:tcPr>
@@ -3044,6 +3425,7 @@
               <w:rPr>
                 <w:b/>
                 <w:bCs/>
+                <w:lang w:val="pt-BR"/>
               </w:rPr>
               <w:t>Prioridade</w:t>
             </w:r>
@@ -3051,7 +3433,7 @@
         </w:tc>
         <w:tc>
           <w:tcPr>
-            <w:tcW w:w="3829" w:type="dxa"/>
+            <w:tcW w:w="3501" w:type="dxa"/>
             <w:tcBorders>
               <w:top w:val="single" w:sz="6" w:space="0" w:color="000001"/>
               <w:left w:val="single" w:sz="6" w:space="0" w:color="000001"/>
@@ -3062,7 +3444,7 @@
             </w:tcBorders>
             <w:shd w:color="auto" w:fill="BFBFBF" w:themeFill="background1" w:themeFillShade="bf" w:val="clear"/>
             <w:tcMar>
-              <w:left w:w="91" w:type="dxa"/>
+              <w:left w:w="83" w:type="dxa"/>
             </w:tcMar>
             <w:vAlign w:val="center"/>
           </w:tcPr>
@@ -3082,6 +3464,7 @@
               <w:rPr>
                 <w:b/>
                 <w:bCs/>
+                <w:lang w:val="pt-BR"/>
               </w:rPr>
               <w:t>Release Planejado</w:t>
             </w:r>
@@ -3092,18 +3475,18 @@
         <w:trPr/>
         <w:tc>
           <w:tcPr>
-            <w:tcW w:w="4127" w:type="dxa"/>
-            <w:tcBorders>
-              <w:top w:val="single" w:sz="6" w:space="0" w:color="000001"/>
-              <w:left w:val="single" w:sz="6" w:space="0" w:color="000001"/>
-              <w:bottom w:val="single" w:sz="6" w:space="0" w:color="000001"/>
-              <w:right w:val="single" w:sz="6" w:space="0" w:color="000001"/>
-              <w:insideH w:val="single" w:sz="6" w:space="0" w:color="000001"/>
-              <w:insideV w:val="single" w:sz="6" w:space="0" w:color="000001"/>
-            </w:tcBorders>
-            <w:shd w:fill="auto" w:val="clear"/>
-            <w:tcMar>
-              <w:left w:w="91" w:type="dxa"/>
+            <w:tcW w:w="4071" w:type="dxa"/>
+            <w:tcBorders>
+              <w:top w:val="single" w:sz="6" w:space="0" w:color="000001"/>
+              <w:left w:val="single" w:sz="6" w:space="0" w:color="000001"/>
+              <w:bottom w:val="single" w:sz="6" w:space="0" w:color="000001"/>
+              <w:right w:val="single" w:sz="6" w:space="0" w:color="000001"/>
+              <w:insideH w:val="single" w:sz="6" w:space="0" w:color="000001"/>
+              <w:insideV w:val="single" w:sz="6" w:space="0" w:color="000001"/>
+            </w:tcBorders>
+            <w:shd w:fill="auto" w:val="clear"/>
+            <w:tcMar>
+              <w:left w:w="83" w:type="dxa"/>
             </w:tcMar>
             <w:vAlign w:val="center"/>
           </w:tcPr>
@@ -3111,15 +3494,15 @@
             <w:pPr>
               <w:pStyle w:val="Corpodetexto"/>
               <w:ind w:left="0" w:hanging="0"/>
-              <w:rPr/>
-            </w:pPr>
-            <w:r>
-              <w:rPr/>
-              <w:t xml:space="preserve">Tempo de resposta para localizar </w:t>
-            </w:r>
-            <w:r>
-              <w:rPr/>
-              <w:t>os pontos turísticos</w:t>
+              <w:rPr>
+                <w:lang w:val="pt-BR"/>
+              </w:rPr>
+            </w:pPr>
+            <w:r>
+              <w:rPr>
+                <w:lang w:val="pt-BR"/>
+              </w:rPr>
+              <w:t>Tempo de resposta para localizar os pontos turísticos</w:t>
             </w:r>
           </w:p>
           <w:p>
@@ -3127,28 +3510,32 @@
               <w:pStyle w:val="Corpodetexto"/>
               <w:spacing w:before="0" w:after="120"/>
               <w:ind w:left="0" w:hanging="0"/>
-              <w:rPr/>
-            </w:pPr>
-            <w:r>
-              <w:rPr/>
+              <w:rPr>
+                <w:lang w:val="pt-BR"/>
+              </w:rPr>
+            </w:pPr>
+            <w:r>
+              <w:rPr>
+                <w:lang w:val="pt-BR"/>
+              </w:rPr>
               <w:t>&lt;5s</w:t>
             </w:r>
           </w:p>
         </w:tc>
         <w:tc>
           <w:tcPr>
-            <w:tcW w:w="973" w:type="dxa"/>
-            <w:tcBorders>
-              <w:top w:val="single" w:sz="6" w:space="0" w:color="000001"/>
-              <w:left w:val="single" w:sz="6" w:space="0" w:color="000001"/>
-              <w:bottom w:val="single" w:sz="6" w:space="0" w:color="000001"/>
-              <w:right w:val="single" w:sz="6" w:space="0" w:color="000001"/>
-              <w:insideH w:val="single" w:sz="6" w:space="0" w:color="000001"/>
-              <w:insideV w:val="single" w:sz="6" w:space="0" w:color="000001"/>
-            </w:tcBorders>
-            <w:shd w:fill="auto" w:val="clear"/>
-            <w:tcMar>
-              <w:left w:w="91" w:type="dxa"/>
+            <w:tcW w:w="965" w:type="dxa"/>
+            <w:tcBorders>
+              <w:top w:val="single" w:sz="6" w:space="0" w:color="000001"/>
+              <w:left w:val="single" w:sz="6" w:space="0" w:color="000001"/>
+              <w:bottom w:val="single" w:sz="6" w:space="0" w:color="000001"/>
+              <w:right w:val="single" w:sz="6" w:space="0" w:color="000001"/>
+              <w:insideH w:val="single" w:sz="6" w:space="0" w:color="000001"/>
+              <w:insideV w:val="single" w:sz="6" w:space="0" w:color="000001"/>
+            </w:tcBorders>
+            <w:shd w:fill="auto" w:val="clear"/>
+            <w:tcMar>
+              <w:left w:w="83" w:type="dxa"/>
             </w:tcMar>
           </w:tcPr>
           <w:p>
@@ -3157,28 +3544,32 @@
               <w:spacing w:before="0" w:after="120"/>
               <w:ind w:left="0" w:hanging="0"/>
               <w:jc w:val="both"/>
-              <w:rPr/>
-            </w:pPr>
-            <w:r>
-              <w:rPr/>
+              <w:rPr>
+                <w:lang w:val="pt-BR"/>
+              </w:rPr>
+            </w:pPr>
+            <w:r>
+              <w:rPr>
+                <w:lang w:val="pt-BR"/>
+              </w:rPr>
               <w:t>Alta</w:t>
             </w:r>
           </w:p>
         </w:tc>
         <w:tc>
           <w:tcPr>
-            <w:tcW w:w="3829" w:type="dxa"/>
-            <w:tcBorders>
-              <w:top w:val="single" w:sz="6" w:space="0" w:color="000001"/>
-              <w:left w:val="single" w:sz="6" w:space="0" w:color="000001"/>
-              <w:bottom w:val="single" w:sz="6" w:space="0" w:color="000001"/>
-              <w:right w:val="single" w:sz="6" w:space="0" w:color="000001"/>
-              <w:insideH w:val="single" w:sz="6" w:space="0" w:color="000001"/>
-              <w:insideV w:val="single" w:sz="6" w:space="0" w:color="000001"/>
-            </w:tcBorders>
-            <w:shd w:fill="auto" w:val="clear"/>
-            <w:tcMar>
-              <w:left w:w="91" w:type="dxa"/>
+            <w:tcW w:w="3501" w:type="dxa"/>
+            <w:tcBorders>
+              <w:top w:val="single" w:sz="6" w:space="0" w:color="000001"/>
+              <w:left w:val="single" w:sz="6" w:space="0" w:color="000001"/>
+              <w:bottom w:val="single" w:sz="6" w:space="0" w:color="000001"/>
+              <w:right w:val="single" w:sz="6" w:space="0" w:color="000001"/>
+              <w:insideH w:val="single" w:sz="6" w:space="0" w:color="000001"/>
+              <w:insideV w:val="single" w:sz="6" w:space="0" w:color="000001"/>
+            </w:tcBorders>
+            <w:shd w:fill="auto" w:val="clear"/>
+            <w:tcMar>
+              <w:left w:w="83" w:type="dxa"/>
             </w:tcMar>
           </w:tcPr>
           <w:p>
@@ -3187,10 +3578,14 @@
               <w:spacing w:before="0" w:after="120"/>
               <w:ind w:left="0" w:hanging="0"/>
               <w:jc w:val="both"/>
-              <w:rPr/>
-            </w:pPr>
-            <w:r>
-              <w:rPr/>
+              <w:rPr>
+                <w:lang w:val="pt-BR"/>
+              </w:rPr>
+            </w:pPr>
+            <w:r>
+              <w:rPr>
+                <w:lang w:val="pt-BR"/>
+              </w:rPr>
               <w:t>E1</w:t>
             </w:r>
           </w:p>
@@ -3200,18 +3595,18 @@
         <w:trPr/>
         <w:tc>
           <w:tcPr>
-            <w:tcW w:w="4127" w:type="dxa"/>
-            <w:tcBorders>
-              <w:top w:val="single" w:sz="6" w:space="0" w:color="000001"/>
-              <w:left w:val="single" w:sz="6" w:space="0" w:color="000001"/>
-              <w:bottom w:val="single" w:sz="6" w:space="0" w:color="000001"/>
-              <w:right w:val="single" w:sz="6" w:space="0" w:color="000001"/>
-              <w:insideH w:val="single" w:sz="6" w:space="0" w:color="000001"/>
-              <w:insideV w:val="single" w:sz="6" w:space="0" w:color="000001"/>
-            </w:tcBorders>
-            <w:shd w:fill="auto" w:val="clear"/>
-            <w:tcMar>
-              <w:left w:w="91" w:type="dxa"/>
+            <w:tcW w:w="4071" w:type="dxa"/>
+            <w:tcBorders>
+              <w:top w:val="single" w:sz="6" w:space="0" w:color="000001"/>
+              <w:left w:val="single" w:sz="6" w:space="0" w:color="000001"/>
+              <w:bottom w:val="single" w:sz="6" w:space="0" w:color="000001"/>
+              <w:right w:val="single" w:sz="6" w:space="0" w:color="000001"/>
+              <w:insideH w:val="single" w:sz="6" w:space="0" w:color="000001"/>
+              <w:insideV w:val="single" w:sz="6" w:space="0" w:color="000001"/>
+            </w:tcBorders>
+            <w:shd w:fill="auto" w:val="clear"/>
+            <w:tcMar>
+              <w:left w:w="83" w:type="dxa"/>
             </w:tcMar>
             <w:vAlign w:val="center"/>
           </w:tcPr>
@@ -3220,28 +3615,32 @@
               <w:pStyle w:val="Corpodetexto"/>
               <w:spacing w:before="0" w:after="120"/>
               <w:ind w:left="0" w:hanging="0"/>
-              <w:rPr/>
-            </w:pPr>
-            <w:r>
-              <w:rPr/>
+              <w:rPr>
+                <w:lang w:val="pt-BR"/>
+              </w:rPr>
+            </w:pPr>
+            <w:r>
+              <w:rPr>
+                <w:lang w:val="pt-BR"/>
+              </w:rPr>
               <w:t>Interface intuitiva</w:t>
             </w:r>
           </w:p>
         </w:tc>
         <w:tc>
           <w:tcPr>
-            <w:tcW w:w="973" w:type="dxa"/>
-            <w:tcBorders>
-              <w:top w:val="single" w:sz="6" w:space="0" w:color="000001"/>
-              <w:left w:val="single" w:sz="6" w:space="0" w:color="000001"/>
-              <w:bottom w:val="single" w:sz="6" w:space="0" w:color="000001"/>
-              <w:right w:val="single" w:sz="6" w:space="0" w:color="000001"/>
-              <w:insideH w:val="single" w:sz="6" w:space="0" w:color="000001"/>
-              <w:insideV w:val="single" w:sz="6" w:space="0" w:color="000001"/>
-            </w:tcBorders>
-            <w:shd w:fill="auto" w:val="clear"/>
-            <w:tcMar>
-              <w:left w:w="91" w:type="dxa"/>
+            <w:tcW w:w="965" w:type="dxa"/>
+            <w:tcBorders>
+              <w:top w:val="single" w:sz="6" w:space="0" w:color="000001"/>
+              <w:left w:val="single" w:sz="6" w:space="0" w:color="000001"/>
+              <w:bottom w:val="single" w:sz="6" w:space="0" w:color="000001"/>
+              <w:right w:val="single" w:sz="6" w:space="0" w:color="000001"/>
+              <w:insideH w:val="single" w:sz="6" w:space="0" w:color="000001"/>
+              <w:insideV w:val="single" w:sz="6" w:space="0" w:color="000001"/>
+            </w:tcBorders>
+            <w:shd w:fill="auto" w:val="clear"/>
+            <w:tcMar>
+              <w:left w:w="83" w:type="dxa"/>
             </w:tcMar>
           </w:tcPr>
           <w:p>
@@ -3250,28 +3649,32 @@
               <w:spacing w:before="0" w:after="120"/>
               <w:ind w:left="0" w:hanging="0"/>
               <w:jc w:val="both"/>
-              <w:rPr/>
-            </w:pPr>
-            <w:r>
-              <w:rPr/>
+              <w:rPr>
+                <w:lang w:val="pt-BR"/>
+              </w:rPr>
+            </w:pPr>
+            <w:r>
+              <w:rPr>
+                <w:lang w:val="pt-BR"/>
+              </w:rPr>
               <w:t>Média</w:t>
             </w:r>
           </w:p>
         </w:tc>
         <w:tc>
           <w:tcPr>
-            <w:tcW w:w="3829" w:type="dxa"/>
-            <w:tcBorders>
-              <w:top w:val="single" w:sz="6" w:space="0" w:color="000001"/>
-              <w:left w:val="single" w:sz="6" w:space="0" w:color="000001"/>
-              <w:bottom w:val="single" w:sz="6" w:space="0" w:color="000001"/>
-              <w:right w:val="single" w:sz="6" w:space="0" w:color="000001"/>
-              <w:insideH w:val="single" w:sz="6" w:space="0" w:color="000001"/>
-              <w:insideV w:val="single" w:sz="6" w:space="0" w:color="000001"/>
-            </w:tcBorders>
-            <w:shd w:fill="auto" w:val="clear"/>
-            <w:tcMar>
-              <w:left w:w="91" w:type="dxa"/>
+            <w:tcW w:w="3501" w:type="dxa"/>
+            <w:tcBorders>
+              <w:top w:val="single" w:sz="6" w:space="0" w:color="000001"/>
+              <w:left w:val="single" w:sz="6" w:space="0" w:color="000001"/>
+              <w:bottom w:val="single" w:sz="6" w:space="0" w:color="000001"/>
+              <w:right w:val="single" w:sz="6" w:space="0" w:color="000001"/>
+              <w:insideH w:val="single" w:sz="6" w:space="0" w:color="000001"/>
+              <w:insideV w:val="single" w:sz="6" w:space="0" w:color="000001"/>
+            </w:tcBorders>
+            <w:shd w:fill="auto" w:val="clear"/>
+            <w:tcMar>
+              <w:left w:w="83" w:type="dxa"/>
             </w:tcMar>
           </w:tcPr>
           <w:p>
@@ -3280,10 +3683,14 @@
               <w:spacing w:before="0" w:after="120"/>
               <w:ind w:left="0" w:hanging="0"/>
               <w:jc w:val="both"/>
-              <w:rPr/>
-            </w:pPr>
-            <w:r>
-              <w:rPr/>
+              <w:rPr>
+                <w:lang w:val="pt-BR"/>
+              </w:rPr>
+            </w:pPr>
+            <w:r>
+              <w:rPr>
+                <w:lang w:val="pt-BR"/>
+              </w:rPr>
               <w:t>E1</w:t>
             </w:r>
           </w:p>
@@ -3293,18 +3700,18 @@
         <w:trPr/>
         <w:tc>
           <w:tcPr>
-            <w:tcW w:w="4127" w:type="dxa"/>
-            <w:tcBorders>
-              <w:top w:val="single" w:sz="6" w:space="0" w:color="000001"/>
-              <w:left w:val="single" w:sz="6" w:space="0" w:color="000001"/>
-              <w:bottom w:val="single" w:sz="6" w:space="0" w:color="000001"/>
-              <w:right w:val="single" w:sz="6" w:space="0" w:color="000001"/>
-              <w:insideH w:val="single" w:sz="6" w:space="0" w:color="000001"/>
-              <w:insideV w:val="single" w:sz="6" w:space="0" w:color="000001"/>
-            </w:tcBorders>
-            <w:shd w:fill="auto" w:val="clear"/>
-            <w:tcMar>
-              <w:left w:w="91" w:type="dxa"/>
+            <w:tcW w:w="4071" w:type="dxa"/>
+            <w:tcBorders>
+              <w:top w:val="single" w:sz="6" w:space="0" w:color="000001"/>
+              <w:left w:val="single" w:sz="6" w:space="0" w:color="000001"/>
+              <w:bottom w:val="single" w:sz="6" w:space="0" w:color="000001"/>
+              <w:right w:val="single" w:sz="6" w:space="0" w:color="000001"/>
+              <w:insideH w:val="single" w:sz="6" w:space="0" w:color="000001"/>
+              <w:insideV w:val="single" w:sz="6" w:space="0" w:color="000001"/>
+            </w:tcBorders>
+            <w:shd w:fill="auto" w:val="clear"/>
+            <w:tcMar>
+              <w:left w:w="83" w:type="dxa"/>
             </w:tcMar>
             <w:vAlign w:val="center"/>
           </w:tcPr>
@@ -3313,28 +3720,32 @@
               <w:pStyle w:val="Corpodetexto"/>
               <w:spacing w:before="0" w:after="120"/>
               <w:ind w:left="0" w:hanging="0"/>
-              <w:rPr/>
-            </w:pPr>
-            <w:r>
-              <w:rPr/>
+              <w:rPr>
+                <w:lang w:val="pt-BR"/>
+              </w:rPr>
+            </w:pPr>
+            <w:r>
+              <w:rPr>
+                <w:lang w:val="pt-BR"/>
+              </w:rPr>
               <w:t xml:space="preserve">Confiabilidade </w:t>
             </w:r>
           </w:p>
         </w:tc>
         <w:tc>
           <w:tcPr>
-            <w:tcW w:w="973" w:type="dxa"/>
-            <w:tcBorders>
-              <w:top w:val="single" w:sz="6" w:space="0" w:color="000001"/>
-              <w:left w:val="single" w:sz="6" w:space="0" w:color="000001"/>
-              <w:bottom w:val="single" w:sz="6" w:space="0" w:color="000001"/>
-              <w:right w:val="single" w:sz="6" w:space="0" w:color="000001"/>
-              <w:insideH w:val="single" w:sz="6" w:space="0" w:color="000001"/>
-              <w:insideV w:val="single" w:sz="6" w:space="0" w:color="000001"/>
-            </w:tcBorders>
-            <w:shd w:fill="auto" w:val="clear"/>
-            <w:tcMar>
-              <w:left w:w="91" w:type="dxa"/>
+            <w:tcW w:w="965" w:type="dxa"/>
+            <w:tcBorders>
+              <w:top w:val="single" w:sz="6" w:space="0" w:color="000001"/>
+              <w:left w:val="single" w:sz="6" w:space="0" w:color="000001"/>
+              <w:bottom w:val="single" w:sz="6" w:space="0" w:color="000001"/>
+              <w:right w:val="single" w:sz="6" w:space="0" w:color="000001"/>
+              <w:insideH w:val="single" w:sz="6" w:space="0" w:color="000001"/>
+              <w:insideV w:val="single" w:sz="6" w:space="0" w:color="000001"/>
+            </w:tcBorders>
+            <w:shd w:fill="auto" w:val="clear"/>
+            <w:tcMar>
+              <w:left w:w="83" w:type="dxa"/>
             </w:tcMar>
           </w:tcPr>
           <w:p>
@@ -3343,28 +3754,32 @@
               <w:spacing w:before="0" w:after="120"/>
               <w:ind w:left="0" w:hanging="0"/>
               <w:jc w:val="both"/>
-              <w:rPr/>
-            </w:pPr>
-            <w:r>
-              <w:rPr/>
+              <w:rPr>
+                <w:lang w:val="pt-BR"/>
+              </w:rPr>
+            </w:pPr>
+            <w:r>
+              <w:rPr>
+                <w:lang w:val="pt-BR"/>
+              </w:rPr>
               <w:t>Baixa</w:t>
             </w:r>
           </w:p>
         </w:tc>
         <w:tc>
           <w:tcPr>
-            <w:tcW w:w="3829" w:type="dxa"/>
-            <w:tcBorders>
-              <w:top w:val="single" w:sz="6" w:space="0" w:color="000001"/>
-              <w:left w:val="single" w:sz="6" w:space="0" w:color="000001"/>
-              <w:bottom w:val="single" w:sz="6" w:space="0" w:color="000001"/>
-              <w:right w:val="single" w:sz="6" w:space="0" w:color="000001"/>
-              <w:insideH w:val="single" w:sz="6" w:space="0" w:color="000001"/>
-              <w:insideV w:val="single" w:sz="6" w:space="0" w:color="000001"/>
-            </w:tcBorders>
-            <w:shd w:fill="auto" w:val="clear"/>
-            <w:tcMar>
-              <w:left w:w="91" w:type="dxa"/>
+            <w:tcW w:w="3501" w:type="dxa"/>
+            <w:tcBorders>
+              <w:top w:val="single" w:sz="6" w:space="0" w:color="000001"/>
+              <w:left w:val="single" w:sz="6" w:space="0" w:color="000001"/>
+              <w:bottom w:val="single" w:sz="6" w:space="0" w:color="000001"/>
+              <w:right w:val="single" w:sz="6" w:space="0" w:color="000001"/>
+              <w:insideH w:val="single" w:sz="6" w:space="0" w:color="000001"/>
+              <w:insideV w:val="single" w:sz="6" w:space="0" w:color="000001"/>
+            </w:tcBorders>
+            <w:shd w:fill="auto" w:val="clear"/>
+            <w:tcMar>
+              <w:left w:w="83" w:type="dxa"/>
             </w:tcMar>
           </w:tcPr>
           <w:p>
@@ -3373,10 +3788,14 @@
               <w:spacing w:before="0" w:after="120"/>
               <w:ind w:left="0" w:hanging="0"/>
               <w:jc w:val="both"/>
-              <w:rPr/>
-            </w:pPr>
-            <w:r>
-              <w:rPr/>
+              <w:rPr>
+                <w:lang w:val="pt-BR"/>
+              </w:rPr>
+            </w:pPr>
+            <w:r>
+              <w:rPr>
+                <w:lang w:val="pt-BR"/>
+              </w:rPr>
               <w:t>E2</w:t>
             </w:r>
           </w:p>
@@ -3386,18 +3805,18 @@
         <w:trPr/>
         <w:tc>
           <w:tcPr>
-            <w:tcW w:w="4127" w:type="dxa"/>
-            <w:tcBorders>
-              <w:top w:val="single" w:sz="6" w:space="0" w:color="000001"/>
-              <w:left w:val="single" w:sz="6" w:space="0" w:color="000001"/>
-              <w:bottom w:val="single" w:sz="6" w:space="0" w:color="000001"/>
-              <w:right w:val="single" w:sz="6" w:space="0" w:color="000001"/>
-              <w:insideH w:val="single" w:sz="6" w:space="0" w:color="000001"/>
-              <w:insideV w:val="single" w:sz="6" w:space="0" w:color="000001"/>
-            </w:tcBorders>
-            <w:shd w:fill="auto" w:val="clear"/>
-            <w:tcMar>
-              <w:left w:w="91" w:type="dxa"/>
+            <w:tcW w:w="4071" w:type="dxa"/>
+            <w:tcBorders>
+              <w:top w:val="single" w:sz="6" w:space="0" w:color="000001"/>
+              <w:left w:val="single" w:sz="6" w:space="0" w:color="000001"/>
+              <w:bottom w:val="single" w:sz="6" w:space="0" w:color="000001"/>
+              <w:right w:val="single" w:sz="6" w:space="0" w:color="000001"/>
+              <w:insideH w:val="single" w:sz="6" w:space="0" w:color="000001"/>
+              <w:insideV w:val="single" w:sz="6" w:space="0" w:color="000001"/>
+            </w:tcBorders>
+            <w:shd w:fill="auto" w:val="clear"/>
+            <w:tcMar>
+              <w:left w:w="83" w:type="dxa"/>
             </w:tcMar>
             <w:vAlign w:val="center"/>
           </w:tcPr>
@@ -3406,28 +3825,32 @@
               <w:pStyle w:val="Corpodetexto"/>
               <w:spacing w:before="0" w:after="120"/>
               <w:ind w:left="0" w:hanging="0"/>
-              <w:rPr/>
-            </w:pPr>
-            <w:r>
-              <w:rPr/>
+              <w:rPr>
+                <w:lang w:val="pt-BR"/>
+              </w:rPr>
+            </w:pPr>
+            <w:r>
+              <w:rPr>
+                <w:lang w:val="pt-BR"/>
+              </w:rPr>
               <w:t>Desempenho</w:t>
             </w:r>
           </w:p>
         </w:tc>
         <w:tc>
           <w:tcPr>
-            <w:tcW w:w="973" w:type="dxa"/>
-            <w:tcBorders>
-              <w:top w:val="single" w:sz="6" w:space="0" w:color="000001"/>
-              <w:left w:val="single" w:sz="6" w:space="0" w:color="000001"/>
-              <w:bottom w:val="single" w:sz="6" w:space="0" w:color="000001"/>
-              <w:right w:val="single" w:sz="6" w:space="0" w:color="000001"/>
-              <w:insideH w:val="single" w:sz="6" w:space="0" w:color="000001"/>
-              <w:insideV w:val="single" w:sz="6" w:space="0" w:color="000001"/>
-            </w:tcBorders>
-            <w:shd w:fill="auto" w:val="clear"/>
-            <w:tcMar>
-              <w:left w:w="91" w:type="dxa"/>
+            <w:tcW w:w="965" w:type="dxa"/>
+            <w:tcBorders>
+              <w:top w:val="single" w:sz="6" w:space="0" w:color="000001"/>
+              <w:left w:val="single" w:sz="6" w:space="0" w:color="000001"/>
+              <w:bottom w:val="single" w:sz="6" w:space="0" w:color="000001"/>
+              <w:right w:val="single" w:sz="6" w:space="0" w:color="000001"/>
+              <w:insideH w:val="single" w:sz="6" w:space="0" w:color="000001"/>
+              <w:insideV w:val="single" w:sz="6" w:space="0" w:color="000001"/>
+            </w:tcBorders>
+            <w:shd w:fill="auto" w:val="clear"/>
+            <w:tcMar>
+              <w:left w:w="83" w:type="dxa"/>
             </w:tcMar>
           </w:tcPr>
           <w:p>
@@ -3436,28 +3859,32 @@
               <w:spacing w:before="0" w:after="120"/>
               <w:ind w:left="0" w:hanging="0"/>
               <w:jc w:val="both"/>
-              <w:rPr/>
-            </w:pPr>
-            <w:r>
-              <w:rPr/>
+              <w:rPr>
+                <w:lang w:val="pt-BR"/>
+              </w:rPr>
+            </w:pPr>
+            <w:r>
+              <w:rPr>
+                <w:lang w:val="pt-BR"/>
+              </w:rPr>
               <w:t>Alta</w:t>
             </w:r>
           </w:p>
         </w:tc>
         <w:tc>
           <w:tcPr>
-            <w:tcW w:w="3829" w:type="dxa"/>
-            <w:tcBorders>
-              <w:top w:val="single" w:sz="6" w:space="0" w:color="000001"/>
-              <w:left w:val="single" w:sz="6" w:space="0" w:color="000001"/>
-              <w:bottom w:val="single" w:sz="6" w:space="0" w:color="000001"/>
-              <w:right w:val="single" w:sz="6" w:space="0" w:color="000001"/>
-              <w:insideH w:val="single" w:sz="6" w:space="0" w:color="000001"/>
-              <w:insideV w:val="single" w:sz="6" w:space="0" w:color="000001"/>
-            </w:tcBorders>
-            <w:shd w:fill="auto" w:val="clear"/>
-            <w:tcMar>
-              <w:left w:w="91" w:type="dxa"/>
+            <w:tcW w:w="3501" w:type="dxa"/>
+            <w:tcBorders>
+              <w:top w:val="single" w:sz="6" w:space="0" w:color="000001"/>
+              <w:left w:val="single" w:sz="6" w:space="0" w:color="000001"/>
+              <w:bottom w:val="single" w:sz="6" w:space="0" w:color="000001"/>
+              <w:right w:val="single" w:sz="6" w:space="0" w:color="000001"/>
+              <w:insideH w:val="single" w:sz="6" w:space="0" w:color="000001"/>
+              <w:insideV w:val="single" w:sz="6" w:space="0" w:color="000001"/>
+            </w:tcBorders>
+            <w:shd w:fill="auto" w:val="clear"/>
+            <w:tcMar>
+              <w:left w:w="83" w:type="dxa"/>
             </w:tcMar>
           </w:tcPr>
           <w:p>
@@ -3466,10 +3893,14 @@
               <w:spacing w:before="0" w:after="120"/>
               <w:ind w:left="0" w:hanging="0"/>
               <w:jc w:val="both"/>
-              <w:rPr/>
-            </w:pPr>
-            <w:r>
-              <w:rPr/>
+              <w:rPr>
+                <w:lang w:val="pt-BR"/>
+              </w:rPr>
+            </w:pPr>
+            <w:r>
+              <w:rPr>
+                <w:lang w:val="pt-BR"/>
+              </w:rPr>
               <w:t>E2</w:t>
             </w:r>
           </w:p>
@@ -3481,13 +3912,17 @@
         <w:pStyle w:val="Corpodetexto"/>
         <w:ind w:left="0" w:hanging="0"/>
         <w:jc w:val="both"/>
-        <w:rPr/>
+        <w:rPr>
+          <w:lang w:val="pt-BR"/>
+        </w:rPr>
       </w:pPr>
       <w:bookmarkStart w:id="37" w:name="_GoBack"/>
       <w:bookmarkStart w:id="38" w:name="_GoBack"/>
       <w:bookmarkEnd w:id="38"/>
       <w:r>
-        <w:rPr/>
+        <w:rPr>
+          <w:lang w:val="pt-BR"/>
+        </w:rPr>
       </w:r>
     </w:p>
     <w:p>
@@ -3496,10 +3931,14 @@
         <w:spacing w:before="0" w:after="120"/>
         <w:ind w:left="0" w:hanging="0"/>
         <w:jc w:val="both"/>
-        <w:rPr/>
+        <w:rPr>
+          <w:lang w:val="pt-BR"/>
+        </w:rPr>
       </w:pPr>
       <w:r>
-        <w:rPr/>
+        <w:rPr>
+          <w:lang w:val="pt-BR"/>
+        </w:rPr>
       </w:r>
     </w:p>
     <w:sectPr>
@@ -3550,10 +3989,14 @@
           <w:pPr>
             <w:pStyle w:val="Normal"/>
             <w:ind w:right="360" w:hanging="0"/>
-            <w:rPr/>
+            <w:rPr>
+              <w:lang w:val="pt-BR"/>
+            </w:rPr>
           </w:pPr>
           <w:r>
-            <w:rPr/>
+            <w:rPr>
+              <w:lang w:val="pt-BR"/>
+            </w:rPr>
             <w:t>Livre Distribuição</w:t>
           </w:r>
         </w:p>
@@ -3568,24 +4011,27 @@
           <w:pPr>
             <w:pStyle w:val="Normal"/>
             <w:jc w:val="center"/>
-            <w:rPr/>
+            <w:rPr>
+              <w:lang w:val="pt-BR"/>
+            </w:rPr>
           </w:pPr>
           <w:r>
             <w:rPr>
               <w:rFonts w:eastAsia="Symbol" w:cs="Symbol" w:ascii="Symbol" w:hAnsi="Symbol"/>
+              <w:lang w:val="pt-BR"/>
             </w:rPr>
             <w:t xml:space="preserve"> </w:t>
           </w:r>
           <w:r>
-            <w:rPr/>
-            <w:t>RecTourist</w:t>
+            <w:rPr>
+              <w:lang w:val="pt-BR"/>
+            </w:rPr>
+            <w:t xml:space="preserve">RecTourist,  </w:t>
           </w:r>
           <w:r>
-            <w:rPr/>
-            <w:t xml:space="preserve">,  </w:t>
-          </w:r>
-          <w:r>
-            <w:rPr/>
+            <w:rPr>
+              <w:lang w:val="pt-BR"/>
+            </w:rPr>
             <w:fldChar w:fldCharType="begin"/>
           </w:r>
           <w:r>
@@ -3612,14 +4058,20 @@
           <w:pPr>
             <w:pStyle w:val="Normal"/>
             <w:jc w:val="right"/>
-            <w:rPr/>
+            <w:rPr>
+              <w:lang w:val="pt-BR"/>
+            </w:rPr>
           </w:pPr>
           <w:r>
-            <w:rPr/>
+            <w:rPr>
+              <w:lang w:val="pt-BR"/>
+            </w:rPr>
             <w:t xml:space="preserve">Página </w:t>
           </w:r>
           <w:r>
-            <w:rPr/>
+            <w:rPr>
+              <w:lang w:val="pt-BR"/>
+            </w:rPr>
             <w:fldChar w:fldCharType="begin"/>
           </w:r>
           <w:r>
@@ -3641,10 +4093,14 @@
   <w:p>
     <w:pPr>
       <w:pStyle w:val="Rodap"/>
-      <w:rPr/>
+      <w:rPr>
+        <w:lang w:val="pt-BR"/>
+      </w:rPr>
     </w:pPr>
     <w:r>
-      <w:rPr/>
+      <w:rPr>
+        <w:lang w:val="pt-BR"/>
+      </w:rPr>
     </w:r>
   </w:p>
 </w:ftr>
@@ -3656,7 +4112,7 @@
     <w:tblPr>
       <w:tblW w:w="9558" w:type="dxa"/>
       <w:jc w:val="left"/>
-      <w:tblInd w:w="-16" w:type="dxa"/>
+      <w:tblInd w:w="-24" w:type="dxa"/>
       <w:tblBorders>
         <w:top w:val="single" w:sz="6" w:space="0" w:color="00000A"/>
         <w:left w:val="single" w:sz="6" w:space="0" w:color="00000A"/>
@@ -3667,7 +4123,7 @@
       </w:tblBorders>
       <w:tblCellMar>
         <w:top w:w="0" w:type="dxa"/>
-        <w:left w:w="91" w:type="dxa"/>
+        <w:left w:w="83" w:type="dxa"/>
         <w:bottom w:w="0" w:type="dxa"/>
         <w:right w:w="108" w:type="dxa"/>
       </w:tblCellMar>
@@ -3692,7 +4148,7 @@
           </w:tcBorders>
           <w:shd w:fill="auto" w:val="clear"/>
           <w:tcMar>
-            <w:left w:w="91" w:type="dxa"/>
+            <w:left w:w="83" w:type="dxa"/>
           </w:tcMar>
         </w:tcPr>
         <w:p>
@@ -3701,11 +4157,14 @@
             <w:tabs>
               <w:tab w:val="center" w:pos="3081" w:leader="none"/>
             </w:tabs>
-            <w:rPr/>
+            <w:rPr>
+              <w:lang w:val="pt-BR"/>
+            </w:rPr>
           </w:pPr>
           <w:r>
             <w:rPr>
               <w:b/>
+              <w:lang w:val="pt-BR"/>
             </w:rPr>
             <w:t>RecTourist</w:t>
           </w:r>
@@ -3724,7 +4183,7 @@
           </w:tcBorders>
           <w:shd w:fill="auto" w:val="clear"/>
           <w:tcMar>
-            <w:left w:w="91" w:type="dxa"/>
+            <w:left w:w="83" w:type="dxa"/>
           </w:tcMar>
         </w:tcPr>
         <w:p>
@@ -3735,10 +4194,14 @@
             </w:tabs>
             <w:spacing w:before="40" w:after="0"/>
             <w:ind w:right="68" w:hanging="0"/>
-            <w:rPr/>
+            <w:rPr>
+              <w:lang w:val="pt-BR"/>
+            </w:rPr>
           </w:pPr>
           <w:r>
-            <w:rPr/>
+            <w:rPr>
+              <w:lang w:val="pt-BR"/>
+            </w:rPr>
             <w:t>Versão 0.1</w:t>
           </w:r>
         </w:p>
@@ -3759,16 +4222,20 @@
           </w:tcBorders>
           <w:shd w:fill="auto" w:val="clear"/>
           <w:tcMar>
-            <w:left w:w="91" w:type="dxa"/>
+            <w:left w:w="83" w:type="dxa"/>
           </w:tcMar>
         </w:tcPr>
         <w:p>
           <w:pPr>
             <w:pStyle w:val="Normal"/>
-            <w:rPr/>
+            <w:rPr>
+              <w:lang w:val="pt-BR"/>
+            </w:rPr>
           </w:pPr>
           <w:r>
-            <w:rPr/>
+            <w:rPr>
+              <w:lang w:val="pt-BR"/>
+            </w:rPr>
             <w:t>Visão do Sistema</w:t>
           </w:r>
         </w:p>
@@ -3786,20 +4253,26 @@
           </w:tcBorders>
           <w:shd w:fill="auto" w:val="clear"/>
           <w:tcMar>
-            <w:left w:w="91" w:type="dxa"/>
+            <w:left w:w="83" w:type="dxa"/>
           </w:tcMar>
         </w:tcPr>
         <w:p>
           <w:pPr>
             <w:pStyle w:val="Normal"/>
-            <w:rPr/>
+            <w:rPr>
+              <w:lang w:val="pt-BR"/>
+            </w:rPr>
           </w:pPr>
           <w:r>
-            <w:rPr/>
+            <w:rPr>
+              <w:lang w:val="pt-BR"/>
+            </w:rPr>
             <w:t xml:space="preserve">  </w:t>
           </w:r>
           <w:r>
-            <w:rPr/>
+            <w:rPr>
+              <w:lang w:val="pt-BR"/>
+            </w:rPr>
             <w:t>Data: 09/09/2015</w:t>
           </w:r>
         </w:p>
@@ -3809,10 +4282,14 @@
   <w:p>
     <w:pPr>
       <w:pStyle w:val="Cabealho"/>
-      <w:rPr/>
+      <w:rPr>
+        <w:lang w:val="pt-BR"/>
+      </w:rPr>
     </w:pPr>
     <w:r>
-      <w:rPr/>
+      <w:rPr>
+        <w:lang w:val="pt-BR"/>
+      </w:rPr>
     </w:r>
   </w:p>
 </w:hdr>
@@ -4037,7 +4514,7 @@
     <w:rPrDefault>
       <w:rPr>
         <w:rFonts w:ascii="Times New Roman" w:hAnsi="Times New Roman" w:eastAsia="Times New Roman" w:cs="Times New Roman"/>
-        <w:lang w:val="en-US" w:eastAsia="en-US" w:bidi="ar-SA"/>
+        <w:lang w:val="pt-BR" w:eastAsia="en-US" w:bidi="ar-SA"/>
       </w:rPr>
     </w:rPrDefault>
     <w:pPrDefault>
@@ -4198,7 +4675,7 @@
       <w:color w:val="00000A"/>
       <w:sz w:val="20"/>
       <w:szCs w:val="20"/>
-      <w:lang w:val="pt-BR" w:eastAsia="en-US" w:bidi="ar-SA"/>
+      <w:lang w:eastAsia="en-US" w:bidi="ar-SA" w:val="pt-BR"/>
     </w:rPr>
   </w:style>
   <w:style w:type="paragraph" w:styleId="Ttulo1">
@@ -4381,7 +4858,7 @@
       <w:rFonts w:ascii="Tahoma" w:hAnsi="Tahoma" w:cs="Tahoma"/>
       <w:sz w:val="16"/>
       <w:szCs w:val="16"/>
-      <w:lang w:val="en-US" w:eastAsia="en-US"/>
+      <w:lang w:eastAsia="en-US"/>
     </w:rPr>
   </w:style>
   <w:style w:type="character" w:styleId="TextodebaloChar" w:customStyle="1">
@@ -4395,7 +4872,7 @@
       <w:rFonts w:ascii="Tahoma" w:hAnsi="Tahoma" w:cs="Tahoma"/>
       <w:sz w:val="16"/>
       <w:szCs w:val="16"/>
-      <w:lang w:val="en-US" w:eastAsia="en-US"/>
+      <w:lang w:eastAsia="en-US"/>
     </w:rPr>
   </w:style>
   <w:style w:type="character" w:styleId="ListLabel1">
@@ -4485,7 +4962,6 @@
     </w:pPr>
     <w:rPr>
       <w:color w:val="000000"/>
-      <w:lang w:val="en-AU"/>
     </w:rPr>
   </w:style>
   <w:style w:type="paragraph" w:styleId="Ttulododocumento">
@@ -4517,7 +4993,6 @@
       <w:rFonts w:ascii="Arial" w:hAnsi="Arial"/>
       <w:i/>
       <w:sz w:val="36"/>
-      <w:lang w:val="en-AU"/>
     </w:rPr>
   </w:style>
   <w:style w:type="paragraph" w:styleId="NormalIndent">
@@ -4944,7 +5419,7 @@
       <w:color w:val="00000A"/>
       <w:sz w:val="20"/>
       <w:szCs w:val="20"/>
-      <w:lang w:val="en-US" w:eastAsia="en-US" w:bidi="ar-SA"/>
+      <w:lang w:eastAsia="en-US" w:bidi="ar-SA" w:val="pt-BR"/>
     </w:rPr>
   </w:style>
   <w:style w:type="numbering" w:styleId="NoList" w:default="1">

</xml_diff>